<commit_message>
feat: david(perbaikan cookie, viewNupdate profile)
</commit_message>
<xml_diff>
--- a/Soal.docx
+++ b/Soal.docx
@@ -65,6 +65,7 @@
               </w:rPr>
               <w:t xml:space="preserve"> </w:t>
             </w:r>
+            <w:proofErr w:type="spellStart"/>
             <w:r>
               <w:rPr>
                 <w:rFonts w:ascii="Arial" w:hAnsi="Arial" w:cs="Arial"/>
@@ -74,6 +75,7 @@
               </w:rPr>
               <w:t>Case</w:t>
             </w:r>
+            <w:proofErr w:type="spellEnd"/>
           </w:p>
         </w:tc>
         <w:tc>
@@ -348,8 +350,21 @@
                 <w:szCs w:val="18"/>
                 <w:lang w:val="id-ID"/>
               </w:rPr>
-              <w:t>Valid on</w:t>
+              <w:t xml:space="preserve">Valid </w:t>
             </w:r>
+            <w:proofErr w:type="spellStart"/>
+            <w:r>
+              <w:rPr>
+                <w:rFonts w:ascii="Arial" w:hAnsi="Arial" w:cs="Arial"/>
+                <w:b/>
+                <w:i/>
+                <w:sz w:val="18"/>
+                <w:szCs w:val="18"/>
+                <w:lang w:val="id-ID"/>
+              </w:rPr>
+              <w:t>on</w:t>
+            </w:r>
+            <w:proofErr w:type="spellEnd"/>
             <w:r>
               <w:rPr>
                 <w:rFonts w:ascii="Arial" w:hAnsi="Arial" w:cs="Arial"/>
@@ -397,6 +412,7 @@
               </w:rPr>
               <w:t xml:space="preserve"> </w:t>
             </w:r>
+            <w:proofErr w:type="spellStart"/>
             <w:r>
               <w:rPr>
                 <w:rFonts w:ascii="Arial" w:hAnsi="Arial" w:cs="Arial"/>
@@ -405,7 +421,18 @@
                 <w:szCs w:val="18"/>
                 <w:lang w:val="id-ID"/>
               </w:rPr>
-              <w:t xml:space="preserve">Year </w:t>
+              <w:t>Year</w:t>
+            </w:r>
+            <w:proofErr w:type="spellEnd"/>
+            <w:r>
+              <w:rPr>
+                <w:rFonts w:ascii="Arial" w:hAnsi="Arial" w:cs="Arial"/>
+                <w:i/>
+                <w:sz w:val="18"/>
+                <w:szCs w:val="18"/>
+                <w:lang w:val="id-ID"/>
+              </w:rPr>
+              <w:t xml:space="preserve"> </w:t>
             </w:r>
             <w:r>
               <w:rPr>
@@ -452,6 +479,7 @@
               </w:rPr>
               <w:tab/>
             </w:r>
+            <w:proofErr w:type="spellStart"/>
             <w:r>
               <w:rPr>
                 <w:rFonts w:ascii="Arial" w:hAnsi="Arial" w:cs="Arial"/>
@@ -461,6 +489,7 @@
               </w:rPr>
               <w:t>Revision</w:t>
             </w:r>
+            <w:proofErr w:type="spellEnd"/>
             <w:r>
               <w:rPr>
                 <w:rFonts w:ascii="Arial" w:hAnsi="Arial" w:cs="Arial"/>
@@ -510,11 +539,19 @@
       <w:r>
         <w:t>K</w:t>
       </w:r>
+      <w:proofErr w:type="spellStart"/>
       <w:r>
         <w:rPr>
           <w:lang w:val="id-ID"/>
         </w:rPr>
-        <w:t>elompok tidak diperkenankan untuk:</w:t>
+        <w:t>elompok</w:t>
+      </w:r>
+      <w:proofErr w:type="spellEnd"/>
+      <w:r>
+        <w:rPr>
+          <w:lang w:val="id-ID"/>
+        </w:rPr>
+        <w:t xml:space="preserve"> tidak diperkenankan untuk:</w:t>
       </w:r>
     </w:p>
     <w:p>
@@ -573,6 +610,7 @@
           <w:lang w:val="id-ID"/>
         </w:rPr>
       </w:pPr>
+      <w:proofErr w:type="spellStart"/>
       <w:r>
         <w:rPr>
           <w:lang w:val="id-ID"/>
@@ -582,20 +620,52 @@
       <w:r>
         <w:t>lihat</w:t>
       </w:r>
+      <w:proofErr w:type="spellEnd"/>
       <w:r>
         <w:rPr>
           <w:lang w:val="id-ID"/>
         </w:rPr>
         <w:t xml:space="preserve"> </w:t>
       </w:r>
-      <w:r>
-        <w:t xml:space="preserve">sebagian atau seluruh </w:t>
-      </w:r>
+      <w:proofErr w:type="spellStart"/>
+      <w:r>
+        <w:t>sebagian</w:t>
+      </w:r>
+      <w:proofErr w:type="spellEnd"/>
+      <w:r>
+        <w:t xml:space="preserve"> </w:t>
+      </w:r>
+      <w:proofErr w:type="spellStart"/>
+      <w:r>
+        <w:t>atau</w:t>
+      </w:r>
+      <w:proofErr w:type="spellEnd"/>
+      <w:r>
+        <w:t xml:space="preserve"> </w:t>
+      </w:r>
+      <w:proofErr w:type="spellStart"/>
+      <w:r>
+        <w:t>seluruh</w:t>
+      </w:r>
+      <w:proofErr w:type="spellEnd"/>
+      <w:r>
+        <w:t xml:space="preserve"> </w:t>
+      </w:r>
+      <w:proofErr w:type="spellStart"/>
       <w:r>
         <w:t>jawaban</w:t>
       </w:r>
-      <w:r>
-        <w:t xml:space="preserve"> kelompok lain</w:t>
+      <w:proofErr w:type="spellEnd"/>
+      <w:r>
+        <w:t xml:space="preserve"> </w:t>
+      </w:r>
+      <w:proofErr w:type="spellStart"/>
+      <w:r>
+        <w:t>kelompok</w:t>
+      </w:r>
+      <w:proofErr w:type="spellEnd"/>
+      <w:r>
+        <w:t xml:space="preserve"> lain</w:t>
       </w:r>
       <w:r>
         <w:rPr>
@@ -662,27 +732,94 @@
           <w:lang w:val="id-ID"/>
         </w:rPr>
       </w:pPr>
-      <w:r>
-        <w:t xml:space="preserve">Menyadur sebagian </w:t>
-      </w:r>
+      <w:proofErr w:type="spellStart"/>
+      <w:r>
+        <w:t>Menyadur</w:t>
+      </w:r>
+      <w:proofErr w:type="spellEnd"/>
+      <w:r>
+        <w:t xml:space="preserve"> </w:t>
+      </w:r>
+      <w:proofErr w:type="spellStart"/>
+      <w:r>
+        <w:t>sebagian</w:t>
+      </w:r>
+      <w:proofErr w:type="spellEnd"/>
+      <w:r>
+        <w:t xml:space="preserve"> </w:t>
+      </w:r>
+      <w:proofErr w:type="spellStart"/>
       <w:r>
         <w:t>atau</w:t>
       </w:r>
-      <w:r>
-        <w:t xml:space="preserve"> seluruh </w:t>
-      </w:r>
+      <w:proofErr w:type="spellEnd"/>
+      <w:r>
+        <w:t xml:space="preserve"> </w:t>
+      </w:r>
+      <w:proofErr w:type="spellStart"/>
+      <w:r>
+        <w:t>seluruh</w:t>
+      </w:r>
+      <w:proofErr w:type="spellEnd"/>
+      <w:r>
+        <w:t xml:space="preserve"> </w:t>
+      </w:r>
+      <w:proofErr w:type="spellStart"/>
       <w:r>
         <w:t>jawaban</w:t>
       </w:r>
-      <w:r>
-        <w:t xml:space="preserve"> dari buku</w:t>
-      </w:r>
-      <w:r>
-        <w:t xml:space="preserve">, catatan, video, </w:t>
-      </w:r>
-      <w:r>
-        <w:t>dan jenis referensi lainnya</w:t>
-      </w:r>
+      <w:proofErr w:type="spellEnd"/>
+      <w:r>
+        <w:t xml:space="preserve"> </w:t>
+      </w:r>
+      <w:proofErr w:type="spellStart"/>
+      <w:r>
+        <w:t>dari</w:t>
+      </w:r>
+      <w:proofErr w:type="spellEnd"/>
+      <w:r>
+        <w:t xml:space="preserve"> </w:t>
+      </w:r>
+      <w:proofErr w:type="spellStart"/>
+      <w:r>
+        <w:t>buku</w:t>
+      </w:r>
+      <w:proofErr w:type="spellEnd"/>
+      <w:r>
+        <w:t xml:space="preserve">, </w:t>
+      </w:r>
+      <w:proofErr w:type="spellStart"/>
+      <w:r>
+        <w:t>catatan</w:t>
+      </w:r>
+      <w:proofErr w:type="spellEnd"/>
+      <w:r>
+        <w:t xml:space="preserve">, video, </w:t>
+      </w:r>
+      <w:r>
+        <w:t xml:space="preserve">dan </w:t>
+      </w:r>
+      <w:proofErr w:type="spellStart"/>
+      <w:r>
+        <w:t>jenis</w:t>
+      </w:r>
+      <w:proofErr w:type="spellEnd"/>
+      <w:r>
+        <w:t xml:space="preserve"> </w:t>
+      </w:r>
+      <w:proofErr w:type="spellStart"/>
+      <w:r>
+        <w:t>referensi</w:t>
+      </w:r>
+      <w:proofErr w:type="spellEnd"/>
+      <w:r>
+        <w:t xml:space="preserve"> </w:t>
+      </w:r>
+      <w:proofErr w:type="spellStart"/>
+      <w:r>
+        <w:t>lainnya</w:t>
+      </w:r>
+      <w:proofErr w:type="spellEnd"/>
       <w:r>
         <w:rPr>
           <w:lang w:val="id-ID"/>
@@ -765,29 +902,43 @@
           <w:lang w:val="id-ID"/>
         </w:rPr>
       </w:pPr>
+      <w:proofErr w:type="spellStart"/>
       <w:r>
         <w:t>Menyadur</w:t>
       </w:r>
+      <w:proofErr w:type="spellEnd"/>
       <w:r>
         <w:rPr>
           <w:lang w:val="id-ID"/>
         </w:rPr>
         <w:t xml:space="preserve"> sebagian </w:t>
       </w:r>
+      <w:proofErr w:type="spellStart"/>
       <w:r>
         <w:t>atau</w:t>
       </w:r>
+      <w:proofErr w:type="spellEnd"/>
       <w:r>
         <w:rPr>
           <w:lang w:val="id-ID"/>
         </w:rPr>
         <w:t xml:space="preserve"> seluruh </w:t>
       </w:r>
-      <w:r>
-        <w:t xml:space="preserve">jawaban </w:t>
-      </w:r>
-      <w:r>
-        <w:t>dari internet</w:t>
+      <w:proofErr w:type="spellStart"/>
+      <w:r>
+        <w:t>jawaban</w:t>
+      </w:r>
+      <w:proofErr w:type="spellEnd"/>
+      <w:r>
+        <w:t xml:space="preserve"> </w:t>
+      </w:r>
+      <w:proofErr w:type="spellStart"/>
+      <w:r>
+        <w:t>dari</w:t>
+      </w:r>
+      <w:proofErr w:type="spellEnd"/>
+      <w:r>
+        <w:t xml:space="preserve"> internet</w:t>
       </w:r>
       <w:r>
         <w:rPr>
@@ -843,14 +994,64 @@
           <w:lang w:val="id-ID"/>
         </w:rPr>
       </w:pPr>
+      <w:proofErr w:type="spellStart"/>
       <w:r>
         <w:t>M</w:t>
       </w:r>
       <w:r>
-        <w:t xml:space="preserve">engumpulkan </w:t>
-      </w:r>
-      <w:r>
-        <w:t>jawaban yang tidak sesuai dengan tema soal,</w:t>
+        <w:t>engumpulkan</w:t>
+      </w:r>
+      <w:proofErr w:type="spellEnd"/>
+      <w:r>
+        <w:t xml:space="preserve"> </w:t>
+      </w:r>
+      <w:proofErr w:type="spellStart"/>
+      <w:r>
+        <w:t>jawaban</w:t>
+      </w:r>
+      <w:proofErr w:type="spellEnd"/>
+      <w:r>
+        <w:t xml:space="preserve"> yang </w:t>
+      </w:r>
+      <w:proofErr w:type="spellStart"/>
+      <w:r>
+        <w:t>tidak</w:t>
+      </w:r>
+      <w:proofErr w:type="spellEnd"/>
+      <w:r>
+        <w:t xml:space="preserve"> </w:t>
+      </w:r>
+      <w:proofErr w:type="spellStart"/>
+      <w:r>
+        <w:t>sesuai</w:t>
+      </w:r>
+      <w:proofErr w:type="spellEnd"/>
+      <w:r>
+        <w:t xml:space="preserve"> </w:t>
+      </w:r>
+      <w:proofErr w:type="spellStart"/>
+      <w:r>
+        <w:t>dengan</w:t>
+      </w:r>
+      <w:proofErr w:type="spellEnd"/>
+      <w:r>
+        <w:t xml:space="preserve"> </w:t>
+      </w:r>
+      <w:proofErr w:type="spellStart"/>
+      <w:r>
+        <w:t>tema</w:t>
+      </w:r>
+      <w:proofErr w:type="spellEnd"/>
+      <w:r>
+        <w:t xml:space="preserve"> </w:t>
+      </w:r>
+      <w:proofErr w:type="spellStart"/>
+      <w:r>
+        <w:t>soal</w:t>
+      </w:r>
+      <w:proofErr w:type="spellEnd"/>
+      <w:r>
+        <w:t>,</w:t>
       </w:r>
     </w:p>
     <w:p>
@@ -891,8 +1092,21 @@
         <w:ind w:left="720"/>
         <w:jc w:val="both"/>
       </w:pPr>
-      <w:r>
-        <w:t xml:space="preserve">Melakukan tindakan </w:t>
+      <w:proofErr w:type="spellStart"/>
+      <w:r>
+        <w:t>Melakukan</w:t>
+      </w:r>
+      <w:proofErr w:type="spellEnd"/>
+      <w:r>
+        <w:t xml:space="preserve"> </w:t>
+      </w:r>
+      <w:proofErr w:type="spellStart"/>
+      <w:r>
+        <w:t>tindakan</w:t>
+      </w:r>
+      <w:proofErr w:type="spellEnd"/>
+      <w:r>
+        <w:t xml:space="preserve"> </w:t>
       </w:r>
       <w:r>
         <w:rPr>
@@ -900,29 +1114,87 @@
         </w:rPr>
         <w:t xml:space="preserve">yang menyebabkan </w:t>
       </w:r>
-      <w:r>
-        <w:t xml:space="preserve">jawaban </w:t>
-      </w:r>
+      <w:proofErr w:type="spellStart"/>
+      <w:r>
+        <w:t>jawaban</w:t>
+      </w:r>
+      <w:proofErr w:type="spellEnd"/>
+      <w:r>
+        <w:t xml:space="preserve"> </w:t>
+      </w:r>
+      <w:proofErr w:type="spellStart"/>
       <w:r>
         <w:rPr>
           <w:lang w:val="id-ID"/>
         </w:rPr>
-        <w:t xml:space="preserve">dicontek oleh orang lain </w:t>
-      </w:r>
-      <w:r>
-        <w:t xml:space="preserve">atau </w:t>
-      </w:r>
+        <w:t>dicontek</w:t>
+      </w:r>
+      <w:proofErr w:type="spellEnd"/>
       <w:r>
         <w:rPr>
           <w:lang w:val="id-ID"/>
         </w:rPr>
+        <w:t xml:space="preserve"> oleh orang lain </w:t>
+      </w:r>
+      <w:proofErr w:type="spellStart"/>
+      <w:r>
+        <w:t>atau</w:t>
+      </w:r>
+      <w:proofErr w:type="spellEnd"/>
+      <w:r>
+        <w:t xml:space="preserve"> </w:t>
+      </w:r>
+      <w:r>
+        <w:rPr>
+          <w:lang w:val="id-ID"/>
+        </w:rPr>
         <w:t>kelompok lain</w:t>
       </w:r>
       <w:r>
         <w:t>,</w:t>
       </w:r>
       <w:r>
-        <w:t xml:space="preserve"> baik disengaja maupun tidak disengaja,</w:t>
+        <w:t xml:space="preserve"> </w:t>
+      </w:r>
+      <w:proofErr w:type="spellStart"/>
+      <w:r>
+        <w:t>baik</w:t>
+      </w:r>
+      <w:proofErr w:type="spellEnd"/>
+      <w:r>
+        <w:t xml:space="preserve"> </w:t>
+      </w:r>
+      <w:proofErr w:type="spellStart"/>
+      <w:r>
+        <w:t>disengaja</w:t>
+      </w:r>
+      <w:proofErr w:type="spellEnd"/>
+      <w:r>
+        <w:t xml:space="preserve"> </w:t>
+      </w:r>
+      <w:proofErr w:type="spellStart"/>
+      <w:r>
+        <w:t>maupun</w:t>
+      </w:r>
+      <w:proofErr w:type="spellEnd"/>
+      <w:r>
+        <w:t xml:space="preserve"> </w:t>
+      </w:r>
+      <w:proofErr w:type="spellStart"/>
+      <w:r>
+        <w:t>tidak</w:t>
+      </w:r>
+      <w:proofErr w:type="spellEnd"/>
+      <w:r>
+        <w:t xml:space="preserve"> </w:t>
+      </w:r>
+      <w:proofErr w:type="spellStart"/>
+      <w:r>
+        <w:t>disengaja</w:t>
+      </w:r>
+      <w:proofErr w:type="spellEnd"/>
+      <w:r>
+        <w:t>,</w:t>
       </w:r>
     </w:p>
     <w:p>
@@ -1051,17 +1323,24 @@
         </w:rPr>
         <w:t xml:space="preserve">Jika kelompok terbukti melakukan </w:t>
       </w:r>
+      <w:proofErr w:type="spellStart"/>
       <w:r>
         <w:t>tindakan</w:t>
       </w:r>
+      <w:proofErr w:type="spellEnd"/>
       <w:r>
         <w:rPr>
           <w:lang w:val="id-ID"/>
         </w:rPr>
         <w:t xml:space="preserve"> seperti yang </w:t>
       </w:r>
-      <w:r>
-        <w:t>dicantumkan pada</w:t>
+      <w:proofErr w:type="spellStart"/>
+      <w:r>
+        <w:t>dicantumkan</w:t>
+      </w:r>
+      <w:proofErr w:type="spellEnd"/>
+      <w:r>
+        <w:t xml:space="preserve"> pada</w:t>
       </w:r>
       <w:r>
         <w:rPr>
@@ -1069,8 +1348,13 @@
         </w:rPr>
         <w:t xml:space="preserve"> butir </w:t>
       </w:r>
-      <w:r>
-        <w:t>ke-</w:t>
+      <w:proofErr w:type="spellStart"/>
+      <w:r>
+        <w:t>ke</w:t>
+      </w:r>
+      <w:proofErr w:type="spellEnd"/>
+      <w:r>
+        <w:t>-</w:t>
       </w:r>
       <w:r>
         <w:rPr>
@@ -1084,8 +1368,21 @@
         </w:rPr>
         <w:t xml:space="preserve">nilai </w:t>
       </w:r>
-      <w:r>
-        <w:t xml:space="preserve">mahasiswa dan/atau </w:t>
+      <w:proofErr w:type="spellStart"/>
+      <w:r>
+        <w:t>mahasiswa</w:t>
+      </w:r>
+      <w:proofErr w:type="spellEnd"/>
+      <w:r>
+        <w:t xml:space="preserve"> dan/</w:t>
+      </w:r>
+      <w:proofErr w:type="spellStart"/>
+      <w:r>
+        <w:t>atau</w:t>
+      </w:r>
+      <w:proofErr w:type="spellEnd"/>
+      <w:r>
+        <w:t xml:space="preserve"> </w:t>
       </w:r>
       <w:r>
         <w:rPr>
@@ -1094,7 +1391,15 @@
         <w:t>kelompok yang melakukan kecurangan</w:t>
       </w:r>
       <w:r>
-        <w:t xml:space="preserve">, baik </w:t>
+        <w:t xml:space="preserve">, </w:t>
+      </w:r>
+      <w:proofErr w:type="spellStart"/>
+      <w:r>
+        <w:t>baik</w:t>
+      </w:r>
+      <w:proofErr w:type="spellEnd"/>
+      <w:r>
+        <w:t xml:space="preserve"> </w:t>
       </w:r>
       <w:r>
         <w:rPr>
@@ -1102,15 +1407,22 @@
         </w:rPr>
         <w:t xml:space="preserve">menyontek </w:t>
       </w:r>
-      <w:r>
-        <w:t xml:space="preserve">atau </w:t>
-      </w:r>
+      <w:proofErr w:type="spellStart"/>
+      <w:r>
+        <w:t>atau</w:t>
+      </w:r>
+      <w:proofErr w:type="spellEnd"/>
+      <w:r>
+        <w:t xml:space="preserve"> </w:t>
+      </w:r>
+      <w:proofErr w:type="spellStart"/>
       <w:r>
         <w:rPr>
           <w:lang w:val="id-ID"/>
         </w:rPr>
         <w:t>dicontek</w:t>
       </w:r>
+      <w:proofErr w:type="spellEnd"/>
       <w:r>
         <w:t>,</w:t>
       </w:r>
@@ -1120,9 +1432,11 @@
         </w:rPr>
         <w:t xml:space="preserve"> akan di</w:t>
       </w:r>
+      <w:proofErr w:type="spellStart"/>
       <w:r>
         <w:t>nol</w:t>
       </w:r>
+      <w:proofErr w:type="spellEnd"/>
       <w:r>
         <w:rPr>
           <w:lang w:val="id-ID"/>
@@ -1130,7 +1444,39 @@
         <w:t>kan</w:t>
       </w:r>
       <w:r>
-        <w:t xml:space="preserve"> sesuai dengan peraturan yang berlaku.</w:t>
+        <w:t xml:space="preserve"> </w:t>
+      </w:r>
+      <w:proofErr w:type="spellStart"/>
+      <w:r>
+        <w:t>sesuai</w:t>
+      </w:r>
+      <w:proofErr w:type="spellEnd"/>
+      <w:r>
+        <w:t xml:space="preserve"> </w:t>
+      </w:r>
+      <w:proofErr w:type="spellStart"/>
+      <w:r>
+        <w:t>dengan</w:t>
+      </w:r>
+      <w:proofErr w:type="spellEnd"/>
+      <w:r>
+        <w:t xml:space="preserve"> </w:t>
+      </w:r>
+      <w:proofErr w:type="spellStart"/>
+      <w:r>
+        <w:t>peraturan</w:t>
+      </w:r>
+      <w:proofErr w:type="spellEnd"/>
+      <w:r>
+        <w:t xml:space="preserve"> yang </w:t>
+      </w:r>
+      <w:proofErr w:type="spellStart"/>
+      <w:r>
+        <w:t>berlaku</w:t>
+      </w:r>
+      <w:proofErr w:type="spellEnd"/>
+      <w:r>
+        <w:t>.</w:t>
       </w:r>
     </w:p>
     <w:p>
@@ -1227,14 +1573,93 @@
           <w:lang w:val="id-ID"/>
         </w:rPr>
       </w:pPr>
-      <w:r>
-        <w:t xml:space="preserve">Jawaban yang dapat </w:t>
-      </w:r>
-      <w:r>
-        <w:t xml:space="preserve">diterima dan </w:t>
-      </w:r>
-      <w:r>
-        <w:t>dinilai adalah jawaban yang dikumpulkan sebelum batas waktu yang telah ditentukan.</w:t>
+      <w:proofErr w:type="spellStart"/>
+      <w:r>
+        <w:t>Jawaban</w:t>
+      </w:r>
+      <w:proofErr w:type="spellEnd"/>
+      <w:r>
+        <w:t xml:space="preserve"> yang </w:t>
+      </w:r>
+      <w:proofErr w:type="spellStart"/>
+      <w:r>
+        <w:t>dapat</w:t>
+      </w:r>
+      <w:proofErr w:type="spellEnd"/>
+      <w:r>
+        <w:t xml:space="preserve"> </w:t>
+      </w:r>
+      <w:proofErr w:type="spellStart"/>
+      <w:r>
+        <w:t>diterima</w:t>
+      </w:r>
+      <w:proofErr w:type="spellEnd"/>
+      <w:r>
+        <w:t xml:space="preserve"> dan </w:t>
+      </w:r>
+      <w:proofErr w:type="spellStart"/>
+      <w:r>
+        <w:t>dinilai</w:t>
+      </w:r>
+      <w:proofErr w:type="spellEnd"/>
+      <w:r>
+        <w:t xml:space="preserve"> </w:t>
+      </w:r>
+      <w:proofErr w:type="spellStart"/>
+      <w:r>
+        <w:t>adalah</w:t>
+      </w:r>
+      <w:proofErr w:type="spellEnd"/>
+      <w:r>
+        <w:t xml:space="preserve"> </w:t>
+      </w:r>
+      <w:proofErr w:type="spellStart"/>
+      <w:r>
+        <w:t>jawaban</w:t>
+      </w:r>
+      <w:proofErr w:type="spellEnd"/>
+      <w:r>
+        <w:t xml:space="preserve"> yang </w:t>
+      </w:r>
+      <w:proofErr w:type="spellStart"/>
+      <w:r>
+        <w:t>dikumpulkan</w:t>
+      </w:r>
+      <w:proofErr w:type="spellEnd"/>
+      <w:r>
+        <w:t xml:space="preserve"> </w:t>
+      </w:r>
+      <w:proofErr w:type="spellStart"/>
+      <w:r>
+        <w:t>sebelum</w:t>
+      </w:r>
+      <w:proofErr w:type="spellEnd"/>
+      <w:r>
+        <w:t xml:space="preserve"> batas </w:t>
+      </w:r>
+      <w:proofErr w:type="spellStart"/>
+      <w:r>
+        <w:t>waktu</w:t>
+      </w:r>
+      <w:proofErr w:type="spellEnd"/>
+      <w:r>
+        <w:t xml:space="preserve"> yang </w:t>
+      </w:r>
+      <w:proofErr w:type="spellStart"/>
+      <w:r>
+        <w:t>telah</w:t>
+      </w:r>
+      <w:proofErr w:type="spellEnd"/>
+      <w:r>
+        <w:t xml:space="preserve"> </w:t>
+      </w:r>
+      <w:proofErr w:type="spellStart"/>
+      <w:r>
+        <w:t>ditentukan</w:t>
+      </w:r>
+      <w:proofErr w:type="spellEnd"/>
+      <w:r>
+        <w:t>.</w:t>
       </w:r>
     </w:p>
     <w:p>
@@ -1295,27 +1720,124 @@
           <w:lang w:val="id-ID"/>
         </w:rPr>
       </w:pPr>
+      <w:proofErr w:type="spellStart"/>
       <w:r>
         <w:lastRenderedPageBreak/>
-        <w:t xml:space="preserve">Jawaban akan dinilai berdasarkan teknik </w:t>
-      </w:r>
-      <w:r>
-        <w:t xml:space="preserve">atau metode </w:t>
-      </w:r>
-      <w:r>
-        <w:t xml:space="preserve">yang diajarkan </w:t>
-      </w:r>
-      <w:r>
-        <w:t xml:space="preserve">pada kelas </w:t>
-      </w:r>
-      <w:r>
-        <w:t xml:space="preserve">praktikum dengan menggunakan software yang </w:t>
-      </w:r>
-      <w:r>
-        <w:t xml:space="preserve">sudah </w:t>
-      </w:r>
-      <w:r>
-        <w:t>ditentukan.</w:t>
+        <w:t>Jawaban</w:t>
+      </w:r>
+      <w:proofErr w:type="spellEnd"/>
+      <w:r>
+        <w:t xml:space="preserve"> </w:t>
+      </w:r>
+      <w:proofErr w:type="spellStart"/>
+      <w:r>
+        <w:t>akan</w:t>
+      </w:r>
+      <w:proofErr w:type="spellEnd"/>
+      <w:r>
+        <w:t xml:space="preserve"> </w:t>
+      </w:r>
+      <w:proofErr w:type="spellStart"/>
+      <w:r>
+        <w:t>dinilai</w:t>
+      </w:r>
+      <w:proofErr w:type="spellEnd"/>
+      <w:r>
+        <w:t xml:space="preserve"> </w:t>
+      </w:r>
+      <w:proofErr w:type="spellStart"/>
+      <w:r>
+        <w:t>berdasarkan</w:t>
+      </w:r>
+      <w:proofErr w:type="spellEnd"/>
+      <w:r>
+        <w:t xml:space="preserve"> </w:t>
+      </w:r>
+      <w:proofErr w:type="spellStart"/>
+      <w:r>
+        <w:t>teknik</w:t>
+      </w:r>
+      <w:proofErr w:type="spellEnd"/>
+      <w:r>
+        <w:t xml:space="preserve"> </w:t>
+      </w:r>
+      <w:proofErr w:type="spellStart"/>
+      <w:r>
+        <w:t>atau</w:t>
+      </w:r>
+      <w:proofErr w:type="spellEnd"/>
+      <w:r>
+        <w:t xml:space="preserve"> </w:t>
+      </w:r>
+      <w:proofErr w:type="spellStart"/>
+      <w:r>
+        <w:t>metode</w:t>
+      </w:r>
+      <w:proofErr w:type="spellEnd"/>
+      <w:r>
+        <w:t xml:space="preserve"> </w:t>
+      </w:r>
+      <w:r>
+        <w:t xml:space="preserve">yang </w:t>
+      </w:r>
+      <w:proofErr w:type="spellStart"/>
+      <w:r>
+        <w:t>diajarkan</w:t>
+      </w:r>
+      <w:proofErr w:type="spellEnd"/>
+      <w:r>
+        <w:t xml:space="preserve"> </w:t>
+      </w:r>
+      <w:r>
+        <w:t xml:space="preserve">pada </w:t>
+      </w:r>
+      <w:proofErr w:type="spellStart"/>
+      <w:r>
+        <w:t>kelas</w:t>
+      </w:r>
+      <w:proofErr w:type="spellEnd"/>
+      <w:r>
+        <w:t xml:space="preserve"> </w:t>
+      </w:r>
+      <w:proofErr w:type="spellStart"/>
+      <w:r>
+        <w:t>praktikum</w:t>
+      </w:r>
+      <w:proofErr w:type="spellEnd"/>
+      <w:r>
+        <w:t xml:space="preserve"> </w:t>
+      </w:r>
+      <w:proofErr w:type="spellStart"/>
+      <w:r>
+        <w:t>dengan</w:t>
+      </w:r>
+      <w:proofErr w:type="spellEnd"/>
+      <w:r>
+        <w:t xml:space="preserve"> </w:t>
+      </w:r>
+      <w:proofErr w:type="spellStart"/>
+      <w:r>
+        <w:t>menggunakan</w:t>
+      </w:r>
+      <w:proofErr w:type="spellEnd"/>
+      <w:r>
+        <w:t xml:space="preserve"> software yang </w:t>
+      </w:r>
+      <w:proofErr w:type="spellStart"/>
+      <w:r>
+        <w:t>sudah</w:t>
+      </w:r>
+      <w:proofErr w:type="spellEnd"/>
+      <w:r>
+        <w:t xml:space="preserve"> </w:t>
+      </w:r>
+      <w:proofErr w:type="spellStart"/>
+      <w:r>
+        <w:t>ditentukan</w:t>
+      </w:r>
+      <w:proofErr w:type="spellEnd"/>
+      <w:r>
+        <w:t>.</w:t>
       </w:r>
     </w:p>
     <w:p>
@@ -1399,11 +1921,19 @@
         </w:rPr>
         <w:t xml:space="preserve"> Anda tidak membaca peraturan ini, maka Anda dianggap </w:t>
       </w:r>
+      <w:proofErr w:type="spellStart"/>
       <w:r>
         <w:rPr>
           <w:lang w:eastAsia="x-none"/>
         </w:rPr>
-        <w:t xml:space="preserve">sudah </w:t>
+        <w:t>sudah</w:t>
+      </w:r>
+      <w:proofErr w:type="spellEnd"/>
+      <w:r>
+        <w:rPr>
+          <w:lang w:eastAsia="x-none"/>
+        </w:rPr>
+        <w:t xml:space="preserve"> </w:t>
       </w:r>
       <w:r>
         <w:rPr>
@@ -1489,11 +2019,27 @@
         <w:rPr>
           <w:lang w:val="id-ID"/>
         </w:rPr>
-        <w:t xml:space="preserve"> untuk matakuliah in</w:t>
-      </w:r>
+        <w:t xml:space="preserve"> untuk </w:t>
+      </w:r>
+      <w:proofErr w:type="spellStart"/>
+      <w:r>
+        <w:rPr>
+          <w:lang w:val="id-ID"/>
+        </w:rPr>
+        <w:t>matakuliah</w:t>
+      </w:r>
+      <w:proofErr w:type="spellEnd"/>
+      <w:r>
+        <w:rPr>
+          <w:lang w:val="id-ID"/>
+        </w:rPr>
+        <w:t xml:space="preserve"> in</w:t>
+      </w:r>
+      <w:proofErr w:type="spellStart"/>
       <w:r>
         <w:t>i</w:t>
       </w:r>
+      <w:proofErr w:type="spellEnd"/>
       <w:r>
         <w:rPr>
           <w:lang w:val="id-ID"/>
@@ -1581,14 +2127,34 @@
                 <w:szCs w:val="18"/>
               </w:rPr>
             </w:pPr>
+            <w:proofErr w:type="spellStart"/>
             <w:r>
               <w:rPr>
                 <w:b/>
                 <w:bCs/>
                 <w:szCs w:val="18"/>
               </w:rPr>
-              <w:t>Tugas Mandiri</w:t>
+              <w:t>Tugas</w:t>
             </w:r>
+            <w:proofErr w:type="spellEnd"/>
+            <w:r>
+              <w:rPr>
+                <w:b/>
+                <w:bCs/>
+                <w:szCs w:val="18"/>
+              </w:rPr>
+              <w:t xml:space="preserve"> </w:t>
+            </w:r>
+            <w:proofErr w:type="spellStart"/>
+            <w:r>
+              <w:rPr>
+                <w:b/>
+                <w:bCs/>
+                <w:szCs w:val="18"/>
+              </w:rPr>
+              <w:t>Mandiri</w:t>
+            </w:r>
+            <w:proofErr w:type="spellEnd"/>
           </w:p>
           <w:p>
             <w:pPr>
@@ -1625,6 +2191,7 @@
                 <w:szCs w:val="18"/>
               </w:rPr>
             </w:pPr>
+            <w:proofErr w:type="spellStart"/>
             <w:r>
               <w:rPr>
                 <w:b/>
@@ -1633,6 +2200,7 @@
               </w:rPr>
               <w:t>Proyek</w:t>
             </w:r>
+            <w:proofErr w:type="spellEnd"/>
           </w:p>
           <w:p>
             <w:pPr>
@@ -1793,9 +2361,19 @@
           <w:lang w:val="id-ID"/>
         </w:rPr>
       </w:pPr>
-      <w:r>
-        <w:t>Perangkat lunak</w:t>
-      </w:r>
+      <w:proofErr w:type="spellStart"/>
+      <w:r>
+        <w:t>Perangkat</w:t>
+      </w:r>
+      <w:proofErr w:type="spellEnd"/>
+      <w:r>
+        <w:t xml:space="preserve"> </w:t>
+      </w:r>
+      <w:proofErr w:type="spellStart"/>
+      <w:r>
+        <w:t>lunak</w:t>
+      </w:r>
+      <w:proofErr w:type="spellEnd"/>
       <w:r>
         <w:rPr>
           <w:lang w:val="id-ID"/>
@@ -1803,7 +2381,47 @@
         <w:t xml:space="preserve"> yang digunakan </w:t>
       </w:r>
       <w:r>
-        <w:t>pada matakuliah ini adalah sebagai berikut:</w:t>
+        <w:t xml:space="preserve">pada </w:t>
+      </w:r>
+      <w:proofErr w:type="spellStart"/>
+      <w:r>
+        <w:t>matakuliah</w:t>
+      </w:r>
+      <w:proofErr w:type="spellEnd"/>
+      <w:r>
+        <w:t xml:space="preserve"> </w:t>
+      </w:r>
+      <w:proofErr w:type="spellStart"/>
+      <w:r>
+        <w:t>ini</w:t>
+      </w:r>
+      <w:proofErr w:type="spellEnd"/>
+      <w:r>
+        <w:t xml:space="preserve"> </w:t>
+      </w:r>
+      <w:proofErr w:type="spellStart"/>
+      <w:r>
+        <w:t>adalah</w:t>
+      </w:r>
+      <w:proofErr w:type="spellEnd"/>
+      <w:r>
+        <w:t xml:space="preserve"> </w:t>
+      </w:r>
+      <w:proofErr w:type="spellStart"/>
+      <w:r>
+        <w:t>sebagai</w:t>
+      </w:r>
+      <w:proofErr w:type="spellEnd"/>
+      <w:r>
+        <w:t xml:space="preserve"> </w:t>
+      </w:r>
+      <w:proofErr w:type="spellStart"/>
+      <w:r>
+        <w:t>berikut</w:t>
+      </w:r>
+      <w:proofErr w:type="spellEnd"/>
+      <w:r>
+        <w:t>:</w:t>
       </w:r>
     </w:p>
     <w:p>
@@ -1991,8 +2609,13 @@
           <w:bCs/>
         </w:rPr>
       </w:pPr>
-      <w:r>
-        <w:t xml:space="preserve">Ekstensi file yang </w:t>
+      <w:proofErr w:type="spellStart"/>
+      <w:r>
+        <w:t>Ekstensi</w:t>
+      </w:r>
+      <w:proofErr w:type="spellEnd"/>
+      <w:r>
+        <w:t xml:space="preserve"> file yang </w:t>
       </w:r>
       <w:r>
         <w:rPr>
@@ -2001,10 +2624,63 @@
         <w:t>harus</w:t>
       </w:r>
       <w:r>
-        <w:t xml:space="preserve"> dikumpulkan</w:t>
-      </w:r>
-      <w:r>
-        <w:t xml:space="preserve"> untuk matakuliah ini adalah sebagai berikut:</w:t>
+        <w:t xml:space="preserve"> </w:t>
+      </w:r>
+      <w:proofErr w:type="spellStart"/>
+      <w:r>
+        <w:t>dikumpulkan</w:t>
+      </w:r>
+      <w:proofErr w:type="spellEnd"/>
+      <w:r>
+        <w:t xml:space="preserve"> </w:t>
+      </w:r>
+      <w:proofErr w:type="spellStart"/>
+      <w:r>
+        <w:t>untuk</w:t>
+      </w:r>
+      <w:proofErr w:type="spellEnd"/>
+      <w:r>
+        <w:t xml:space="preserve"> </w:t>
+      </w:r>
+      <w:proofErr w:type="spellStart"/>
+      <w:r>
+        <w:t>matakuliah</w:t>
+      </w:r>
+      <w:proofErr w:type="spellEnd"/>
+      <w:r>
+        <w:t xml:space="preserve"> </w:t>
+      </w:r>
+      <w:proofErr w:type="spellStart"/>
+      <w:r>
+        <w:t>ini</w:t>
+      </w:r>
+      <w:proofErr w:type="spellEnd"/>
+      <w:r>
+        <w:t xml:space="preserve"> </w:t>
+      </w:r>
+      <w:proofErr w:type="spellStart"/>
+      <w:r>
+        <w:t>adalah</w:t>
+      </w:r>
+      <w:proofErr w:type="spellEnd"/>
+      <w:r>
+        <w:t xml:space="preserve"> </w:t>
+      </w:r>
+      <w:proofErr w:type="spellStart"/>
+      <w:r>
+        <w:t>sebagai</w:t>
+      </w:r>
+      <w:proofErr w:type="spellEnd"/>
+      <w:r>
+        <w:t xml:space="preserve"> </w:t>
+      </w:r>
+      <w:proofErr w:type="spellStart"/>
+      <w:r>
+        <w:t>berikut</w:t>
+      </w:r>
+      <w:proofErr w:type="spellEnd"/>
+      <w:r>
+        <w:t>:</w:t>
       </w:r>
     </w:p>
     <w:p>
@@ -2068,14 +2744,34 @@
                 <w:szCs w:val="18"/>
               </w:rPr>
             </w:pPr>
+            <w:proofErr w:type="spellStart"/>
             <w:r>
               <w:rPr>
                 <w:b/>
                 <w:bCs/>
                 <w:szCs w:val="18"/>
               </w:rPr>
-              <w:t>Tugas Mandiri</w:t>
+              <w:t>Tugas</w:t>
             </w:r>
+            <w:proofErr w:type="spellEnd"/>
+            <w:r>
+              <w:rPr>
+                <w:b/>
+                <w:bCs/>
+                <w:szCs w:val="18"/>
+              </w:rPr>
+              <w:t xml:space="preserve"> </w:t>
+            </w:r>
+            <w:proofErr w:type="spellStart"/>
+            <w:r>
+              <w:rPr>
+                <w:b/>
+                <w:bCs/>
+                <w:szCs w:val="18"/>
+              </w:rPr>
+              <w:t>Mandiri</w:t>
+            </w:r>
+            <w:proofErr w:type="spellEnd"/>
           </w:p>
           <w:p>
             <w:pPr>
@@ -2112,6 +2808,7 @@
                 <w:szCs w:val="18"/>
               </w:rPr>
             </w:pPr>
+            <w:proofErr w:type="spellStart"/>
             <w:r>
               <w:rPr>
                 <w:b/>
@@ -2120,6 +2817,7 @@
               </w:rPr>
               <w:t>Proyek</w:t>
             </w:r>
+            <w:proofErr w:type="spellEnd"/>
           </w:p>
           <w:p>
             <w:pPr>
@@ -2284,25 +2982,205 @@
         </w:rPr>
       </w:pPr>
       <w:r>
-        <w:t xml:space="preserve">File yang harus dikumpulkan </w:t>
-      </w:r>
-      <w:r>
-        <w:t xml:space="preserve">adalah </w:t>
-      </w:r>
-      <w:r>
-        <w:t xml:space="preserve">keseluruhan jawaban beserta dengan aset yang digunakan (gambar, audio, video, dll) dan dokumentasi proyek yang berisikan </w:t>
-      </w:r>
-      <w:r>
-        <w:t xml:space="preserve">link referensi </w:t>
-      </w:r>
-      <w:r>
-        <w:t xml:space="preserve">aset </w:t>
-      </w:r>
-      <w:r>
-        <w:t>dan penjelasan mengenai aplikasi yang dibuat</w:t>
-      </w:r>
-      <w:r>
-        <w:t xml:space="preserve"> (terlampir bersama dengan soal)</w:t>
+        <w:t xml:space="preserve">File yang </w:t>
+      </w:r>
+      <w:proofErr w:type="spellStart"/>
+      <w:r>
+        <w:t>harus</w:t>
+      </w:r>
+      <w:proofErr w:type="spellEnd"/>
+      <w:r>
+        <w:t xml:space="preserve"> </w:t>
+      </w:r>
+      <w:proofErr w:type="spellStart"/>
+      <w:r>
+        <w:t>dikumpulkan</w:t>
+      </w:r>
+      <w:proofErr w:type="spellEnd"/>
+      <w:r>
+        <w:t xml:space="preserve"> </w:t>
+      </w:r>
+      <w:proofErr w:type="spellStart"/>
+      <w:r>
+        <w:t>adalah</w:t>
+      </w:r>
+      <w:proofErr w:type="spellEnd"/>
+      <w:r>
+        <w:t xml:space="preserve"> </w:t>
+      </w:r>
+      <w:proofErr w:type="spellStart"/>
+      <w:r>
+        <w:t>keseluruhan</w:t>
+      </w:r>
+      <w:proofErr w:type="spellEnd"/>
+      <w:r>
+        <w:t xml:space="preserve"> </w:t>
+      </w:r>
+      <w:proofErr w:type="spellStart"/>
+      <w:r>
+        <w:t>jawaban</w:t>
+      </w:r>
+      <w:proofErr w:type="spellEnd"/>
+      <w:r>
+        <w:t xml:space="preserve"> </w:t>
+      </w:r>
+      <w:proofErr w:type="spellStart"/>
+      <w:r>
+        <w:t>beserta</w:t>
+      </w:r>
+      <w:proofErr w:type="spellEnd"/>
+      <w:r>
+        <w:t xml:space="preserve"> </w:t>
+      </w:r>
+      <w:proofErr w:type="spellStart"/>
+      <w:r>
+        <w:t>dengan</w:t>
+      </w:r>
+      <w:proofErr w:type="spellEnd"/>
+      <w:r>
+        <w:t xml:space="preserve"> </w:t>
+      </w:r>
+      <w:proofErr w:type="spellStart"/>
+      <w:r>
+        <w:t>aset</w:t>
+      </w:r>
+      <w:proofErr w:type="spellEnd"/>
+      <w:r>
+        <w:t xml:space="preserve"> yang </w:t>
+      </w:r>
+      <w:proofErr w:type="spellStart"/>
+      <w:r>
+        <w:t>digunakan</w:t>
+      </w:r>
+      <w:proofErr w:type="spellEnd"/>
+      <w:r>
+        <w:t xml:space="preserve"> (</w:t>
+      </w:r>
+      <w:proofErr w:type="spellStart"/>
+      <w:r>
+        <w:t>gambar</w:t>
+      </w:r>
+      <w:proofErr w:type="spellEnd"/>
+      <w:r>
+        <w:t xml:space="preserve">, audio, video, </w:t>
+      </w:r>
+      <w:proofErr w:type="spellStart"/>
+      <w:r>
+        <w:t>dll</w:t>
+      </w:r>
+      <w:proofErr w:type="spellEnd"/>
+      <w:r>
+        <w:t xml:space="preserve">) dan </w:t>
+      </w:r>
+      <w:proofErr w:type="spellStart"/>
+      <w:r>
+        <w:t>dokumentasi</w:t>
+      </w:r>
+      <w:proofErr w:type="spellEnd"/>
+      <w:r>
+        <w:t xml:space="preserve"> </w:t>
+      </w:r>
+      <w:proofErr w:type="spellStart"/>
+      <w:r>
+        <w:t>proyek</w:t>
+      </w:r>
+      <w:proofErr w:type="spellEnd"/>
+      <w:r>
+        <w:t xml:space="preserve"> yang </w:t>
+      </w:r>
+      <w:proofErr w:type="spellStart"/>
+      <w:r>
+        <w:t>berisikan</w:t>
+      </w:r>
+      <w:proofErr w:type="spellEnd"/>
+      <w:r>
+        <w:t xml:space="preserve"> </w:t>
+      </w:r>
+      <w:r>
+        <w:t xml:space="preserve">link </w:t>
+      </w:r>
+      <w:proofErr w:type="spellStart"/>
+      <w:r>
+        <w:t>referensi</w:t>
+      </w:r>
+      <w:proofErr w:type="spellEnd"/>
+      <w:r>
+        <w:t xml:space="preserve"> </w:t>
+      </w:r>
+      <w:proofErr w:type="spellStart"/>
+      <w:r>
+        <w:t>aset</w:t>
+      </w:r>
+      <w:proofErr w:type="spellEnd"/>
+      <w:r>
+        <w:t xml:space="preserve"> </w:t>
+      </w:r>
+      <w:r>
+        <w:t xml:space="preserve">dan </w:t>
+      </w:r>
+      <w:proofErr w:type="spellStart"/>
+      <w:r>
+        <w:t>penjelasan</w:t>
+      </w:r>
+      <w:proofErr w:type="spellEnd"/>
+      <w:r>
+        <w:t xml:space="preserve"> </w:t>
+      </w:r>
+      <w:proofErr w:type="spellStart"/>
+      <w:r>
+        <w:t>mengenai</w:t>
+      </w:r>
+      <w:proofErr w:type="spellEnd"/>
+      <w:r>
+        <w:t xml:space="preserve"> </w:t>
+      </w:r>
+      <w:proofErr w:type="spellStart"/>
+      <w:r>
+        <w:t>aplikasi</w:t>
+      </w:r>
+      <w:proofErr w:type="spellEnd"/>
+      <w:r>
+        <w:t xml:space="preserve"> yang </w:t>
+      </w:r>
+      <w:proofErr w:type="spellStart"/>
+      <w:r>
+        <w:t>dibuat</w:t>
+      </w:r>
+      <w:proofErr w:type="spellEnd"/>
+      <w:r>
+        <w:t xml:space="preserve"> (</w:t>
+      </w:r>
+      <w:proofErr w:type="spellStart"/>
+      <w:r>
+        <w:t>terlampir</w:t>
+      </w:r>
+      <w:proofErr w:type="spellEnd"/>
+      <w:r>
+        <w:t xml:space="preserve"> </w:t>
+      </w:r>
+      <w:proofErr w:type="spellStart"/>
+      <w:r>
+        <w:t>bersama</w:t>
+      </w:r>
+      <w:proofErr w:type="spellEnd"/>
+      <w:r>
+        <w:t xml:space="preserve"> </w:t>
+      </w:r>
+      <w:proofErr w:type="spellStart"/>
+      <w:r>
+        <w:t>dengan</w:t>
+      </w:r>
+      <w:proofErr w:type="spellEnd"/>
+      <w:r>
+        <w:t xml:space="preserve"> </w:t>
+      </w:r>
+      <w:proofErr w:type="spellStart"/>
+      <w:r>
+        <w:t>soal</w:t>
+      </w:r>
+      <w:proofErr w:type="spellEnd"/>
+      <w:r>
+        <w:t>)</w:t>
       </w:r>
       <w:r>
         <w:t>.</w:t>
@@ -2402,6 +3280,7 @@
           <w:lang w:val="id-ID"/>
         </w:rPr>
       </w:pPr>
+      <w:proofErr w:type="spellStart"/>
       <w:r>
         <w:rPr>
           <w:i/>
@@ -2410,6 +3289,7 @@
         </w:rPr>
         <w:t>Case</w:t>
       </w:r>
+      <w:proofErr w:type="spellEnd"/>
     </w:p>
     <w:p>
       <w:pPr>
@@ -2472,7 +3352,21 @@
         <w:rPr>
           <w:color w:val="000000"/>
         </w:rPr>
-        <w:t xml:space="preserve">. It is a great place for buyer to buy </w:t>
+        <w:t xml:space="preserve">. It is a great place for </w:t>
+      </w:r>
+      <w:proofErr w:type="gramStart"/>
+      <w:r>
+        <w:rPr>
+          <w:color w:val="000000"/>
+        </w:rPr>
+        <w:t>buyer</w:t>
+      </w:r>
+      <w:proofErr w:type="gramEnd"/>
+      <w:r>
+        <w:rPr>
+          <w:color w:val="000000"/>
+        </w:rPr>
+        <w:t xml:space="preserve"> to buy </w:t>
       </w:r>
       <w:r>
         <w:rPr>
@@ -2558,12 +3452,21 @@
         </w:rPr>
         <w:t xml:space="preserve"> to use </w:t>
       </w:r>
-      <w:r>
-        <w:rPr>
-          <w:b/>
-          <w:color w:val="000000"/>
-        </w:rPr>
-        <w:t>Domain Driven Design</w:t>
+      <w:proofErr w:type="gramStart"/>
+      <w:r>
+        <w:rPr>
+          <w:b/>
+          <w:color w:val="000000"/>
+        </w:rPr>
+        <w:t>Domain</w:t>
+      </w:r>
+      <w:proofErr w:type="gramEnd"/>
+      <w:r>
+        <w:rPr>
+          <w:b/>
+          <w:color w:val="000000"/>
+        </w:rPr>
+        <w:t xml:space="preserve"> Driven Design</w:t>
       </w:r>
       <w:r>
         <w:rPr>
@@ -2670,11 +3573,19 @@
           <w:color w:val="000000"/>
         </w:rPr>
       </w:pPr>
-      <w:r>
-        <w:rPr>
-          <w:color w:val="000000"/>
-        </w:rPr>
-        <w:t xml:space="preserve">View </w:t>
+      <w:proofErr w:type="gramStart"/>
+      <w:r>
+        <w:rPr>
+          <w:color w:val="000000"/>
+        </w:rPr>
+        <w:t>View</w:t>
+      </w:r>
+      <w:proofErr w:type="gramEnd"/>
+      <w:r>
+        <w:rPr>
+          <w:color w:val="000000"/>
+        </w:rPr>
+        <w:t xml:space="preserve"> </w:t>
       </w:r>
       <w:r>
         <w:rPr>
@@ -2714,6 +3625,7 @@
         </w:rPr>
         <w:t xml:space="preserve"> to </w:t>
       </w:r>
+      <w:proofErr w:type="spellStart"/>
       <w:r>
         <w:rPr>
           <w:color w:val="000000"/>
@@ -2724,7 +3636,14 @@
         <w:rPr>
           <w:color w:val="000000"/>
         </w:rPr>
-        <w:t xml:space="preserve">the user and interpreting the user's commands. This layer is the home for all </w:t>
+        <w:t>the</w:t>
+      </w:r>
+      <w:proofErr w:type="spellEnd"/>
+      <w:r>
+        <w:rPr>
+          <w:color w:val="000000"/>
+        </w:rPr>
+        <w:t xml:space="preserve"> user and interpreting the user's commands. This layer is the home for all </w:t>
       </w:r>
       <w:r>
         <w:rPr>
@@ -2778,7 +3697,14 @@
         <w:rPr>
           <w:color w:val="000000"/>
         </w:rPr>
-        <w:t xml:space="preserve">This layer is responsible to </w:t>
+        <w:t xml:space="preserve">This layer is responsible </w:t>
+      </w:r>
+      <w:proofErr w:type="gramStart"/>
+      <w:r>
+        <w:rPr>
+          <w:color w:val="000000"/>
+        </w:rPr>
+        <w:t xml:space="preserve">to </w:t>
       </w:r>
       <w:r>
         <w:rPr>
@@ -2787,6 +3713,7 @@
         </w:rPr>
         <w:t>validate</w:t>
       </w:r>
+      <w:proofErr w:type="gramEnd"/>
       <w:r>
         <w:rPr>
           <w:color w:val="000000"/>
@@ -2805,7 +3732,21 @@
         <w:rPr>
           <w:color w:val="000000"/>
         </w:rPr>
-        <w:t xml:space="preserve"> from the view layer. It also responsible for </w:t>
+        <w:t xml:space="preserve"> from the view layer. It </w:t>
+      </w:r>
+      <w:proofErr w:type="gramStart"/>
+      <w:r>
+        <w:rPr>
+          <w:color w:val="000000"/>
+        </w:rPr>
+        <w:t>also</w:t>
+      </w:r>
+      <w:proofErr w:type="gramEnd"/>
+      <w:r>
+        <w:rPr>
+          <w:color w:val="000000"/>
+        </w:rPr>
+        <w:t xml:space="preserve"> responsible for </w:t>
       </w:r>
       <w:r>
         <w:rPr>
@@ -2860,7 +3801,21 @@
         <w:rPr>
           <w:color w:val="000000"/>
         </w:rPr>
-        <w:t xml:space="preserve">This layer is responsible to </w:t>
+        <w:t xml:space="preserve">This </w:t>
+      </w:r>
+      <w:proofErr w:type="gramStart"/>
+      <w:r>
+        <w:rPr>
+          <w:color w:val="000000"/>
+        </w:rPr>
+        <w:t>layer</w:t>
+      </w:r>
+      <w:proofErr w:type="gramEnd"/>
+      <w:r>
+        <w:rPr>
+          <w:color w:val="000000"/>
+        </w:rPr>
+        <w:t xml:space="preserve"> is responsible to </w:t>
       </w:r>
       <w:r>
         <w:rPr>
@@ -2874,7 +3829,49 @@
         <w:rPr>
           <w:color w:val="000000"/>
         </w:rPr>
-        <w:t xml:space="preserve"> required in the application. It will delegates the task to query from the database, including select, insert, update and delete, to the repository layer. Please notes that there can be a single handler that accesses multiple repository.  </w:t>
+        <w:t xml:space="preserve"> required in the application. It will </w:t>
+      </w:r>
+      <w:proofErr w:type="gramStart"/>
+      <w:r>
+        <w:rPr>
+          <w:color w:val="000000"/>
+        </w:rPr>
+        <w:t>delegates</w:t>
+      </w:r>
+      <w:proofErr w:type="gramEnd"/>
+      <w:r>
+        <w:rPr>
+          <w:color w:val="000000"/>
+        </w:rPr>
+        <w:t xml:space="preserve"> the task to query from the database, including select, insert, update and delete, to the repository layer. Please </w:t>
+      </w:r>
+      <w:proofErr w:type="gramStart"/>
+      <w:r>
+        <w:rPr>
+          <w:color w:val="000000"/>
+        </w:rPr>
+        <w:t>notes</w:t>
+      </w:r>
+      <w:proofErr w:type="gramEnd"/>
+      <w:r>
+        <w:rPr>
+          <w:color w:val="000000"/>
+        </w:rPr>
+        <w:t xml:space="preserve"> that there can be a single handler that accesses multiple </w:t>
+      </w:r>
+      <w:proofErr w:type="gramStart"/>
+      <w:r>
+        <w:rPr>
+          <w:color w:val="000000"/>
+        </w:rPr>
+        <w:t>repository</w:t>
+      </w:r>
+      <w:proofErr w:type="gramEnd"/>
+      <w:r>
+        <w:rPr>
+          <w:color w:val="000000"/>
+        </w:rPr>
+        <w:t xml:space="preserve">.  </w:t>
       </w:r>
     </w:p>
     <w:p>
@@ -3103,7 +4100,21 @@
         <w:rPr>
           <w:color w:val="000000"/>
         </w:rPr>
-        <w:t xml:space="preserve"> in this layer. For example, when the client needs to create an aggregate object (an object that holds a reference to another object), the object factory must provide an interface for creating these objects. It is important to note that an object returned by the factory must in </w:t>
+        <w:t xml:space="preserve"> in this layer. For example, when the client needs to create an aggregate object (an object that holds a reference to another object), the object factory must provide an interface for creating these objects. It is important to note that an object returned by the factory must </w:t>
+      </w:r>
+      <w:proofErr w:type="gramStart"/>
+      <w:r>
+        <w:rPr>
+          <w:color w:val="000000"/>
+        </w:rPr>
+        <w:t>in</w:t>
+      </w:r>
+      <w:proofErr w:type="gramEnd"/>
+      <w:r>
+        <w:rPr>
+          <w:color w:val="000000"/>
+        </w:rPr>
+        <w:t xml:space="preserve"> </w:t>
       </w:r>
       <w:r>
         <w:rPr>
@@ -3168,6 +4179,7 @@
           <w:color w:val="000000"/>
         </w:rPr>
       </w:pPr>
+      <w:proofErr w:type="gramStart"/>
       <w:r>
         <w:rPr>
           <w:color w:val="000000"/>
@@ -3178,7 +4190,14 @@
         <w:rPr>
           <w:color w:val="000000"/>
         </w:rPr>
-        <w:t xml:space="preserve">odel layer is responsible for </w:t>
+        <w:t>odel</w:t>
+      </w:r>
+      <w:proofErr w:type="gramEnd"/>
+      <w:r>
+        <w:rPr>
+          <w:color w:val="000000"/>
+        </w:rPr>
+        <w:t xml:space="preserve"> layer is responsible for </w:t>
       </w:r>
       <w:r>
         <w:rPr>
@@ -3276,12 +4295,14 @@
         </w:rPr>
         <w:t xml:space="preserve">ramework </w:t>
       </w:r>
+      <w:proofErr w:type="gramStart"/>
       <w:r>
         <w:rPr>
           <w:color w:val="000000"/>
         </w:rPr>
         <w:t>tool</w:t>
       </w:r>
+      <w:proofErr w:type="gramEnd"/>
     </w:p>
     <w:p>
       <w:pPr>
@@ -3565,7 +4586,21 @@
         <w:rPr>
           <w:color w:val="000000"/>
         </w:rPr>
-        <w:t xml:space="preserve">. Below are the </w:t>
+        <w:t xml:space="preserve">. Below </w:t>
+      </w:r>
+      <w:proofErr w:type="gramStart"/>
+      <w:r>
+        <w:rPr>
+          <w:color w:val="000000"/>
+        </w:rPr>
+        <w:t>are</w:t>
+      </w:r>
+      <w:proofErr w:type="gramEnd"/>
+      <w:r>
+        <w:rPr>
+          <w:color w:val="000000"/>
+        </w:rPr>
+        <w:t xml:space="preserve"> the </w:t>
       </w:r>
       <w:r>
         <w:t xml:space="preserve">minimum </w:t>
@@ -3657,6 +4692,49 @@
         </w:rPr>
         <w:t xml:space="preserve"> (home page)</w:t>
       </w:r>
+      <w:r>
+        <w:rPr>
+          <w:b/>
+          <w:bCs/>
+          <w:color w:val="000000"/>
+        </w:rPr>
+        <w:t xml:space="preserve"> </w:t>
+      </w:r>
+      <w:r>
+        <w:rPr>
+          <w:b/>
+          <w:bCs/>
+          <w:color w:val="000000"/>
+          <w:highlight w:val="yellow"/>
+        </w:rPr>
+        <w:t>(</w:t>
+      </w:r>
+      <w:r>
+        <w:rPr>
+          <w:b/>
+          <w:bCs/>
+          <w:color w:val="000000"/>
+          <w:highlight w:val="green"/>
+        </w:rPr>
+        <w:t>DAVID</w:t>
+      </w:r>
+      <w:r>
+        <w:rPr>
+          <w:b/>
+          <w:bCs/>
+          <w:color w:val="000000"/>
+          <w:highlight w:val="yellow"/>
+        </w:rPr>
+        <w:t>)</w:t>
+      </w:r>
+      <w:r>
+        <w:rPr>
+          <w:b/>
+          <w:bCs/>
+          <w:color w:val="000000"/>
+        </w:rPr>
+        <w:t xml:space="preserve"> </w:t>
+      </w:r>
     </w:p>
     <w:p>
       <w:pPr>
@@ -3698,6 +4776,23 @@
         </w:rPr>
         <w:t xml:space="preserve"> (manage ramen)</w:t>
       </w:r>
+      <w:r>
+        <w:rPr>
+          <w:b/>
+          <w:bCs/>
+          <w:color w:val="000000"/>
+        </w:rPr>
+        <w:t xml:space="preserve"> </w:t>
+      </w:r>
+      <w:r>
+        <w:rPr>
+          <w:b/>
+          <w:bCs/>
+          <w:color w:val="000000"/>
+          <w:highlight w:val="yellow"/>
+        </w:rPr>
+        <w:t>(DAVID)</w:t>
+      </w:r>
     </w:p>
     <w:p>
       <w:pPr>
@@ -3739,6 +4834,23 @@
         </w:rPr>
         <w:t xml:space="preserve"> (manage ramen)</w:t>
       </w:r>
+      <w:r>
+        <w:rPr>
+          <w:b/>
+          <w:bCs/>
+          <w:color w:val="000000"/>
+        </w:rPr>
+        <w:t xml:space="preserve"> </w:t>
+      </w:r>
+      <w:r>
+        <w:rPr>
+          <w:b/>
+          <w:bCs/>
+          <w:color w:val="000000"/>
+          <w:highlight w:val="yellow"/>
+        </w:rPr>
+        <w:t>(DAVID)</w:t>
+      </w:r>
     </w:p>
     <w:p>
       <w:pPr>
@@ -3780,6 +4892,23 @@
         </w:rPr>
         <w:t xml:space="preserve"> (manage ramen)</w:t>
       </w:r>
+      <w:r>
+        <w:rPr>
+          <w:b/>
+          <w:bCs/>
+          <w:color w:val="000000"/>
+        </w:rPr>
+        <w:t xml:space="preserve"> </w:t>
+      </w:r>
+      <w:r>
+        <w:rPr>
+          <w:b/>
+          <w:bCs/>
+          <w:color w:val="000000"/>
+          <w:highlight w:val="yellow"/>
+        </w:rPr>
+        <w:t>(DAVID)</w:t>
+      </w:r>
     </w:p>
     <w:p>
       <w:pPr>
@@ -3813,6 +4942,41 @@
         </w:rPr>
         <w:t xml:space="preserve"> (profile)</w:t>
       </w:r>
+      <w:r>
+        <w:rPr>
+          <w:b/>
+          <w:bCs/>
+          <w:color w:val="000000"/>
+        </w:rPr>
+        <w:t xml:space="preserve"> </w:t>
+      </w:r>
+      <w:r>
+        <w:rPr>
+          <w:b/>
+          <w:bCs/>
+          <w:color w:val="000000"/>
+          <w:highlight w:val="yellow"/>
+        </w:rPr>
+        <w:t>(</w:t>
+      </w:r>
+      <w:r>
+        <w:rPr>
+          <w:b/>
+          <w:bCs/>
+          <w:color w:val="000000"/>
+          <w:highlight w:val="green"/>
+        </w:rPr>
+        <w:t>DAVID</w:t>
+      </w:r>
+      <w:r>
+        <w:rPr>
+          <w:b/>
+          <w:bCs/>
+          <w:color w:val="000000"/>
+          <w:highlight w:val="yellow"/>
+        </w:rPr>
+        <w:t>)</w:t>
+      </w:r>
     </w:p>
     <w:p>
       <w:pPr>
@@ -3846,6 +5010,49 @@
         </w:rPr>
         <w:t xml:space="preserve"> (profile)</w:t>
       </w:r>
+      <w:r>
+        <w:rPr>
+          <w:b/>
+          <w:bCs/>
+          <w:color w:val="000000"/>
+        </w:rPr>
+        <w:t xml:space="preserve"> </w:t>
+      </w:r>
+      <w:r>
+        <w:rPr>
+          <w:b/>
+          <w:bCs/>
+          <w:color w:val="000000"/>
+          <w:highlight w:val="yellow"/>
+        </w:rPr>
+        <w:t>(</w:t>
+      </w:r>
+      <w:r>
+        <w:rPr>
+          <w:b/>
+          <w:bCs/>
+          <w:color w:val="000000"/>
+          <w:highlight w:val="green"/>
+        </w:rPr>
+        <w:t>DAVID</w:t>
+      </w:r>
+      <w:r>
+        <w:rPr>
+          <w:b/>
+          <w:bCs/>
+          <w:color w:val="000000"/>
+          <w:highlight w:val="yellow"/>
+        </w:rPr>
+        <w:t>)</w:t>
+      </w:r>
+      <w:r>
+        <w:rPr>
+          <w:b/>
+          <w:bCs/>
+          <w:color w:val="000000"/>
+        </w:rPr>
+        <w:t xml:space="preserve"> </w:t>
+      </w:r>
     </w:p>
     <w:p>
       <w:pPr>
@@ -3887,6 +5094,14 @@
         </w:rPr>
         <w:t xml:space="preserve"> (order queue)</w:t>
       </w:r>
+      <w:r>
+        <w:rPr>
+          <w:b/>
+          <w:bCs/>
+          <w:color w:val="000000"/>
+        </w:rPr>
+        <w:t xml:space="preserve"> (DAVID)</w:t>
+      </w:r>
     </w:p>
     <w:p>
       <w:pPr>
@@ -3920,6 +5135,14 @@
         </w:rPr>
         <w:t xml:space="preserve"> (order queue)</w:t>
       </w:r>
+      <w:r>
+        <w:rPr>
+          <w:b/>
+          <w:bCs/>
+          <w:color w:val="000000"/>
+        </w:rPr>
+        <w:t xml:space="preserve"> (DAVID)</w:t>
+      </w:r>
     </w:p>
     <w:p>
       <w:pPr>
@@ -3953,6 +5176,14 @@
         </w:rPr>
         <w:t xml:space="preserve"> (order queue)</w:t>
       </w:r>
+      <w:r>
+        <w:rPr>
+          <w:b/>
+          <w:bCs/>
+          <w:color w:val="000000"/>
+        </w:rPr>
+        <w:t xml:space="preserve"> (DAVID)</w:t>
+      </w:r>
     </w:p>
     <w:p>
       <w:pPr>
@@ -3984,7 +5215,42 @@
           <w:bCs/>
           <w:color w:val="000000"/>
         </w:rPr>
-        <w:t xml:space="preserve"> (login)</w:t>
+        <w:t xml:space="preserve"> (login</w:t>
+      </w:r>
+      <w:r>
+        <w:rPr>
+          <w:b/>
+          <w:bCs/>
+          <w:color w:val="000000"/>
+        </w:rPr>
+        <w:t xml:space="preserve">)  </w:t>
+      </w:r>
+      <w:r>
+        <w:rPr>
+          <w:b/>
+          <w:bCs/>
+          <w:color w:val="000000"/>
+          <w:highlight w:val="yellow"/>
+        </w:rPr>
+        <w:t>(</w:t>
+      </w:r>
+      <w:r>
+        <w:rPr>
+          <w:b/>
+          <w:bCs/>
+          <w:color w:val="000000"/>
+          <w:highlight w:val="green"/>
+        </w:rPr>
+        <w:t>DAVID</w:t>
+      </w:r>
+      <w:r>
+        <w:rPr>
+          <w:b/>
+          <w:bCs/>
+          <w:color w:val="000000"/>
+          <w:highlight w:val="yellow"/>
+        </w:rPr>
+        <w:t>)</w:t>
       </w:r>
     </w:p>
     <w:p>
@@ -4018,6 +5284,49 @@
           <w:color w:val="000000"/>
         </w:rPr>
         <w:t xml:space="preserve"> (navbar)</w:t>
+      </w:r>
+      <w:r>
+        <w:rPr>
+          <w:b/>
+          <w:bCs/>
+          <w:color w:val="000000"/>
+        </w:rPr>
+        <w:t xml:space="preserve"> </w:t>
+      </w:r>
+      <w:r>
+        <w:rPr>
+          <w:b/>
+          <w:bCs/>
+          <w:color w:val="000000"/>
+          <w:highlight w:val="yellow"/>
+        </w:rPr>
+        <w:t>(</w:t>
+      </w:r>
+      <w:r>
+        <w:rPr>
+          <w:b/>
+          <w:bCs/>
+          <w:color w:val="000000"/>
+          <w:highlight w:val="green"/>
+        </w:rPr>
+        <w:t>DAVID</w:t>
+      </w:r>
+      <w:r>
+        <w:rPr>
+          <w:b/>
+          <w:bCs/>
+          <w:color w:val="000000"/>
+          <w:highlight w:val="yellow"/>
+        </w:rPr>
+        <w:t>)</w:t>
+      </w:r>
+      <w:r>
+        <w:rPr>
+          <w:b/>
+          <w:bCs/>
+          <w:color w:val="000000"/>
+        </w:rPr>
+        <w:t xml:space="preserve"> </w:t>
       </w:r>
     </w:p>
     <w:p>
@@ -4071,7 +5380,23 @@
           <w:bCs/>
           <w:color w:val="000000"/>
         </w:rPr>
-        <w:t>On going order, view cart (home)</w:t>
+        <w:t xml:space="preserve"> view cart (home)</w:t>
+      </w:r>
+      <w:r>
+        <w:rPr>
+          <w:b/>
+          <w:bCs/>
+          <w:color w:val="000000"/>
+        </w:rPr>
+        <w:t xml:space="preserve"> </w:t>
+      </w:r>
+      <w:r>
+        <w:rPr>
+          <w:b/>
+          <w:bCs/>
+          <w:color w:val="000000"/>
+        </w:rPr>
+        <w:t>(KEVIN)</w:t>
       </w:r>
     </w:p>
     <w:p>
@@ -4114,6 +5439,14 @@
         </w:rPr>
         <w:t>Ramen (order ramen)</w:t>
       </w:r>
+      <w:r>
+        <w:rPr>
+          <w:b/>
+          <w:bCs/>
+          <w:color w:val="000000"/>
+        </w:rPr>
+        <w:t xml:space="preserve"> (VINCENT)</w:t>
+      </w:r>
     </w:p>
     <w:p>
       <w:pPr>
@@ -4155,6 +5488,14 @@
         </w:rPr>
         <w:t xml:space="preserve"> (order ramen)</w:t>
       </w:r>
+      <w:r>
+        <w:rPr>
+          <w:b/>
+          <w:bCs/>
+          <w:color w:val="000000"/>
+        </w:rPr>
+        <w:t xml:space="preserve"> (VINCENT)</w:t>
+      </w:r>
     </w:p>
     <w:p>
       <w:pPr>
@@ -4212,6 +5553,14 @@
         </w:rPr>
         <w:t>(order ramen)</w:t>
       </w:r>
+      <w:r>
+        <w:rPr>
+          <w:b/>
+          <w:bCs/>
+          <w:color w:val="000000"/>
+        </w:rPr>
+        <w:t xml:space="preserve"> (VINCENT)</w:t>
+      </w:r>
     </w:p>
     <w:p>
       <w:pPr>
@@ -4253,6 +5602,14 @@
         </w:rPr>
         <w:t>home)</w:t>
       </w:r>
+      <w:r>
+        <w:rPr>
+          <w:b/>
+          <w:bCs/>
+          <w:color w:val="000000"/>
+        </w:rPr>
+        <w:t xml:space="preserve"> (KEVIN) </w:t>
+      </w:r>
     </w:p>
     <w:p>
       <w:pPr>
@@ -4286,6 +5643,14 @@
         </w:rPr>
         <w:t xml:space="preserve"> (home)</w:t>
       </w:r>
+      <w:r>
+        <w:rPr>
+          <w:b/>
+          <w:bCs/>
+          <w:color w:val="000000"/>
+        </w:rPr>
+        <w:t xml:space="preserve"> (KEVIN)</w:t>
+      </w:r>
     </w:p>
     <w:p>
       <w:pPr>
@@ -4335,6 +5700,14 @@
         </w:rPr>
         <w:t>)</w:t>
       </w:r>
+      <w:r>
+        <w:rPr>
+          <w:b/>
+          <w:bCs/>
+          <w:color w:val="000000"/>
+        </w:rPr>
+        <w:t xml:space="preserve"> (RIKA)</w:t>
+      </w:r>
     </w:p>
     <w:p>
       <w:pPr>
@@ -4384,6 +5757,14 @@
         </w:rPr>
         <w:t xml:space="preserve">) </w:t>
       </w:r>
+      <w:r>
+        <w:rPr>
+          <w:b/>
+          <w:bCs/>
+          <w:color w:val="000000"/>
+        </w:rPr>
+        <w:t xml:space="preserve">(RIKA) </w:t>
+      </w:r>
     </w:p>
     <w:p>
       <w:pPr>
@@ -4417,6 +5798,42 @@
         </w:rPr>
         <w:t xml:space="preserve"> (profile)</w:t>
       </w:r>
+      <w:r>
+        <w:rPr>
+          <w:b/>
+          <w:bCs/>
+          <w:color w:val="000000"/>
+          <w:highlight w:val="yellow"/>
+        </w:rPr>
+        <w:t xml:space="preserve"> </w:t>
+      </w:r>
+      <w:r>
+        <w:rPr>
+          <w:b/>
+          <w:bCs/>
+          <w:color w:val="000000"/>
+          <w:highlight w:val="yellow"/>
+        </w:rPr>
+        <w:t>(</w:t>
+      </w:r>
+      <w:r>
+        <w:rPr>
+          <w:b/>
+          <w:bCs/>
+          <w:color w:val="000000"/>
+          <w:highlight w:val="green"/>
+        </w:rPr>
+        <w:t>DAVID</w:t>
+      </w:r>
+      <w:r>
+        <w:rPr>
+          <w:b/>
+          <w:bCs/>
+          <w:color w:val="000000"/>
+          <w:highlight w:val="yellow"/>
+        </w:rPr>
+        <w:t>)</w:t>
+      </w:r>
     </w:p>
     <w:p>
       <w:pPr>
@@ -4450,6 +5867,49 @@
         </w:rPr>
         <w:t xml:space="preserve">  (profile)</w:t>
       </w:r>
+      <w:r>
+        <w:rPr>
+          <w:b/>
+          <w:bCs/>
+          <w:color w:val="000000"/>
+        </w:rPr>
+        <w:t xml:space="preserve"> </w:t>
+      </w:r>
+      <w:r>
+        <w:rPr>
+          <w:b/>
+          <w:bCs/>
+          <w:color w:val="000000"/>
+          <w:highlight w:val="yellow"/>
+        </w:rPr>
+        <w:t>(</w:t>
+      </w:r>
+      <w:r>
+        <w:rPr>
+          <w:b/>
+          <w:bCs/>
+          <w:color w:val="000000"/>
+          <w:highlight w:val="green"/>
+        </w:rPr>
+        <w:t>DAVID</w:t>
+      </w:r>
+      <w:r>
+        <w:rPr>
+          <w:b/>
+          <w:bCs/>
+          <w:color w:val="000000"/>
+          <w:highlight w:val="yellow"/>
+        </w:rPr>
+        <w:t>)</w:t>
+      </w:r>
+      <w:r>
+        <w:rPr>
+          <w:b/>
+          <w:bCs/>
+          <w:color w:val="000000"/>
+        </w:rPr>
+        <w:t xml:space="preserve"> </w:t>
+      </w:r>
     </w:p>
     <w:p>
       <w:pPr>
@@ -4481,7 +5941,58 @@
           <w:bCs/>
           <w:color w:val="000000"/>
         </w:rPr>
-        <w:t xml:space="preserve"> (login)</w:t>
+        <w:t xml:space="preserve"> (login</w:t>
+      </w:r>
+      <w:r>
+        <w:rPr>
+          <w:b/>
+          <w:bCs/>
+          <w:color w:val="000000"/>
+        </w:rPr>
+        <w:t xml:space="preserve">) </w:t>
+      </w:r>
+      <w:r>
+        <w:rPr>
+          <w:b/>
+          <w:bCs/>
+          <w:color w:val="000000"/>
+          <w:highlight w:val="yellow"/>
+        </w:rPr>
+        <w:t>(</w:t>
+      </w:r>
+      <w:r>
+        <w:rPr>
+          <w:b/>
+          <w:bCs/>
+          <w:color w:val="000000"/>
+          <w:highlight w:val="green"/>
+        </w:rPr>
+        <w:t>DAVID</w:t>
+      </w:r>
+      <w:r>
+        <w:rPr>
+          <w:b/>
+          <w:bCs/>
+          <w:color w:val="000000"/>
+          <w:highlight w:val="yellow"/>
+        </w:rPr>
+        <w:t>)</w:t>
+      </w:r>
+      <w:r>
+        <w:rPr>
+          <w:b/>
+          <w:bCs/>
+          <w:color w:val="000000"/>
+        </w:rPr>
+        <w:t xml:space="preserve"> </w:t>
+      </w:r>
+      <w:r>
+        <w:rPr>
+          <w:b/>
+          <w:bCs/>
+          <w:color w:val="000000"/>
+        </w:rPr>
+        <w:t xml:space="preserve"> </w:t>
       </w:r>
     </w:p>
     <w:p>
@@ -4515,6 +6026,49 @@
           <w:color w:val="000000"/>
         </w:rPr>
         <w:t xml:space="preserve"> (navbar)</w:t>
+      </w:r>
+      <w:r>
+        <w:rPr>
+          <w:b/>
+          <w:bCs/>
+          <w:color w:val="000000"/>
+        </w:rPr>
+        <w:t xml:space="preserve"> </w:t>
+      </w:r>
+      <w:r>
+        <w:rPr>
+          <w:b/>
+          <w:bCs/>
+          <w:color w:val="000000"/>
+          <w:highlight w:val="yellow"/>
+        </w:rPr>
+        <w:t>(</w:t>
+      </w:r>
+      <w:r>
+        <w:rPr>
+          <w:b/>
+          <w:bCs/>
+          <w:color w:val="000000"/>
+          <w:highlight w:val="green"/>
+        </w:rPr>
+        <w:t>DAVID</w:t>
+      </w:r>
+      <w:r>
+        <w:rPr>
+          <w:b/>
+          <w:bCs/>
+          <w:color w:val="000000"/>
+          <w:highlight w:val="yellow"/>
+        </w:rPr>
+        <w:t>)</w:t>
+      </w:r>
+      <w:r>
+        <w:rPr>
+          <w:b/>
+          <w:bCs/>
+          <w:color w:val="000000"/>
+        </w:rPr>
+        <w:t xml:space="preserve"> </w:t>
       </w:r>
     </w:p>
     <w:p>
@@ -4545,6 +6099,14 @@
         </w:rPr>
         <w:t>Admin</w:t>
       </w:r>
+      <w:r>
+        <w:rPr>
+          <w:b/>
+          <w:bCs/>
+          <w:color w:val="000000"/>
+        </w:rPr>
+        <w:t xml:space="preserve"> </w:t>
+      </w:r>
     </w:p>
     <w:p>
       <w:pPr>
@@ -4578,6 +6140,49 @@
         </w:rPr>
         <w:t xml:space="preserve"> (login)</w:t>
       </w:r>
+      <w:r>
+        <w:rPr>
+          <w:b/>
+          <w:bCs/>
+          <w:color w:val="000000"/>
+        </w:rPr>
+        <w:t xml:space="preserve"> </w:t>
+      </w:r>
+      <w:r>
+        <w:rPr>
+          <w:b/>
+          <w:bCs/>
+          <w:color w:val="000000"/>
+          <w:highlight w:val="yellow"/>
+        </w:rPr>
+        <w:t>(</w:t>
+      </w:r>
+      <w:r>
+        <w:rPr>
+          <w:b/>
+          <w:bCs/>
+          <w:color w:val="000000"/>
+          <w:highlight w:val="green"/>
+        </w:rPr>
+        <w:t>DAVID</w:t>
+      </w:r>
+      <w:r>
+        <w:rPr>
+          <w:b/>
+          <w:bCs/>
+          <w:color w:val="000000"/>
+          <w:highlight w:val="yellow"/>
+        </w:rPr>
+        <w:t>)</w:t>
+      </w:r>
+      <w:r>
+        <w:rPr>
+          <w:b/>
+          <w:bCs/>
+          <w:color w:val="000000"/>
+        </w:rPr>
+        <w:t xml:space="preserve">  </w:t>
+      </w:r>
     </w:p>
     <w:p>
       <w:pPr>
@@ -4611,6 +6216,41 @@
         </w:rPr>
         <w:t xml:space="preserve"> (register)</w:t>
       </w:r>
+      <w:r>
+        <w:rPr>
+          <w:b/>
+          <w:bCs/>
+          <w:color w:val="000000"/>
+        </w:rPr>
+        <w:t xml:space="preserve"> </w:t>
+      </w:r>
+      <w:r>
+        <w:rPr>
+          <w:b/>
+          <w:bCs/>
+          <w:color w:val="000000"/>
+          <w:highlight w:val="yellow"/>
+        </w:rPr>
+        <w:t>(</w:t>
+      </w:r>
+      <w:r>
+        <w:rPr>
+          <w:b/>
+          <w:bCs/>
+          <w:color w:val="000000"/>
+          <w:highlight w:val="green"/>
+        </w:rPr>
+        <w:t>DAVID</w:t>
+      </w:r>
+      <w:r>
+        <w:rPr>
+          <w:b/>
+          <w:bCs/>
+          <w:color w:val="000000"/>
+          <w:highlight w:val="yellow"/>
+        </w:rPr>
+        <w:t>)</w:t>
+      </w:r>
     </w:p>
     <w:p>
       <w:pPr>
@@ -4652,6 +6292,41 @@
         </w:rPr>
         <w:t xml:space="preserve"> (home)</w:t>
       </w:r>
+      <w:r>
+        <w:rPr>
+          <w:b/>
+          <w:bCs/>
+          <w:color w:val="000000"/>
+        </w:rPr>
+        <w:t xml:space="preserve"> </w:t>
+      </w:r>
+      <w:r>
+        <w:rPr>
+          <w:b/>
+          <w:bCs/>
+          <w:color w:val="000000"/>
+          <w:highlight w:val="yellow"/>
+        </w:rPr>
+        <w:t>(</w:t>
+      </w:r>
+      <w:r>
+        <w:rPr>
+          <w:b/>
+          <w:bCs/>
+          <w:color w:val="000000"/>
+          <w:highlight w:val="green"/>
+        </w:rPr>
+        <w:t>DAVID</w:t>
+      </w:r>
+      <w:r>
+        <w:rPr>
+          <w:b/>
+          <w:bCs/>
+          <w:color w:val="000000"/>
+          <w:highlight w:val="yellow"/>
+        </w:rPr>
+        <w:t>)</w:t>
+      </w:r>
     </w:p>
     <w:p>
       <w:pPr>
@@ -4685,6 +6360,49 @@
         </w:rPr>
         <w:t xml:space="preserve"> (home)</w:t>
       </w:r>
+      <w:r>
+        <w:rPr>
+          <w:b/>
+          <w:bCs/>
+          <w:color w:val="000000"/>
+        </w:rPr>
+        <w:t xml:space="preserve"> </w:t>
+      </w:r>
+      <w:r>
+        <w:rPr>
+          <w:b/>
+          <w:bCs/>
+          <w:color w:val="000000"/>
+          <w:highlight w:val="yellow"/>
+        </w:rPr>
+        <w:t>(</w:t>
+      </w:r>
+      <w:r>
+        <w:rPr>
+          <w:b/>
+          <w:bCs/>
+          <w:color w:val="000000"/>
+          <w:highlight w:val="green"/>
+        </w:rPr>
+        <w:t>DAVID</w:t>
+      </w:r>
+      <w:r>
+        <w:rPr>
+          <w:b/>
+          <w:bCs/>
+          <w:color w:val="000000"/>
+          <w:highlight w:val="yellow"/>
+        </w:rPr>
+        <w:t>)</w:t>
+      </w:r>
+      <w:r>
+        <w:rPr>
+          <w:b/>
+          <w:bCs/>
+          <w:color w:val="000000"/>
+        </w:rPr>
+        <w:t xml:space="preserve"> </w:t>
+      </w:r>
     </w:p>
     <w:p>
       <w:pPr>
@@ -4724,7 +6442,68 @@
           <w:bCs/>
           <w:color w:val="000000"/>
         </w:rPr>
-        <w:t xml:space="preserve"> (Sesuai navbar admin)</w:t>
+        <w:t xml:space="preserve"> (</w:t>
+      </w:r>
+      <w:proofErr w:type="spellStart"/>
+      <w:r>
+        <w:rPr>
+          <w:b/>
+          <w:bCs/>
+          <w:color w:val="000000"/>
+        </w:rPr>
+        <w:t>Sesuai</w:t>
+      </w:r>
+      <w:proofErr w:type="spellEnd"/>
+      <w:r>
+        <w:rPr>
+          <w:b/>
+          <w:bCs/>
+          <w:color w:val="000000"/>
+        </w:rPr>
+        <w:t xml:space="preserve"> navbar admin)</w:t>
+      </w:r>
+      <w:r>
+        <w:rPr>
+          <w:b/>
+          <w:bCs/>
+          <w:color w:val="000000"/>
+        </w:rPr>
+        <w:t xml:space="preserve"> </w:t>
+      </w:r>
+      <w:r>
+        <w:rPr>
+          <w:b/>
+          <w:bCs/>
+          <w:color w:val="000000"/>
+          <w:highlight w:val="yellow"/>
+        </w:rPr>
+        <w:t>(</w:t>
+      </w:r>
+      <w:r>
+        <w:rPr>
+          <w:b/>
+          <w:bCs/>
+          <w:color w:val="000000"/>
+          <w:highlight w:val="green"/>
+        </w:rPr>
+        <w:t>DAVID</w:t>
+      </w:r>
+      <w:r>
+        <w:rPr>
+          <w:b/>
+          <w:bCs/>
+          <w:color w:val="000000"/>
+          <w:highlight w:val="yellow"/>
+        </w:rPr>
+        <w:t>)</w:t>
+      </w:r>
+      <w:r>
+        <w:rPr>
+          <w:b/>
+          <w:bCs/>
+          <w:color w:val="000000"/>
+        </w:rPr>
+        <w:t xml:space="preserve"> </w:t>
       </w:r>
     </w:p>
     <w:p>
@@ -4776,6 +6555,14 @@
         </w:rPr>
         <w:t>)</w:t>
       </w:r>
+      <w:r>
+        <w:rPr>
+          <w:b/>
+          <w:bCs/>
+          <w:color w:val="000000"/>
+        </w:rPr>
+        <w:t xml:space="preserve"> (RIKA)</w:t>
+      </w:r>
     </w:p>
     <w:p>
       <w:pPr>
@@ -4809,6 +6596,145 @@
         </w:rPr>
         <w:t xml:space="preserve"> (report)</w:t>
       </w:r>
+      <w:r>
+        <w:rPr>
+          <w:b/>
+          <w:bCs/>
+          <w:color w:val="000000"/>
+        </w:rPr>
+        <w:t xml:space="preserve"> </w:t>
+      </w:r>
+      <w:r>
+        <w:rPr>
+          <w:b/>
+          <w:bCs/>
+          <w:color w:val="000000"/>
+        </w:rPr>
+        <w:t xml:space="preserve"> (VINCENT)</w:t>
+      </w:r>
+    </w:p>
+    <w:p>
+      <w:pPr>
+        <w:pStyle w:val="ListParagraph"/>
+        <w:numPr>
+          <w:ilvl w:val="0"/>
+          <w:numId w:val="19"/>
+        </w:numPr>
+        <w:spacing w:after="200" w:line="360" w:lineRule="auto"/>
+        <w:ind w:left="851" w:hanging="425"/>
+        <w:jc w:val="both"/>
+        <w:rPr>
+          <w:b/>
+          <w:bCs/>
+          <w:color w:val="000000"/>
+        </w:rPr>
+      </w:pPr>
+      <w:r>
+        <w:rPr>
+          <w:b/>
+          <w:bCs/>
+          <w:color w:val="000000"/>
+        </w:rPr>
+        <w:t xml:space="preserve">View Profile (profile) </w:t>
+      </w:r>
+      <w:r>
+        <w:rPr>
+          <w:b/>
+          <w:bCs/>
+          <w:color w:val="000000"/>
+          <w:highlight w:val="yellow"/>
+        </w:rPr>
+        <w:t>(</w:t>
+      </w:r>
+      <w:r>
+        <w:rPr>
+          <w:b/>
+          <w:bCs/>
+          <w:color w:val="000000"/>
+          <w:highlight w:val="green"/>
+        </w:rPr>
+        <w:t>DAVID</w:t>
+      </w:r>
+      <w:r>
+        <w:rPr>
+          <w:b/>
+          <w:bCs/>
+          <w:color w:val="000000"/>
+          <w:highlight w:val="yellow"/>
+        </w:rPr>
+        <w:t>)</w:t>
+      </w:r>
+    </w:p>
+    <w:p>
+      <w:pPr>
+        <w:pStyle w:val="ListParagraph"/>
+        <w:numPr>
+          <w:ilvl w:val="0"/>
+          <w:numId w:val="19"/>
+        </w:numPr>
+        <w:spacing w:after="200" w:line="360" w:lineRule="auto"/>
+        <w:ind w:left="851" w:hanging="425"/>
+        <w:jc w:val="both"/>
+        <w:rPr>
+          <w:b/>
+          <w:bCs/>
+          <w:color w:val="000000"/>
+        </w:rPr>
+      </w:pPr>
+      <w:r>
+        <w:rPr>
+          <w:b/>
+          <w:bCs/>
+          <w:color w:val="000000"/>
+        </w:rPr>
+        <w:t xml:space="preserve">Update Profile  (profile) </w:t>
+      </w:r>
+      <w:r>
+        <w:rPr>
+          <w:b/>
+          <w:bCs/>
+          <w:color w:val="000000"/>
+          <w:highlight w:val="yellow"/>
+        </w:rPr>
+        <w:t>(</w:t>
+      </w:r>
+      <w:r>
+        <w:rPr>
+          <w:b/>
+          <w:bCs/>
+          <w:color w:val="000000"/>
+          <w:highlight w:val="green"/>
+        </w:rPr>
+        <w:t>DAVID</w:t>
+      </w:r>
+      <w:r>
+        <w:rPr>
+          <w:b/>
+          <w:bCs/>
+          <w:color w:val="000000"/>
+          <w:highlight w:val="yellow"/>
+        </w:rPr>
+        <w:t>)</w:t>
+      </w:r>
+      <w:r>
+        <w:rPr>
+          <w:b/>
+          <w:bCs/>
+          <w:color w:val="000000"/>
+        </w:rPr>
+        <w:t xml:space="preserve"> </w:t>
+      </w:r>
+    </w:p>
+    <w:p>
+      <w:pPr>
+        <w:spacing w:after="200" w:line="360" w:lineRule="auto"/>
+        <w:jc w:val="both"/>
+        <w:rPr>
+          <w:b/>
+          <w:bCs/>
+          <w:color w:val="000000"/>
+        </w:rPr>
+      </w:pPr>
     </w:p>
     <w:p>
       <w:pPr>
@@ -4894,7 +6820,7 @@
         <w:rPr>
           <w:b/>
         </w:rPr>
-        <w:t xml:space="preserve"> (DONE)</w:t>
+        <w:t xml:space="preserve"> </w:t>
       </w:r>
     </w:p>
     <w:p>
@@ -5314,12 +7240,6 @@
         </w:rPr>
         <w:t>Register</w:t>
       </w:r>
-      <w:r>
-        <w:rPr>
-          <w:b/>
-        </w:rPr>
-        <w:t xml:space="preserve"> (DONE)</w:t>
-      </w:r>
     </w:p>
     <w:p>
       <w:pPr>
@@ -5359,8 +7279,16 @@
         <w:rPr>
           <w:bCs/>
         </w:rPr>
-        <w:t xml:space="preserve"> buyers or seller</w:t>
-      </w:r>
+        <w:t xml:space="preserve"> buyers or </w:t>
+      </w:r>
+      <w:proofErr w:type="gramStart"/>
+      <w:r>
+        <w:rPr>
+          <w:bCs/>
+        </w:rPr>
+        <w:t>seller</w:t>
+      </w:r>
+      <w:proofErr w:type="gramEnd"/>
       <w:r>
         <w:t xml:space="preserve">. Validate this page is only </w:t>
       </w:r>
@@ -5858,7 +7786,7 @@
           <w:b/>
           <w:color w:val="000000"/>
         </w:rPr>
-        <w:t xml:space="preserve"> (DONE)</w:t>
+        <w:t xml:space="preserve"> </w:t>
       </w:r>
     </w:p>
     <w:p>
@@ -6133,6 +8061,7 @@
           <w:color w:val="000000"/>
         </w:rPr>
       </w:pPr>
+      <w:proofErr w:type="gramStart"/>
       <w:r>
         <w:rPr>
           <w:b/>
@@ -6147,6 +8076,7 @@
         </w:rPr>
         <w:t>,</w:t>
       </w:r>
+      <w:proofErr w:type="gramEnd"/>
       <w:r>
         <w:rPr>
           <w:bCs/>
@@ -6411,6 +8341,7 @@
           <w:color w:val="000000"/>
         </w:rPr>
       </w:pPr>
+      <w:proofErr w:type="gramStart"/>
       <w:r>
         <w:rPr>
           <w:b/>
@@ -6423,7 +8354,15 @@
           <w:bCs/>
           <w:color w:val="000000"/>
         </w:rPr>
-        <w:t>, l</w:t>
+        <w:t>,</w:t>
+      </w:r>
+      <w:proofErr w:type="gramEnd"/>
+      <w:r>
+        <w:rPr>
+          <w:bCs/>
+          <w:color w:val="000000"/>
+        </w:rPr>
+        <w:t xml:space="preserve"> l</w:t>
       </w:r>
       <w:r>
         <w:rPr>
@@ -6731,6 +8670,7 @@
           <w:color w:val="000000"/>
         </w:rPr>
       </w:pPr>
+      <w:proofErr w:type="gramStart"/>
       <w:r>
         <w:rPr>
           <w:b/>
@@ -6743,7 +8683,15 @@
           <w:bCs/>
           <w:color w:val="000000"/>
         </w:rPr>
-        <w:t>, l</w:t>
+        <w:t>,</w:t>
+      </w:r>
+      <w:proofErr w:type="gramEnd"/>
+      <w:r>
+        <w:rPr>
+          <w:bCs/>
+          <w:color w:val="000000"/>
+        </w:rPr>
+        <w:t xml:space="preserve"> l</w:t>
       </w:r>
       <w:r>
         <w:rPr>
@@ -6803,90 +8751,6 @@
         </w:rPr>
         <w:t xml:space="preserve"> </w:t>
       </w:r>
-      <w:r>
-        <w:rPr>
-          <w:b/>
-          <w:color w:val="000000"/>
-        </w:rPr>
-        <w:t xml:space="preserve"> </w:t>
-      </w:r>
-      <w:r>
-        <w:rPr>
-          <w:b/>
-          <w:color w:val="000000"/>
-        </w:rPr>
-        <w:t>(DONE sisa</w:t>
-      </w:r>
-      <w:r>
-        <w:rPr>
-          <w:b/>
-          <w:color w:val="000000"/>
-        </w:rPr>
-        <w:t xml:space="preserve"> home milik</w:t>
-      </w:r>
-      <w:r>
-        <w:rPr>
-          <w:b/>
-          <w:color w:val="000000"/>
-        </w:rPr>
-        <w:t xml:space="preserve"> </w:t>
-      </w:r>
-      <w:r>
-        <w:rPr>
-          <w:b/>
-          <w:color w:val="000000"/>
-        </w:rPr>
-        <w:t>customer</w:t>
-      </w:r>
-      <w:r>
-        <w:rPr>
-          <w:b/>
-          <w:color w:val="000000"/>
-        </w:rPr>
-        <w:t xml:space="preserve"> yg dimana t</w:t>
-      </w:r>
-      <w:r>
-        <w:rPr>
-          <w:b/>
-          <w:color w:val="000000"/>
-        </w:rPr>
-        <w:t xml:space="preserve">idak </w:t>
-      </w:r>
-      <w:r>
-        <w:rPr>
-          <w:b/>
-          <w:color w:val="000000"/>
-        </w:rPr>
-        <w:t>diminta</w:t>
-      </w:r>
-      <w:r>
-        <w:rPr>
-          <w:b/>
-          <w:color w:val="000000"/>
-        </w:rPr>
-        <w:t xml:space="preserve"> </w:t>
-      </w:r>
-      <w:r>
-        <w:rPr>
-          <w:b/>
-          <w:color w:val="000000"/>
-        </w:rPr>
-        <w:t>pada</w:t>
-      </w:r>
-      <w:r>
-        <w:rPr>
-          <w:b/>
-          <w:color w:val="000000"/>
-        </w:rPr>
-        <w:t xml:space="preserve"> soal juga</w:t>
-      </w:r>
-      <w:r>
-        <w:rPr>
-          <w:b/>
-          <w:color w:val="000000"/>
-        </w:rPr>
-        <w:t>)</w:t>
-      </w:r>
     </w:p>
     <w:p>
       <w:pPr>
@@ -7381,7 +9245,21 @@
         <w:rPr>
           <w:bCs/>
         </w:rPr>
-        <w:t xml:space="preserve"> will be shown on this page and the user can change those data before submitting it again by pressing the </w:t>
+        <w:t xml:space="preserve"> will be shown on this page and the user can change </w:t>
+      </w:r>
+      <w:proofErr w:type="gramStart"/>
+      <w:r>
+        <w:rPr>
+          <w:bCs/>
+        </w:rPr>
+        <w:t>those</w:t>
+      </w:r>
+      <w:proofErr w:type="gramEnd"/>
+      <w:r>
+        <w:rPr>
+          <w:bCs/>
+        </w:rPr>
+        <w:t xml:space="preserve"> data before submitting it again by pressing the </w:t>
       </w:r>
       <w:r>
         <w:rPr>
@@ -7857,6 +9735,7 @@
       <w:r>
         <w:t xml:space="preserve"> </w:t>
       </w:r>
+      <w:proofErr w:type="gramStart"/>
       <w:r>
         <w:rPr>
           <w:b/>
@@ -7864,6 +9743,7 @@
         </w:rPr>
         <w:t>foreach</w:t>
       </w:r>
+      <w:proofErr w:type="gramEnd"/>
       <w:r>
         <w:t xml:space="preserve"> </w:t>
       </w:r>
@@ -8097,7 +9977,23 @@
           <w:b/>
           <w:bCs/>
         </w:rPr>
-        <w:t xml:space="preserve">              This page is not accessible for staff, in this page the user can see all the detailed data of the transaction selected.</w:t>
+        <w:t xml:space="preserve">              This page is not accessible for staff, </w:t>
+      </w:r>
+      <w:proofErr w:type="gramStart"/>
+      <w:r>
+        <w:rPr>
+          <w:b/>
+          <w:bCs/>
+        </w:rPr>
+        <w:t>in</w:t>
+      </w:r>
+      <w:proofErr w:type="gramEnd"/>
+      <w:r>
+        <w:rPr>
+          <w:b/>
+          <w:bCs/>
+        </w:rPr>
+        <w:t xml:space="preserve"> this page the user can see all the detailed data of the transaction selected.</w:t>
       </w:r>
     </w:p>
     <w:p>
@@ -9052,7 +10948,15 @@
         <w:t>. This page allows</w:t>
       </w:r>
       <w:r>
-        <w:t xml:space="preserve"> the user to view ongoing transactions that have and has not been handled by any staff or admin. In this page the user can also handle unhandled transaction by pressing the handle transaction button.</w:t>
+        <w:t xml:space="preserve"> the user to view ongoing transactions that have and </w:t>
+      </w:r>
+      <w:proofErr w:type="gramStart"/>
+      <w:r>
+        <w:t>has</w:t>
+      </w:r>
+      <w:proofErr w:type="gramEnd"/>
+      <w:r>
+        <w:t xml:space="preserve"> not been handled by any staff or admin. In this page the user can also handle unhandled transaction by pressing the handle transaction button.</w:t>
       </w:r>
     </w:p>
     <w:p>
@@ -9518,7 +11422,25 @@
             <w:szCs w:val="22"/>
             <w:lang w:val="id-ID"/>
           </w:rPr>
-          <w:t xml:space="preserve"> of </w:t>
+          <w:t xml:space="preserve"> </w:t>
+        </w:r>
+        <w:proofErr w:type="spellStart"/>
+        <w:r>
+          <w:rPr>
+            <w:sz w:val="22"/>
+            <w:szCs w:val="22"/>
+            <w:lang w:val="id-ID"/>
+          </w:rPr>
+          <w:t>of</w:t>
+        </w:r>
+        <w:proofErr w:type="spellEnd"/>
+        <w:r>
+          <w:rPr>
+            <w:sz w:val="22"/>
+            <w:szCs w:val="22"/>
+            <w:lang w:val="id-ID"/>
+          </w:rPr>
+          <w:t xml:space="preserve"> </w:t>
         </w:r>
         <w:r>
           <w:rPr>
@@ -9774,6 +11696,7 @@
         <w:lang w:val="id-ID"/>
       </w:rPr>
     </w:pPr>
+    <w:proofErr w:type="spellStart"/>
     <w:r>
       <w:rPr>
         <w:rStyle w:val="PageNumber"/>
@@ -9784,6 +11707,7 @@
       </w:rPr>
       <w:t>Page</w:t>
     </w:r>
+    <w:proofErr w:type="spellEnd"/>
     <w:r>
       <w:rPr>
         <w:rStyle w:val="PageNumber"/>
@@ -9862,7 +11786,27 @@
             <w:szCs w:val="20"/>
             <w:lang w:val="id-ID"/>
           </w:rPr>
-          <w:t xml:space="preserve"> of </w:t>
+          <w:t xml:space="preserve"> </w:t>
+        </w:r>
+        <w:proofErr w:type="spellStart"/>
+        <w:r>
+          <w:rPr>
+            <w:i/>
+            <w:sz w:val="20"/>
+            <w:szCs w:val="20"/>
+            <w:lang w:val="id-ID"/>
+          </w:rPr>
+          <w:t>of</w:t>
+        </w:r>
+        <w:proofErr w:type="spellEnd"/>
+        <w:r>
+          <w:rPr>
+            <w:i/>
+            <w:sz w:val="20"/>
+            <w:szCs w:val="20"/>
+            <w:lang w:val="id-ID"/>
+          </w:rPr>
+          <w:t xml:space="preserve"> </w:t>
         </w:r>
         <w:r>
           <w:rPr>
@@ -10066,13 +12010,77 @@
         <w:tab w:val="right" w:pos="9810"/>
       </w:tabs>
     </w:pPr>
+    <w:proofErr w:type="spellStart"/>
     <w:r>
       <w:rPr>
         <w:b/>
         <w:sz w:val="20"/>
         <w:lang w:val="id-ID"/>
       </w:rPr>
-      <w:t>ddmmyy/&lt;Initial&gt;/&lt;Subject Code1[-Subject Code2]&gt;/&lt;Soal99[-99]X&gt;</w:t>
+      <w:t>ddmmyy</w:t>
+    </w:r>
+    <w:proofErr w:type="spellEnd"/>
+    <w:r>
+      <w:rPr>
+        <w:b/>
+        <w:sz w:val="20"/>
+        <w:lang w:val="id-ID"/>
+      </w:rPr>
+      <w:t>/&lt;</w:t>
+    </w:r>
+    <w:proofErr w:type="spellStart"/>
+    <w:r>
+      <w:rPr>
+        <w:b/>
+        <w:sz w:val="20"/>
+        <w:lang w:val="id-ID"/>
+      </w:rPr>
+      <w:t>Initial</w:t>
+    </w:r>
+    <w:proofErr w:type="spellEnd"/>
+    <w:r>
+      <w:rPr>
+        <w:b/>
+        <w:sz w:val="20"/>
+        <w:lang w:val="id-ID"/>
+      </w:rPr>
+      <w:t>&gt;/&lt;</w:t>
+    </w:r>
+    <w:proofErr w:type="spellStart"/>
+    <w:r>
+      <w:rPr>
+        <w:b/>
+        <w:sz w:val="20"/>
+        <w:lang w:val="id-ID"/>
+      </w:rPr>
+      <w:t>Subject</w:t>
+    </w:r>
+    <w:proofErr w:type="spellEnd"/>
+    <w:r>
+      <w:rPr>
+        <w:b/>
+        <w:sz w:val="20"/>
+        <w:lang w:val="id-ID"/>
+      </w:rPr>
+      <w:t xml:space="preserve"> Code1[-</w:t>
+    </w:r>
+    <w:proofErr w:type="spellStart"/>
+    <w:r>
+      <w:rPr>
+        <w:b/>
+        <w:sz w:val="20"/>
+        <w:lang w:val="id-ID"/>
+      </w:rPr>
+      <w:t>Subject</w:t>
+    </w:r>
+    <w:proofErr w:type="spellEnd"/>
+    <w:r>
+      <w:rPr>
+        <w:b/>
+        <w:sz w:val="20"/>
+        <w:lang w:val="id-ID"/>
+      </w:rPr>
+      <w:t xml:space="preserve"> Code2]&gt;/&lt;Soal99[-99]X&gt;</w:t>
     </w:r>
     <w:r>
       <w:rPr>

</xml_diff>

<commit_message>
feat: rework DB, Ramen (update, insert, delete), view handled unhandled
</commit_message>
<xml_diff>
--- a/Soal.docx
+++ b/Soal.docx
@@ -4791,7 +4791,25 @@
           <w:color w:val="000000"/>
           <w:highlight w:val="yellow"/>
         </w:rPr>
-        <w:t>(DAVID)</w:t>
+        <w:t>(</w:t>
+      </w:r>
+      <w:r>
+        <w:rPr>
+          <w:b/>
+          <w:bCs/>
+          <w:color w:val="000000"/>
+          <w:highlight w:val="green"/>
+        </w:rPr>
+        <w:t>DAVID</w:t>
+      </w:r>
+      <w:r>
+        <w:rPr>
+          <w:b/>
+          <w:bCs/>
+          <w:color w:val="000000"/>
+          <w:highlight w:val="yellow"/>
+        </w:rPr>
+        <w:t>)</w:t>
       </w:r>
     </w:p>
     <w:p>
@@ -4849,7 +4867,25 @@
           <w:color w:val="000000"/>
           <w:highlight w:val="yellow"/>
         </w:rPr>
-        <w:t>(DAVID)</w:t>
+        <w:t>(</w:t>
+      </w:r>
+      <w:r>
+        <w:rPr>
+          <w:b/>
+          <w:bCs/>
+          <w:color w:val="000000"/>
+          <w:highlight w:val="green"/>
+        </w:rPr>
+        <w:t>DAVID</w:t>
+      </w:r>
+      <w:r>
+        <w:rPr>
+          <w:b/>
+          <w:bCs/>
+          <w:color w:val="000000"/>
+          <w:highlight w:val="yellow"/>
+        </w:rPr>
+        <w:t>)</w:t>
       </w:r>
     </w:p>
     <w:p>
@@ -4907,7 +4943,25 @@
           <w:color w:val="000000"/>
           <w:highlight w:val="yellow"/>
         </w:rPr>
-        <w:t>(DAVID)</w:t>
+        <w:t>(</w:t>
+      </w:r>
+      <w:r>
+        <w:rPr>
+          <w:b/>
+          <w:bCs/>
+          <w:color w:val="000000"/>
+          <w:highlight w:val="green"/>
+        </w:rPr>
+        <w:t>DAVID</w:t>
+      </w:r>
+      <w:r>
+        <w:rPr>
+          <w:b/>
+          <w:bCs/>
+          <w:color w:val="000000"/>
+          <w:highlight w:val="yellow"/>
+        </w:rPr>
+        <w:t>)</w:t>
       </w:r>
     </w:p>
     <w:p>
@@ -5100,7 +5154,24 @@
           <w:bCs/>
           <w:color w:val="000000"/>
         </w:rPr>
-        <w:t xml:space="preserve"> (DAVID)</w:t>
+        <w:t xml:space="preserve"> (</w:t>
+      </w:r>
+      <w:r>
+        <w:rPr>
+          <w:b/>
+          <w:bCs/>
+          <w:color w:val="000000"/>
+          <w:highlight w:val="yellow"/>
+        </w:rPr>
+        <w:t>DAVID</w:t>
+      </w:r>
+      <w:r>
+        <w:rPr>
+          <w:b/>
+          <w:bCs/>
+          <w:color w:val="000000"/>
+        </w:rPr>
+        <w:t>)</w:t>
       </w:r>
     </w:p>
     <w:p>
@@ -5141,7 +5212,24 @@
           <w:bCs/>
           <w:color w:val="000000"/>
         </w:rPr>
-        <w:t xml:space="preserve"> (DAVID)</w:t>
+        <w:t xml:space="preserve"> (</w:t>
+      </w:r>
+      <w:r>
+        <w:rPr>
+          <w:b/>
+          <w:bCs/>
+          <w:color w:val="000000"/>
+          <w:highlight w:val="yellow"/>
+        </w:rPr>
+        <w:t>DAVID</w:t>
+      </w:r>
+      <w:r>
+        <w:rPr>
+          <w:b/>
+          <w:bCs/>
+          <w:color w:val="000000"/>
+        </w:rPr>
+        <w:t>)</w:t>
       </w:r>
     </w:p>
     <w:p>
@@ -5182,7 +5270,24 @@
           <w:bCs/>
           <w:color w:val="000000"/>
         </w:rPr>
-        <w:t xml:space="preserve"> (DAVID)</w:t>
+        <w:t xml:space="preserve"> (</w:t>
+      </w:r>
+      <w:r>
+        <w:rPr>
+          <w:b/>
+          <w:bCs/>
+          <w:color w:val="000000"/>
+          <w:highlight w:val="yellow"/>
+        </w:rPr>
+        <w:t>DAVID</w:t>
+      </w:r>
+      <w:r>
+        <w:rPr>
+          <w:b/>
+          <w:bCs/>
+          <w:color w:val="000000"/>
+        </w:rPr>
+        <w:t>)</w:t>
       </w:r>
     </w:p>
     <w:p>
@@ -5380,7 +5485,77 @@
           <w:bCs/>
           <w:color w:val="000000"/>
         </w:rPr>
-        <w:t xml:space="preserve"> view cart (home)</w:t>
+        <w:t xml:space="preserve"> </w:t>
+      </w:r>
+      <w:r>
+        <w:rPr>
+          <w:b/>
+          <w:bCs/>
+          <w:color w:val="000000"/>
+        </w:rPr>
+        <w:t xml:space="preserve">Ongoing order(status unhandled </w:t>
+      </w:r>
+      <w:proofErr w:type="spellStart"/>
+      <w:r>
+        <w:rPr>
+          <w:b/>
+          <w:bCs/>
+          <w:color w:val="000000"/>
+        </w:rPr>
+        <w:t>dari</w:t>
+      </w:r>
+      <w:proofErr w:type="spellEnd"/>
+      <w:r>
+        <w:rPr>
+          <w:b/>
+          <w:bCs/>
+          <w:color w:val="000000"/>
+        </w:rPr>
+        <w:t xml:space="preserve"> order yang </w:t>
+      </w:r>
+      <w:proofErr w:type="spellStart"/>
+      <w:r>
+        <w:rPr>
+          <w:b/>
+          <w:bCs/>
+          <w:color w:val="000000"/>
+        </w:rPr>
+        <w:t>dimiliki</w:t>
+      </w:r>
+      <w:proofErr w:type="spellEnd"/>
+      <w:r>
+        <w:rPr>
+          <w:b/>
+          <w:bCs/>
+          <w:color w:val="000000"/>
+        </w:rPr>
+        <w:t xml:space="preserve"> user </w:t>
+      </w:r>
+      <w:proofErr w:type="spellStart"/>
+      <w:r>
+        <w:rPr>
+          <w:b/>
+          <w:bCs/>
+          <w:color w:val="000000"/>
+        </w:rPr>
+        <w:t>tsbt</w:t>
+      </w:r>
+      <w:proofErr w:type="spellEnd"/>
+      <w:r>
+        <w:rPr>
+          <w:b/>
+          <w:bCs/>
+          <w:color w:val="000000"/>
+        </w:rPr>
+        <w:t xml:space="preserve">) &amp; </w:t>
+      </w:r>
+      <w:r>
+        <w:rPr>
+          <w:b/>
+          <w:bCs/>
+          <w:color w:val="000000"/>
+        </w:rPr>
+        <w:t>view cart (home)</w:t>
       </w:r>
       <w:r>
         <w:rPr>
@@ -6426,6 +6601,7 @@
           <w:bCs/>
           <w:color w:val="000000"/>
         </w:rPr>
+        <w:lastRenderedPageBreak/>
         <w:t>All Member &amp; Staff Privilege</w:t>
       </w:r>
       <w:r>
@@ -6528,7 +6704,6 @@
           <w:bCs/>
           <w:color w:val="000000"/>
         </w:rPr>
-        <w:lastRenderedPageBreak/>
         <w:t>View All Transaction</w:t>
       </w:r>
       <w:r>
@@ -9735,7 +9910,6 @@
       <w:r>
         <w:t xml:space="preserve"> </w:t>
       </w:r>
-      <w:proofErr w:type="gramStart"/>
       <w:r>
         <w:rPr>
           <w:b/>
@@ -9743,7 +9917,6 @@
         </w:rPr>
         <w:t>foreach</w:t>
       </w:r>
-      <w:proofErr w:type="gramEnd"/>
       <w:r>
         <w:t xml:space="preserve"> </w:t>
       </w:r>
@@ -10912,6 +11085,12 @@
         </w:rPr>
         <w:t xml:space="preserve"> Queue</w:t>
       </w:r>
+      <w:r>
+        <w:rPr>
+          <w:b/>
+        </w:rPr>
+        <w:t xml:space="preserve"> (Order Queue)</w:t>
+      </w:r>
     </w:p>
     <w:p>
       <w:pPr>
@@ -11209,6 +11388,13 @@
       </w:r>
     </w:p>
     <w:p/>
+    <w:p>
+      <w:pPr>
+        <w:rPr>
+          <w:lang w:val="id-ID"/>
+        </w:rPr>
+      </w:pPr>
+    </w:p>
     <w:p>
       <w:pPr>
         <w:rPr>

</xml_diff>

<commit_message>
feat:David DONE(sesuai file word)
</commit_message>
<xml_diff>
--- a/Soal.docx
+++ b/Soal.docx
@@ -65,7 +65,6 @@
               </w:rPr>
               <w:t xml:space="preserve"> </w:t>
             </w:r>
-            <w:proofErr w:type="spellStart"/>
             <w:r>
               <w:rPr>
                 <w:rFonts w:ascii="Arial" w:hAnsi="Arial" w:cs="Arial"/>
@@ -75,7 +74,6 @@
               </w:rPr>
               <w:t>Case</w:t>
             </w:r>
-            <w:proofErr w:type="spellEnd"/>
           </w:p>
         </w:tc>
         <w:tc>
@@ -350,21 +348,8 @@
                 <w:szCs w:val="18"/>
                 <w:lang w:val="id-ID"/>
               </w:rPr>
-              <w:t xml:space="preserve">Valid </w:t>
+              <w:t>Valid on</w:t>
             </w:r>
-            <w:proofErr w:type="spellStart"/>
-            <w:r>
-              <w:rPr>
-                <w:rFonts w:ascii="Arial" w:hAnsi="Arial" w:cs="Arial"/>
-                <w:b/>
-                <w:i/>
-                <w:sz w:val="18"/>
-                <w:szCs w:val="18"/>
-                <w:lang w:val="id-ID"/>
-              </w:rPr>
-              <w:t>on</w:t>
-            </w:r>
-            <w:proofErr w:type="spellEnd"/>
             <w:r>
               <w:rPr>
                 <w:rFonts w:ascii="Arial" w:hAnsi="Arial" w:cs="Arial"/>
@@ -412,7 +397,6 @@
               </w:rPr>
               <w:t xml:space="preserve"> </w:t>
             </w:r>
-            <w:proofErr w:type="spellStart"/>
             <w:r>
               <w:rPr>
                 <w:rFonts w:ascii="Arial" w:hAnsi="Arial" w:cs="Arial"/>
@@ -421,18 +405,7 @@
                 <w:szCs w:val="18"/>
                 <w:lang w:val="id-ID"/>
               </w:rPr>
-              <w:t>Year</w:t>
-            </w:r>
-            <w:proofErr w:type="spellEnd"/>
-            <w:r>
-              <w:rPr>
-                <w:rFonts w:ascii="Arial" w:hAnsi="Arial" w:cs="Arial"/>
-                <w:i/>
-                <w:sz w:val="18"/>
-                <w:szCs w:val="18"/>
-                <w:lang w:val="id-ID"/>
-              </w:rPr>
-              <w:t xml:space="preserve"> </w:t>
+              <w:t xml:space="preserve">Year </w:t>
             </w:r>
             <w:r>
               <w:rPr>
@@ -479,7 +452,6 @@
               </w:rPr>
               <w:tab/>
             </w:r>
-            <w:proofErr w:type="spellStart"/>
             <w:r>
               <w:rPr>
                 <w:rFonts w:ascii="Arial" w:hAnsi="Arial" w:cs="Arial"/>
@@ -489,7 +461,6 @@
               </w:rPr>
               <w:t>Revision</w:t>
             </w:r>
-            <w:proofErr w:type="spellEnd"/>
             <w:r>
               <w:rPr>
                 <w:rFonts w:ascii="Arial" w:hAnsi="Arial" w:cs="Arial"/>
@@ -539,19 +510,11 @@
       <w:r>
         <w:t>K</w:t>
       </w:r>
-      <w:proofErr w:type="spellStart"/>
       <w:r>
         <w:rPr>
           <w:lang w:val="id-ID"/>
         </w:rPr>
-        <w:t>elompok</w:t>
-      </w:r>
-      <w:proofErr w:type="spellEnd"/>
-      <w:r>
-        <w:rPr>
-          <w:lang w:val="id-ID"/>
-        </w:rPr>
-        <w:t xml:space="preserve"> tidak diperkenankan untuk:</w:t>
+        <w:t>elompok tidak diperkenankan untuk:</w:t>
       </w:r>
     </w:p>
     <w:p>
@@ -610,7 +573,6 @@
           <w:lang w:val="id-ID"/>
         </w:rPr>
       </w:pPr>
-      <w:proofErr w:type="spellStart"/>
       <w:r>
         <w:rPr>
           <w:lang w:val="id-ID"/>
@@ -620,52 +582,20 @@
       <w:r>
         <w:t>lihat</w:t>
       </w:r>
-      <w:proofErr w:type="spellEnd"/>
       <w:r>
         <w:rPr>
           <w:lang w:val="id-ID"/>
         </w:rPr>
         <w:t xml:space="preserve"> </w:t>
       </w:r>
-      <w:proofErr w:type="spellStart"/>
-      <w:r>
-        <w:t>sebagian</w:t>
-      </w:r>
-      <w:proofErr w:type="spellEnd"/>
-      <w:r>
-        <w:t xml:space="preserve"> </w:t>
-      </w:r>
-      <w:proofErr w:type="spellStart"/>
-      <w:r>
-        <w:t>atau</w:t>
-      </w:r>
-      <w:proofErr w:type="spellEnd"/>
-      <w:r>
-        <w:t xml:space="preserve"> </w:t>
-      </w:r>
-      <w:proofErr w:type="spellStart"/>
-      <w:r>
-        <w:t>seluruh</w:t>
-      </w:r>
-      <w:proofErr w:type="spellEnd"/>
-      <w:r>
-        <w:t xml:space="preserve"> </w:t>
-      </w:r>
-      <w:proofErr w:type="spellStart"/>
+      <w:r>
+        <w:t xml:space="preserve">sebagian atau seluruh </w:t>
+      </w:r>
       <w:r>
         <w:t>jawaban</w:t>
       </w:r>
-      <w:proofErr w:type="spellEnd"/>
-      <w:r>
-        <w:t xml:space="preserve"> </w:t>
-      </w:r>
-      <w:proofErr w:type="spellStart"/>
-      <w:r>
-        <w:t>kelompok</w:t>
-      </w:r>
-      <w:proofErr w:type="spellEnd"/>
-      <w:r>
-        <w:t xml:space="preserve"> lain</w:t>
+      <w:r>
+        <w:t xml:space="preserve"> kelompok lain</w:t>
       </w:r>
       <w:r>
         <w:rPr>
@@ -732,94 +662,27 @@
           <w:lang w:val="id-ID"/>
         </w:rPr>
       </w:pPr>
-      <w:proofErr w:type="spellStart"/>
-      <w:r>
-        <w:t>Menyadur</w:t>
-      </w:r>
-      <w:proofErr w:type="spellEnd"/>
-      <w:r>
-        <w:t xml:space="preserve"> </w:t>
-      </w:r>
-      <w:proofErr w:type="spellStart"/>
-      <w:r>
-        <w:t>sebagian</w:t>
-      </w:r>
-      <w:proofErr w:type="spellEnd"/>
-      <w:r>
-        <w:t xml:space="preserve"> </w:t>
-      </w:r>
-      <w:proofErr w:type="spellStart"/>
+      <w:r>
+        <w:t xml:space="preserve">Menyadur sebagian </w:t>
+      </w:r>
       <w:r>
         <w:t>atau</w:t>
       </w:r>
-      <w:proofErr w:type="spellEnd"/>
-      <w:r>
-        <w:t xml:space="preserve"> </w:t>
-      </w:r>
-      <w:proofErr w:type="spellStart"/>
-      <w:r>
-        <w:t>seluruh</w:t>
-      </w:r>
-      <w:proofErr w:type="spellEnd"/>
-      <w:r>
-        <w:t xml:space="preserve"> </w:t>
-      </w:r>
-      <w:proofErr w:type="spellStart"/>
+      <w:r>
+        <w:t xml:space="preserve"> seluruh </w:t>
+      </w:r>
       <w:r>
         <w:t>jawaban</w:t>
       </w:r>
-      <w:proofErr w:type="spellEnd"/>
-      <w:r>
-        <w:t xml:space="preserve"> </w:t>
-      </w:r>
-      <w:proofErr w:type="spellStart"/>
-      <w:r>
-        <w:t>dari</w:t>
-      </w:r>
-      <w:proofErr w:type="spellEnd"/>
-      <w:r>
-        <w:t xml:space="preserve"> </w:t>
-      </w:r>
-      <w:proofErr w:type="spellStart"/>
-      <w:r>
-        <w:t>buku</w:t>
-      </w:r>
-      <w:proofErr w:type="spellEnd"/>
-      <w:r>
-        <w:t xml:space="preserve">, </w:t>
-      </w:r>
-      <w:proofErr w:type="spellStart"/>
-      <w:r>
-        <w:t>catatan</w:t>
-      </w:r>
-      <w:proofErr w:type="spellEnd"/>
-      <w:r>
-        <w:t xml:space="preserve">, video, </w:t>
-      </w:r>
-      <w:r>
-        <w:t xml:space="preserve">dan </w:t>
-      </w:r>
-      <w:proofErr w:type="spellStart"/>
-      <w:r>
-        <w:t>jenis</w:t>
-      </w:r>
-      <w:proofErr w:type="spellEnd"/>
-      <w:r>
-        <w:t xml:space="preserve"> </w:t>
-      </w:r>
-      <w:proofErr w:type="spellStart"/>
-      <w:r>
-        <w:t>referensi</w:t>
-      </w:r>
-      <w:proofErr w:type="spellEnd"/>
-      <w:r>
-        <w:t xml:space="preserve"> </w:t>
-      </w:r>
-      <w:proofErr w:type="spellStart"/>
-      <w:r>
-        <w:t>lainnya</w:t>
-      </w:r>
-      <w:proofErr w:type="spellEnd"/>
+      <w:r>
+        <w:t xml:space="preserve"> dari buku</w:t>
+      </w:r>
+      <w:r>
+        <w:t xml:space="preserve">, catatan, video, </w:t>
+      </w:r>
+      <w:r>
+        <w:t>dan jenis referensi lainnya</w:t>
+      </w:r>
       <w:r>
         <w:rPr>
           <w:lang w:val="id-ID"/>
@@ -902,43 +765,29 @@
           <w:lang w:val="id-ID"/>
         </w:rPr>
       </w:pPr>
-      <w:proofErr w:type="spellStart"/>
       <w:r>
         <w:t>Menyadur</w:t>
       </w:r>
-      <w:proofErr w:type="spellEnd"/>
       <w:r>
         <w:rPr>
           <w:lang w:val="id-ID"/>
         </w:rPr>
         <w:t xml:space="preserve"> sebagian </w:t>
       </w:r>
-      <w:proofErr w:type="spellStart"/>
       <w:r>
         <w:t>atau</w:t>
       </w:r>
-      <w:proofErr w:type="spellEnd"/>
       <w:r>
         <w:rPr>
           <w:lang w:val="id-ID"/>
         </w:rPr>
         <w:t xml:space="preserve"> seluruh </w:t>
       </w:r>
-      <w:proofErr w:type="spellStart"/>
-      <w:r>
-        <w:t>jawaban</w:t>
-      </w:r>
-      <w:proofErr w:type="spellEnd"/>
-      <w:r>
-        <w:t xml:space="preserve"> </w:t>
-      </w:r>
-      <w:proofErr w:type="spellStart"/>
-      <w:r>
-        <w:t>dari</w:t>
-      </w:r>
-      <w:proofErr w:type="spellEnd"/>
-      <w:r>
-        <w:t xml:space="preserve"> internet</w:t>
+      <w:r>
+        <w:t xml:space="preserve">jawaban </w:t>
+      </w:r>
+      <w:r>
+        <w:t>dari internet</w:t>
       </w:r>
       <w:r>
         <w:rPr>
@@ -994,64 +843,14 @@
           <w:lang w:val="id-ID"/>
         </w:rPr>
       </w:pPr>
-      <w:proofErr w:type="spellStart"/>
       <w:r>
         <w:t>M</w:t>
       </w:r>
       <w:r>
-        <w:t>engumpulkan</w:t>
-      </w:r>
-      <w:proofErr w:type="spellEnd"/>
-      <w:r>
-        <w:t xml:space="preserve"> </w:t>
-      </w:r>
-      <w:proofErr w:type="spellStart"/>
-      <w:r>
-        <w:t>jawaban</w:t>
-      </w:r>
-      <w:proofErr w:type="spellEnd"/>
-      <w:r>
-        <w:t xml:space="preserve"> yang </w:t>
-      </w:r>
-      <w:proofErr w:type="spellStart"/>
-      <w:r>
-        <w:t>tidak</w:t>
-      </w:r>
-      <w:proofErr w:type="spellEnd"/>
-      <w:r>
-        <w:t xml:space="preserve"> </w:t>
-      </w:r>
-      <w:proofErr w:type="spellStart"/>
-      <w:r>
-        <w:t>sesuai</w:t>
-      </w:r>
-      <w:proofErr w:type="spellEnd"/>
-      <w:r>
-        <w:t xml:space="preserve"> </w:t>
-      </w:r>
-      <w:proofErr w:type="spellStart"/>
-      <w:r>
-        <w:t>dengan</w:t>
-      </w:r>
-      <w:proofErr w:type="spellEnd"/>
-      <w:r>
-        <w:t xml:space="preserve"> </w:t>
-      </w:r>
-      <w:proofErr w:type="spellStart"/>
-      <w:r>
-        <w:t>tema</w:t>
-      </w:r>
-      <w:proofErr w:type="spellEnd"/>
-      <w:r>
-        <w:t xml:space="preserve"> </w:t>
-      </w:r>
-      <w:proofErr w:type="spellStart"/>
-      <w:r>
-        <w:t>soal</w:t>
-      </w:r>
-      <w:proofErr w:type="spellEnd"/>
-      <w:r>
-        <w:t>,</w:t>
+        <w:t xml:space="preserve">engumpulkan </w:t>
+      </w:r>
+      <w:r>
+        <w:t>jawaban yang tidak sesuai dengan tema soal,</w:t>
       </w:r>
     </w:p>
     <w:p>
@@ -1092,21 +891,8 @@
         <w:ind w:left="720"/>
         <w:jc w:val="both"/>
       </w:pPr>
-      <w:proofErr w:type="spellStart"/>
-      <w:r>
-        <w:t>Melakukan</w:t>
-      </w:r>
-      <w:proofErr w:type="spellEnd"/>
-      <w:r>
-        <w:t xml:space="preserve"> </w:t>
-      </w:r>
-      <w:proofErr w:type="spellStart"/>
-      <w:r>
-        <w:t>tindakan</w:t>
-      </w:r>
-      <w:proofErr w:type="spellEnd"/>
-      <w:r>
-        <w:t xml:space="preserve"> </w:t>
+      <w:r>
+        <w:t xml:space="preserve">Melakukan tindakan </w:t>
       </w:r>
       <w:r>
         <w:rPr>
@@ -1114,87 +900,29 @@
         </w:rPr>
         <w:t xml:space="preserve">yang menyebabkan </w:t>
       </w:r>
-      <w:proofErr w:type="spellStart"/>
-      <w:r>
-        <w:t>jawaban</w:t>
-      </w:r>
-      <w:proofErr w:type="spellEnd"/>
-      <w:r>
-        <w:t xml:space="preserve"> </w:t>
-      </w:r>
-      <w:proofErr w:type="spellStart"/>
+      <w:r>
+        <w:t xml:space="preserve">jawaban </w:t>
+      </w:r>
       <w:r>
         <w:rPr>
           <w:lang w:val="id-ID"/>
         </w:rPr>
-        <w:t>dicontek</w:t>
-      </w:r>
-      <w:proofErr w:type="spellEnd"/>
+        <w:t xml:space="preserve">dicontek oleh orang lain </w:t>
+      </w:r>
+      <w:r>
+        <w:t xml:space="preserve">atau </w:t>
+      </w:r>
       <w:r>
         <w:rPr>
           <w:lang w:val="id-ID"/>
         </w:rPr>
-        <w:t xml:space="preserve"> oleh orang lain </w:t>
-      </w:r>
-      <w:proofErr w:type="spellStart"/>
-      <w:r>
-        <w:t>atau</w:t>
-      </w:r>
-      <w:proofErr w:type="spellEnd"/>
-      <w:r>
-        <w:t xml:space="preserve"> </w:t>
-      </w:r>
-      <w:r>
-        <w:rPr>
-          <w:lang w:val="id-ID"/>
-        </w:rPr>
         <w:t>kelompok lain</w:t>
       </w:r>
       <w:r>
         <w:t>,</w:t>
       </w:r>
       <w:r>
-        <w:t xml:space="preserve"> </w:t>
-      </w:r>
-      <w:proofErr w:type="spellStart"/>
-      <w:r>
-        <w:t>baik</w:t>
-      </w:r>
-      <w:proofErr w:type="spellEnd"/>
-      <w:r>
-        <w:t xml:space="preserve"> </w:t>
-      </w:r>
-      <w:proofErr w:type="spellStart"/>
-      <w:r>
-        <w:t>disengaja</w:t>
-      </w:r>
-      <w:proofErr w:type="spellEnd"/>
-      <w:r>
-        <w:t xml:space="preserve"> </w:t>
-      </w:r>
-      <w:proofErr w:type="spellStart"/>
-      <w:r>
-        <w:t>maupun</w:t>
-      </w:r>
-      <w:proofErr w:type="spellEnd"/>
-      <w:r>
-        <w:t xml:space="preserve"> </w:t>
-      </w:r>
-      <w:proofErr w:type="spellStart"/>
-      <w:r>
-        <w:t>tidak</w:t>
-      </w:r>
-      <w:proofErr w:type="spellEnd"/>
-      <w:r>
-        <w:t xml:space="preserve"> </w:t>
-      </w:r>
-      <w:proofErr w:type="spellStart"/>
-      <w:r>
-        <w:t>disengaja</w:t>
-      </w:r>
-      <w:proofErr w:type="spellEnd"/>
-      <w:r>
-        <w:t>,</w:t>
+        <w:t xml:space="preserve"> baik disengaja maupun tidak disengaja,</w:t>
       </w:r>
     </w:p>
     <w:p>
@@ -1323,24 +1051,17 @@
         </w:rPr>
         <w:t xml:space="preserve">Jika kelompok terbukti melakukan </w:t>
       </w:r>
-      <w:proofErr w:type="spellStart"/>
       <w:r>
         <w:t>tindakan</w:t>
       </w:r>
-      <w:proofErr w:type="spellEnd"/>
       <w:r>
         <w:rPr>
           <w:lang w:val="id-ID"/>
         </w:rPr>
         <w:t xml:space="preserve"> seperti yang </w:t>
       </w:r>
-      <w:proofErr w:type="spellStart"/>
-      <w:r>
-        <w:t>dicantumkan</w:t>
-      </w:r>
-      <w:proofErr w:type="spellEnd"/>
-      <w:r>
-        <w:t xml:space="preserve"> pada</w:t>
+      <w:r>
+        <w:t>dicantumkan pada</w:t>
       </w:r>
       <w:r>
         <w:rPr>
@@ -1348,13 +1069,8 @@
         </w:rPr>
         <w:t xml:space="preserve"> butir </w:t>
       </w:r>
-      <w:proofErr w:type="spellStart"/>
-      <w:r>
-        <w:t>ke</w:t>
-      </w:r>
-      <w:proofErr w:type="spellEnd"/>
-      <w:r>
-        <w:t>-</w:t>
+      <w:r>
+        <w:t>ke-</w:t>
       </w:r>
       <w:r>
         <w:rPr>
@@ -1368,21 +1084,8 @@
         </w:rPr>
         <w:t xml:space="preserve">nilai </w:t>
       </w:r>
-      <w:proofErr w:type="spellStart"/>
-      <w:r>
-        <w:t>mahasiswa</w:t>
-      </w:r>
-      <w:proofErr w:type="spellEnd"/>
-      <w:r>
-        <w:t xml:space="preserve"> dan/</w:t>
-      </w:r>
-      <w:proofErr w:type="spellStart"/>
-      <w:r>
-        <w:t>atau</w:t>
-      </w:r>
-      <w:proofErr w:type="spellEnd"/>
-      <w:r>
-        <w:t xml:space="preserve"> </w:t>
+      <w:r>
+        <w:t xml:space="preserve">mahasiswa dan/atau </w:t>
       </w:r>
       <w:r>
         <w:rPr>
@@ -1391,15 +1094,7 @@
         <w:t>kelompok yang melakukan kecurangan</w:t>
       </w:r>
       <w:r>
-        <w:t xml:space="preserve">, </w:t>
-      </w:r>
-      <w:proofErr w:type="spellStart"/>
-      <w:r>
-        <w:t>baik</w:t>
-      </w:r>
-      <w:proofErr w:type="spellEnd"/>
-      <w:r>
-        <w:t xml:space="preserve"> </w:t>
+        <w:t xml:space="preserve">, baik </w:t>
       </w:r>
       <w:r>
         <w:rPr>
@@ -1407,22 +1102,15 @@
         </w:rPr>
         <w:t xml:space="preserve">menyontek </w:t>
       </w:r>
-      <w:proofErr w:type="spellStart"/>
-      <w:r>
-        <w:t>atau</w:t>
-      </w:r>
-      <w:proofErr w:type="spellEnd"/>
-      <w:r>
-        <w:t xml:space="preserve"> </w:t>
-      </w:r>
-      <w:proofErr w:type="spellStart"/>
+      <w:r>
+        <w:t xml:space="preserve">atau </w:t>
+      </w:r>
       <w:r>
         <w:rPr>
           <w:lang w:val="id-ID"/>
         </w:rPr>
         <w:t>dicontek</w:t>
       </w:r>
-      <w:proofErr w:type="spellEnd"/>
       <w:r>
         <w:t>,</w:t>
       </w:r>
@@ -1432,11 +1120,9 @@
         </w:rPr>
         <w:t xml:space="preserve"> akan di</w:t>
       </w:r>
-      <w:proofErr w:type="spellStart"/>
       <w:r>
         <w:t>nol</w:t>
       </w:r>
-      <w:proofErr w:type="spellEnd"/>
       <w:r>
         <w:rPr>
           <w:lang w:val="id-ID"/>
@@ -1444,39 +1130,7 @@
         <w:t>kan</w:t>
       </w:r>
       <w:r>
-        <w:t xml:space="preserve"> </w:t>
-      </w:r>
-      <w:proofErr w:type="spellStart"/>
-      <w:r>
-        <w:t>sesuai</w:t>
-      </w:r>
-      <w:proofErr w:type="spellEnd"/>
-      <w:r>
-        <w:t xml:space="preserve"> </w:t>
-      </w:r>
-      <w:proofErr w:type="spellStart"/>
-      <w:r>
-        <w:t>dengan</w:t>
-      </w:r>
-      <w:proofErr w:type="spellEnd"/>
-      <w:r>
-        <w:t xml:space="preserve"> </w:t>
-      </w:r>
-      <w:proofErr w:type="spellStart"/>
-      <w:r>
-        <w:t>peraturan</w:t>
-      </w:r>
-      <w:proofErr w:type="spellEnd"/>
-      <w:r>
-        <w:t xml:space="preserve"> yang </w:t>
-      </w:r>
-      <w:proofErr w:type="spellStart"/>
-      <w:r>
-        <w:t>berlaku</w:t>
-      </w:r>
-      <w:proofErr w:type="spellEnd"/>
-      <w:r>
-        <w:t>.</w:t>
+        <w:t xml:space="preserve"> sesuai dengan peraturan yang berlaku.</w:t>
       </w:r>
     </w:p>
     <w:p>
@@ -1573,93 +1227,14 @@
           <w:lang w:val="id-ID"/>
         </w:rPr>
       </w:pPr>
-      <w:proofErr w:type="spellStart"/>
-      <w:r>
-        <w:t>Jawaban</w:t>
-      </w:r>
-      <w:proofErr w:type="spellEnd"/>
-      <w:r>
-        <w:t xml:space="preserve"> yang </w:t>
-      </w:r>
-      <w:proofErr w:type="spellStart"/>
-      <w:r>
-        <w:t>dapat</w:t>
-      </w:r>
-      <w:proofErr w:type="spellEnd"/>
-      <w:r>
-        <w:t xml:space="preserve"> </w:t>
-      </w:r>
-      <w:proofErr w:type="spellStart"/>
-      <w:r>
-        <w:t>diterima</w:t>
-      </w:r>
-      <w:proofErr w:type="spellEnd"/>
-      <w:r>
-        <w:t xml:space="preserve"> dan </w:t>
-      </w:r>
-      <w:proofErr w:type="spellStart"/>
-      <w:r>
-        <w:t>dinilai</w:t>
-      </w:r>
-      <w:proofErr w:type="spellEnd"/>
-      <w:r>
-        <w:t xml:space="preserve"> </w:t>
-      </w:r>
-      <w:proofErr w:type="spellStart"/>
-      <w:r>
-        <w:t>adalah</w:t>
-      </w:r>
-      <w:proofErr w:type="spellEnd"/>
-      <w:r>
-        <w:t xml:space="preserve"> </w:t>
-      </w:r>
-      <w:proofErr w:type="spellStart"/>
-      <w:r>
-        <w:t>jawaban</w:t>
-      </w:r>
-      <w:proofErr w:type="spellEnd"/>
-      <w:r>
-        <w:t xml:space="preserve"> yang </w:t>
-      </w:r>
-      <w:proofErr w:type="spellStart"/>
-      <w:r>
-        <w:t>dikumpulkan</w:t>
-      </w:r>
-      <w:proofErr w:type="spellEnd"/>
-      <w:r>
-        <w:t xml:space="preserve"> </w:t>
-      </w:r>
-      <w:proofErr w:type="spellStart"/>
-      <w:r>
-        <w:t>sebelum</w:t>
-      </w:r>
-      <w:proofErr w:type="spellEnd"/>
-      <w:r>
-        <w:t xml:space="preserve"> batas </w:t>
-      </w:r>
-      <w:proofErr w:type="spellStart"/>
-      <w:r>
-        <w:t>waktu</w:t>
-      </w:r>
-      <w:proofErr w:type="spellEnd"/>
-      <w:r>
-        <w:t xml:space="preserve"> yang </w:t>
-      </w:r>
-      <w:proofErr w:type="spellStart"/>
-      <w:r>
-        <w:t>telah</w:t>
-      </w:r>
-      <w:proofErr w:type="spellEnd"/>
-      <w:r>
-        <w:t xml:space="preserve"> </w:t>
-      </w:r>
-      <w:proofErr w:type="spellStart"/>
-      <w:r>
-        <w:t>ditentukan</w:t>
-      </w:r>
-      <w:proofErr w:type="spellEnd"/>
-      <w:r>
-        <w:t>.</w:t>
+      <w:r>
+        <w:t xml:space="preserve">Jawaban yang dapat </w:t>
+      </w:r>
+      <w:r>
+        <w:t xml:space="preserve">diterima dan </w:t>
+      </w:r>
+      <w:r>
+        <w:t>dinilai adalah jawaban yang dikumpulkan sebelum batas waktu yang telah ditentukan.</w:t>
       </w:r>
     </w:p>
     <w:p>
@@ -1720,124 +1295,27 @@
           <w:lang w:val="id-ID"/>
         </w:rPr>
       </w:pPr>
-      <w:proofErr w:type="spellStart"/>
       <w:r>
         <w:lastRenderedPageBreak/>
-        <w:t>Jawaban</w:t>
-      </w:r>
-      <w:proofErr w:type="spellEnd"/>
-      <w:r>
-        <w:t xml:space="preserve"> </w:t>
-      </w:r>
-      <w:proofErr w:type="spellStart"/>
-      <w:r>
-        <w:t>akan</w:t>
-      </w:r>
-      <w:proofErr w:type="spellEnd"/>
-      <w:r>
-        <w:t xml:space="preserve"> </w:t>
-      </w:r>
-      <w:proofErr w:type="spellStart"/>
-      <w:r>
-        <w:t>dinilai</w:t>
-      </w:r>
-      <w:proofErr w:type="spellEnd"/>
-      <w:r>
-        <w:t xml:space="preserve"> </w:t>
-      </w:r>
-      <w:proofErr w:type="spellStart"/>
-      <w:r>
-        <w:t>berdasarkan</w:t>
-      </w:r>
-      <w:proofErr w:type="spellEnd"/>
-      <w:r>
-        <w:t xml:space="preserve"> </w:t>
-      </w:r>
-      <w:proofErr w:type="spellStart"/>
-      <w:r>
-        <w:t>teknik</w:t>
-      </w:r>
-      <w:proofErr w:type="spellEnd"/>
-      <w:r>
-        <w:t xml:space="preserve"> </w:t>
-      </w:r>
-      <w:proofErr w:type="spellStart"/>
-      <w:r>
-        <w:t>atau</w:t>
-      </w:r>
-      <w:proofErr w:type="spellEnd"/>
-      <w:r>
-        <w:t xml:space="preserve"> </w:t>
-      </w:r>
-      <w:proofErr w:type="spellStart"/>
-      <w:r>
-        <w:t>metode</w:t>
-      </w:r>
-      <w:proofErr w:type="spellEnd"/>
-      <w:r>
-        <w:t xml:space="preserve"> </w:t>
-      </w:r>
-      <w:r>
-        <w:t xml:space="preserve">yang </w:t>
-      </w:r>
-      <w:proofErr w:type="spellStart"/>
-      <w:r>
-        <w:t>diajarkan</w:t>
-      </w:r>
-      <w:proofErr w:type="spellEnd"/>
-      <w:r>
-        <w:t xml:space="preserve"> </w:t>
-      </w:r>
-      <w:r>
-        <w:t xml:space="preserve">pada </w:t>
-      </w:r>
-      <w:proofErr w:type="spellStart"/>
-      <w:r>
-        <w:t>kelas</w:t>
-      </w:r>
-      <w:proofErr w:type="spellEnd"/>
-      <w:r>
-        <w:t xml:space="preserve"> </w:t>
-      </w:r>
-      <w:proofErr w:type="spellStart"/>
-      <w:r>
-        <w:t>praktikum</w:t>
-      </w:r>
-      <w:proofErr w:type="spellEnd"/>
-      <w:r>
-        <w:t xml:space="preserve"> </w:t>
-      </w:r>
-      <w:proofErr w:type="spellStart"/>
-      <w:r>
-        <w:t>dengan</w:t>
-      </w:r>
-      <w:proofErr w:type="spellEnd"/>
-      <w:r>
-        <w:t xml:space="preserve"> </w:t>
-      </w:r>
-      <w:proofErr w:type="spellStart"/>
-      <w:r>
-        <w:t>menggunakan</w:t>
-      </w:r>
-      <w:proofErr w:type="spellEnd"/>
-      <w:r>
-        <w:t xml:space="preserve"> software yang </w:t>
-      </w:r>
-      <w:proofErr w:type="spellStart"/>
-      <w:r>
-        <w:t>sudah</w:t>
-      </w:r>
-      <w:proofErr w:type="spellEnd"/>
-      <w:r>
-        <w:t xml:space="preserve"> </w:t>
-      </w:r>
-      <w:proofErr w:type="spellStart"/>
-      <w:r>
-        <w:t>ditentukan</w:t>
-      </w:r>
-      <w:proofErr w:type="spellEnd"/>
-      <w:r>
-        <w:t>.</w:t>
+        <w:t xml:space="preserve">Jawaban akan dinilai berdasarkan teknik </w:t>
+      </w:r>
+      <w:r>
+        <w:t xml:space="preserve">atau metode </w:t>
+      </w:r>
+      <w:r>
+        <w:t xml:space="preserve">yang diajarkan </w:t>
+      </w:r>
+      <w:r>
+        <w:t xml:space="preserve">pada kelas </w:t>
+      </w:r>
+      <w:r>
+        <w:t xml:space="preserve">praktikum dengan menggunakan software yang </w:t>
+      </w:r>
+      <w:r>
+        <w:t xml:space="preserve">sudah </w:t>
+      </w:r>
+      <w:r>
+        <w:t>ditentukan.</w:t>
       </w:r>
     </w:p>
     <w:p>
@@ -1921,19 +1399,11 @@
         </w:rPr>
         <w:t xml:space="preserve"> Anda tidak membaca peraturan ini, maka Anda dianggap </w:t>
       </w:r>
-      <w:proofErr w:type="spellStart"/>
       <w:r>
         <w:rPr>
           <w:lang w:eastAsia="x-none"/>
         </w:rPr>
-        <w:t>sudah</w:t>
-      </w:r>
-      <w:proofErr w:type="spellEnd"/>
-      <w:r>
-        <w:rPr>
-          <w:lang w:eastAsia="x-none"/>
-        </w:rPr>
-        <w:t xml:space="preserve"> </w:t>
+        <w:t xml:space="preserve">sudah </w:t>
       </w:r>
       <w:r>
         <w:rPr>
@@ -2019,27 +1489,11 @@
         <w:rPr>
           <w:lang w:val="id-ID"/>
         </w:rPr>
-        <w:t xml:space="preserve"> untuk </w:t>
-      </w:r>
-      <w:proofErr w:type="spellStart"/>
-      <w:r>
-        <w:rPr>
-          <w:lang w:val="id-ID"/>
-        </w:rPr>
-        <w:t>matakuliah</w:t>
-      </w:r>
-      <w:proofErr w:type="spellEnd"/>
-      <w:r>
-        <w:rPr>
-          <w:lang w:val="id-ID"/>
-        </w:rPr>
-        <w:t xml:space="preserve"> in</w:t>
-      </w:r>
-      <w:proofErr w:type="spellStart"/>
+        <w:t xml:space="preserve"> untuk matakuliah in</w:t>
+      </w:r>
       <w:r>
         <w:t>i</w:t>
       </w:r>
-      <w:proofErr w:type="spellEnd"/>
       <w:r>
         <w:rPr>
           <w:lang w:val="id-ID"/>
@@ -2127,34 +1581,14 @@
                 <w:szCs w:val="18"/>
               </w:rPr>
             </w:pPr>
-            <w:proofErr w:type="spellStart"/>
             <w:r>
               <w:rPr>
                 <w:b/>
                 <w:bCs/>
                 <w:szCs w:val="18"/>
               </w:rPr>
-              <w:t>Tugas</w:t>
+              <w:t>Tugas Mandiri</w:t>
             </w:r>
-            <w:proofErr w:type="spellEnd"/>
-            <w:r>
-              <w:rPr>
-                <w:b/>
-                <w:bCs/>
-                <w:szCs w:val="18"/>
-              </w:rPr>
-              <w:t xml:space="preserve"> </w:t>
-            </w:r>
-            <w:proofErr w:type="spellStart"/>
-            <w:r>
-              <w:rPr>
-                <w:b/>
-                <w:bCs/>
-                <w:szCs w:val="18"/>
-              </w:rPr>
-              <w:t>Mandiri</w:t>
-            </w:r>
-            <w:proofErr w:type="spellEnd"/>
           </w:p>
           <w:p>
             <w:pPr>
@@ -2191,7 +1625,6 @@
                 <w:szCs w:val="18"/>
               </w:rPr>
             </w:pPr>
-            <w:proofErr w:type="spellStart"/>
             <w:r>
               <w:rPr>
                 <w:b/>
@@ -2200,7 +1633,6 @@
               </w:rPr>
               <w:t>Proyek</w:t>
             </w:r>
-            <w:proofErr w:type="spellEnd"/>
           </w:p>
           <w:p>
             <w:pPr>
@@ -2361,19 +1793,9 @@
           <w:lang w:val="id-ID"/>
         </w:rPr>
       </w:pPr>
-      <w:proofErr w:type="spellStart"/>
-      <w:r>
-        <w:t>Perangkat</w:t>
-      </w:r>
-      <w:proofErr w:type="spellEnd"/>
-      <w:r>
-        <w:t xml:space="preserve"> </w:t>
-      </w:r>
-      <w:proofErr w:type="spellStart"/>
-      <w:r>
-        <w:t>lunak</w:t>
-      </w:r>
-      <w:proofErr w:type="spellEnd"/>
+      <w:r>
+        <w:t>Perangkat lunak</w:t>
+      </w:r>
       <w:r>
         <w:rPr>
           <w:lang w:val="id-ID"/>
@@ -2381,47 +1803,7 @@
         <w:t xml:space="preserve"> yang digunakan </w:t>
       </w:r>
       <w:r>
-        <w:t xml:space="preserve">pada </w:t>
-      </w:r>
-      <w:proofErr w:type="spellStart"/>
-      <w:r>
-        <w:t>matakuliah</w:t>
-      </w:r>
-      <w:proofErr w:type="spellEnd"/>
-      <w:r>
-        <w:t xml:space="preserve"> </w:t>
-      </w:r>
-      <w:proofErr w:type="spellStart"/>
-      <w:r>
-        <w:t>ini</w:t>
-      </w:r>
-      <w:proofErr w:type="spellEnd"/>
-      <w:r>
-        <w:t xml:space="preserve"> </w:t>
-      </w:r>
-      <w:proofErr w:type="spellStart"/>
-      <w:r>
-        <w:t>adalah</w:t>
-      </w:r>
-      <w:proofErr w:type="spellEnd"/>
-      <w:r>
-        <w:t xml:space="preserve"> </w:t>
-      </w:r>
-      <w:proofErr w:type="spellStart"/>
-      <w:r>
-        <w:t>sebagai</w:t>
-      </w:r>
-      <w:proofErr w:type="spellEnd"/>
-      <w:r>
-        <w:t xml:space="preserve"> </w:t>
-      </w:r>
-      <w:proofErr w:type="spellStart"/>
-      <w:r>
-        <w:t>berikut</w:t>
-      </w:r>
-      <w:proofErr w:type="spellEnd"/>
-      <w:r>
-        <w:t>:</w:t>
+        <w:t>pada matakuliah ini adalah sebagai berikut:</w:t>
       </w:r>
     </w:p>
     <w:p>
@@ -2609,13 +1991,8 @@
           <w:bCs/>
         </w:rPr>
       </w:pPr>
-      <w:proofErr w:type="spellStart"/>
-      <w:r>
-        <w:t>Ekstensi</w:t>
-      </w:r>
-      <w:proofErr w:type="spellEnd"/>
-      <w:r>
-        <w:t xml:space="preserve"> file yang </w:t>
+      <w:r>
+        <w:t xml:space="preserve">Ekstensi file yang </w:t>
       </w:r>
       <w:r>
         <w:rPr>
@@ -2624,63 +2001,10 @@
         <w:t>harus</w:t>
       </w:r>
       <w:r>
-        <w:t xml:space="preserve"> </w:t>
-      </w:r>
-      <w:proofErr w:type="spellStart"/>
-      <w:r>
-        <w:t>dikumpulkan</w:t>
-      </w:r>
-      <w:proofErr w:type="spellEnd"/>
-      <w:r>
-        <w:t xml:space="preserve"> </w:t>
-      </w:r>
-      <w:proofErr w:type="spellStart"/>
-      <w:r>
-        <w:t>untuk</w:t>
-      </w:r>
-      <w:proofErr w:type="spellEnd"/>
-      <w:r>
-        <w:t xml:space="preserve"> </w:t>
-      </w:r>
-      <w:proofErr w:type="spellStart"/>
-      <w:r>
-        <w:t>matakuliah</w:t>
-      </w:r>
-      <w:proofErr w:type="spellEnd"/>
-      <w:r>
-        <w:t xml:space="preserve"> </w:t>
-      </w:r>
-      <w:proofErr w:type="spellStart"/>
-      <w:r>
-        <w:t>ini</w:t>
-      </w:r>
-      <w:proofErr w:type="spellEnd"/>
-      <w:r>
-        <w:t xml:space="preserve"> </w:t>
-      </w:r>
-      <w:proofErr w:type="spellStart"/>
-      <w:r>
-        <w:t>adalah</w:t>
-      </w:r>
-      <w:proofErr w:type="spellEnd"/>
-      <w:r>
-        <w:t xml:space="preserve"> </w:t>
-      </w:r>
-      <w:proofErr w:type="spellStart"/>
-      <w:r>
-        <w:t>sebagai</w:t>
-      </w:r>
-      <w:proofErr w:type="spellEnd"/>
-      <w:r>
-        <w:t xml:space="preserve"> </w:t>
-      </w:r>
-      <w:proofErr w:type="spellStart"/>
-      <w:r>
-        <w:t>berikut</w:t>
-      </w:r>
-      <w:proofErr w:type="spellEnd"/>
-      <w:r>
-        <w:t>:</w:t>
+        <w:t xml:space="preserve"> dikumpulkan</w:t>
+      </w:r>
+      <w:r>
+        <w:t xml:space="preserve"> untuk matakuliah ini adalah sebagai berikut:</w:t>
       </w:r>
     </w:p>
     <w:p>
@@ -2744,34 +2068,14 @@
                 <w:szCs w:val="18"/>
               </w:rPr>
             </w:pPr>
-            <w:proofErr w:type="spellStart"/>
             <w:r>
               <w:rPr>
                 <w:b/>
                 <w:bCs/>
                 <w:szCs w:val="18"/>
               </w:rPr>
-              <w:t>Tugas</w:t>
+              <w:t>Tugas Mandiri</w:t>
             </w:r>
-            <w:proofErr w:type="spellEnd"/>
-            <w:r>
-              <w:rPr>
-                <w:b/>
-                <w:bCs/>
-                <w:szCs w:val="18"/>
-              </w:rPr>
-              <w:t xml:space="preserve"> </w:t>
-            </w:r>
-            <w:proofErr w:type="spellStart"/>
-            <w:r>
-              <w:rPr>
-                <w:b/>
-                <w:bCs/>
-                <w:szCs w:val="18"/>
-              </w:rPr>
-              <w:t>Mandiri</w:t>
-            </w:r>
-            <w:proofErr w:type="spellEnd"/>
           </w:p>
           <w:p>
             <w:pPr>
@@ -2808,7 +2112,6 @@
                 <w:szCs w:val="18"/>
               </w:rPr>
             </w:pPr>
-            <w:proofErr w:type="spellStart"/>
             <w:r>
               <w:rPr>
                 <w:b/>
@@ -2817,7 +2120,6 @@
               </w:rPr>
               <w:t>Proyek</w:t>
             </w:r>
-            <w:proofErr w:type="spellEnd"/>
           </w:p>
           <w:p>
             <w:pPr>
@@ -2982,205 +2284,25 @@
         </w:rPr>
       </w:pPr>
       <w:r>
-        <w:t xml:space="preserve">File yang </w:t>
-      </w:r>
-      <w:proofErr w:type="spellStart"/>
-      <w:r>
-        <w:t>harus</w:t>
-      </w:r>
-      <w:proofErr w:type="spellEnd"/>
-      <w:r>
-        <w:t xml:space="preserve"> </w:t>
-      </w:r>
-      <w:proofErr w:type="spellStart"/>
-      <w:r>
-        <w:t>dikumpulkan</w:t>
-      </w:r>
-      <w:proofErr w:type="spellEnd"/>
-      <w:r>
-        <w:t xml:space="preserve"> </w:t>
-      </w:r>
-      <w:proofErr w:type="spellStart"/>
-      <w:r>
-        <w:t>adalah</w:t>
-      </w:r>
-      <w:proofErr w:type="spellEnd"/>
-      <w:r>
-        <w:t xml:space="preserve"> </w:t>
-      </w:r>
-      <w:proofErr w:type="spellStart"/>
-      <w:r>
-        <w:t>keseluruhan</w:t>
-      </w:r>
-      <w:proofErr w:type="spellEnd"/>
-      <w:r>
-        <w:t xml:space="preserve"> </w:t>
-      </w:r>
-      <w:proofErr w:type="spellStart"/>
-      <w:r>
-        <w:t>jawaban</w:t>
-      </w:r>
-      <w:proofErr w:type="spellEnd"/>
-      <w:r>
-        <w:t xml:space="preserve"> </w:t>
-      </w:r>
-      <w:proofErr w:type="spellStart"/>
-      <w:r>
-        <w:t>beserta</w:t>
-      </w:r>
-      <w:proofErr w:type="spellEnd"/>
-      <w:r>
-        <w:t xml:space="preserve"> </w:t>
-      </w:r>
-      <w:proofErr w:type="spellStart"/>
-      <w:r>
-        <w:t>dengan</w:t>
-      </w:r>
-      <w:proofErr w:type="spellEnd"/>
-      <w:r>
-        <w:t xml:space="preserve"> </w:t>
-      </w:r>
-      <w:proofErr w:type="spellStart"/>
-      <w:r>
-        <w:t>aset</w:t>
-      </w:r>
-      <w:proofErr w:type="spellEnd"/>
-      <w:r>
-        <w:t xml:space="preserve"> yang </w:t>
-      </w:r>
-      <w:proofErr w:type="spellStart"/>
-      <w:r>
-        <w:t>digunakan</w:t>
-      </w:r>
-      <w:proofErr w:type="spellEnd"/>
-      <w:r>
-        <w:t xml:space="preserve"> (</w:t>
-      </w:r>
-      <w:proofErr w:type="spellStart"/>
-      <w:r>
-        <w:t>gambar</w:t>
-      </w:r>
-      <w:proofErr w:type="spellEnd"/>
-      <w:r>
-        <w:t xml:space="preserve">, audio, video, </w:t>
-      </w:r>
-      <w:proofErr w:type="spellStart"/>
-      <w:r>
-        <w:t>dll</w:t>
-      </w:r>
-      <w:proofErr w:type="spellEnd"/>
-      <w:r>
-        <w:t xml:space="preserve">) dan </w:t>
-      </w:r>
-      <w:proofErr w:type="spellStart"/>
-      <w:r>
-        <w:t>dokumentasi</w:t>
-      </w:r>
-      <w:proofErr w:type="spellEnd"/>
-      <w:r>
-        <w:t xml:space="preserve"> </w:t>
-      </w:r>
-      <w:proofErr w:type="spellStart"/>
-      <w:r>
-        <w:t>proyek</w:t>
-      </w:r>
-      <w:proofErr w:type="spellEnd"/>
-      <w:r>
-        <w:t xml:space="preserve"> yang </w:t>
-      </w:r>
-      <w:proofErr w:type="spellStart"/>
-      <w:r>
-        <w:t>berisikan</w:t>
-      </w:r>
-      <w:proofErr w:type="spellEnd"/>
-      <w:r>
-        <w:t xml:space="preserve"> </w:t>
-      </w:r>
-      <w:r>
-        <w:t xml:space="preserve">link </w:t>
-      </w:r>
-      <w:proofErr w:type="spellStart"/>
-      <w:r>
-        <w:t>referensi</w:t>
-      </w:r>
-      <w:proofErr w:type="spellEnd"/>
-      <w:r>
-        <w:t xml:space="preserve"> </w:t>
-      </w:r>
-      <w:proofErr w:type="spellStart"/>
-      <w:r>
-        <w:t>aset</w:t>
-      </w:r>
-      <w:proofErr w:type="spellEnd"/>
-      <w:r>
-        <w:t xml:space="preserve"> </w:t>
-      </w:r>
-      <w:r>
-        <w:t xml:space="preserve">dan </w:t>
-      </w:r>
-      <w:proofErr w:type="spellStart"/>
-      <w:r>
-        <w:t>penjelasan</w:t>
-      </w:r>
-      <w:proofErr w:type="spellEnd"/>
-      <w:r>
-        <w:t xml:space="preserve"> </w:t>
-      </w:r>
-      <w:proofErr w:type="spellStart"/>
-      <w:r>
-        <w:t>mengenai</w:t>
-      </w:r>
-      <w:proofErr w:type="spellEnd"/>
-      <w:r>
-        <w:t xml:space="preserve"> </w:t>
-      </w:r>
-      <w:proofErr w:type="spellStart"/>
-      <w:r>
-        <w:t>aplikasi</w:t>
-      </w:r>
-      <w:proofErr w:type="spellEnd"/>
-      <w:r>
-        <w:t xml:space="preserve"> yang </w:t>
-      </w:r>
-      <w:proofErr w:type="spellStart"/>
-      <w:r>
-        <w:t>dibuat</w:t>
-      </w:r>
-      <w:proofErr w:type="spellEnd"/>
-      <w:r>
-        <w:t xml:space="preserve"> (</w:t>
-      </w:r>
-      <w:proofErr w:type="spellStart"/>
-      <w:r>
-        <w:t>terlampir</w:t>
-      </w:r>
-      <w:proofErr w:type="spellEnd"/>
-      <w:r>
-        <w:t xml:space="preserve"> </w:t>
-      </w:r>
-      <w:proofErr w:type="spellStart"/>
-      <w:r>
-        <w:t>bersama</w:t>
-      </w:r>
-      <w:proofErr w:type="spellEnd"/>
-      <w:r>
-        <w:t xml:space="preserve"> </w:t>
-      </w:r>
-      <w:proofErr w:type="spellStart"/>
-      <w:r>
-        <w:t>dengan</w:t>
-      </w:r>
-      <w:proofErr w:type="spellEnd"/>
-      <w:r>
-        <w:t xml:space="preserve"> </w:t>
-      </w:r>
-      <w:proofErr w:type="spellStart"/>
-      <w:r>
-        <w:t>soal</w:t>
-      </w:r>
-      <w:proofErr w:type="spellEnd"/>
-      <w:r>
-        <w:t>)</w:t>
+        <w:t xml:space="preserve">File yang harus dikumpulkan </w:t>
+      </w:r>
+      <w:r>
+        <w:t xml:space="preserve">adalah </w:t>
+      </w:r>
+      <w:r>
+        <w:t xml:space="preserve">keseluruhan jawaban beserta dengan aset yang digunakan (gambar, audio, video, dll) dan dokumentasi proyek yang berisikan </w:t>
+      </w:r>
+      <w:r>
+        <w:t xml:space="preserve">link referensi </w:t>
+      </w:r>
+      <w:r>
+        <w:t xml:space="preserve">aset </w:t>
+      </w:r>
+      <w:r>
+        <w:t>dan penjelasan mengenai aplikasi yang dibuat</w:t>
+      </w:r>
+      <w:r>
+        <w:t xml:space="preserve"> (terlampir bersama dengan soal)</w:t>
       </w:r>
       <w:r>
         <w:t>.</w:t>
@@ -3280,7 +2402,6 @@
           <w:lang w:val="id-ID"/>
         </w:rPr>
       </w:pPr>
-      <w:proofErr w:type="spellStart"/>
       <w:r>
         <w:rPr>
           <w:i/>
@@ -3289,7 +2410,6 @@
         </w:rPr>
         <w:t>Case</w:t>
       </w:r>
-      <w:proofErr w:type="spellEnd"/>
     </w:p>
     <w:p>
       <w:pPr>
@@ -3352,21 +2472,7 @@
         <w:rPr>
           <w:color w:val="000000"/>
         </w:rPr>
-        <w:t xml:space="preserve">. It is a great place for </w:t>
-      </w:r>
-      <w:proofErr w:type="gramStart"/>
-      <w:r>
-        <w:rPr>
-          <w:color w:val="000000"/>
-        </w:rPr>
-        <w:t>buyer</w:t>
-      </w:r>
-      <w:proofErr w:type="gramEnd"/>
-      <w:r>
-        <w:rPr>
-          <w:color w:val="000000"/>
-        </w:rPr>
-        <w:t xml:space="preserve"> to buy </w:t>
+        <w:t xml:space="preserve">. It is a great place for buyer to buy </w:t>
       </w:r>
       <w:r>
         <w:rPr>
@@ -3452,21 +2558,12 @@
         </w:rPr>
         <w:t xml:space="preserve"> to use </w:t>
       </w:r>
-      <w:proofErr w:type="gramStart"/>
-      <w:r>
-        <w:rPr>
-          <w:b/>
-          <w:color w:val="000000"/>
-        </w:rPr>
-        <w:t>Domain</w:t>
-      </w:r>
-      <w:proofErr w:type="gramEnd"/>
-      <w:r>
-        <w:rPr>
-          <w:b/>
-          <w:color w:val="000000"/>
-        </w:rPr>
-        <w:t xml:space="preserve"> Driven Design</w:t>
+      <w:r>
+        <w:rPr>
+          <w:b/>
+          <w:color w:val="000000"/>
+        </w:rPr>
+        <w:t>Domain Driven Design</w:t>
       </w:r>
       <w:r>
         <w:rPr>
@@ -3573,14 +2670,24 @@
           <w:color w:val="000000"/>
         </w:rPr>
       </w:pPr>
-      <w:proofErr w:type="gramStart"/>
-      <w:r>
-        <w:rPr>
-          <w:color w:val="000000"/>
-        </w:rPr>
-        <w:t>View</w:t>
-      </w:r>
-      <w:proofErr w:type="gramEnd"/>
+      <w:r>
+        <w:rPr>
+          <w:color w:val="000000"/>
+        </w:rPr>
+        <w:t xml:space="preserve">View </w:t>
+      </w:r>
+      <w:r>
+        <w:rPr>
+          <w:color w:val="000000"/>
+        </w:rPr>
+        <w:t>l</w:t>
+      </w:r>
+      <w:r>
+        <w:rPr>
+          <w:color w:val="000000"/>
+        </w:rPr>
+        <w:t>ayer</w:t>
+      </w:r>
       <w:r>
         <w:rPr>
           <w:color w:val="000000"/>
@@ -3591,24 +2698,6 @@
         <w:rPr>
           <w:color w:val="000000"/>
         </w:rPr>
-        <w:t>l</w:t>
-      </w:r>
-      <w:r>
-        <w:rPr>
-          <w:color w:val="000000"/>
-        </w:rPr>
-        <w:t>ayer</w:t>
-      </w:r>
-      <w:r>
-        <w:rPr>
-          <w:color w:val="000000"/>
-        </w:rPr>
-        <w:t xml:space="preserve"> </w:t>
-      </w:r>
-      <w:r>
-        <w:rPr>
-          <w:color w:val="000000"/>
-        </w:rPr>
         <w:t xml:space="preserve">is responsible for </w:t>
       </w:r>
       <w:r>
@@ -3625,7 +2714,6 @@
         </w:rPr>
         <w:t xml:space="preserve"> to </w:t>
       </w:r>
-      <w:proofErr w:type="spellStart"/>
       <w:r>
         <w:rPr>
           <w:color w:val="000000"/>
@@ -3636,14 +2724,7 @@
         <w:rPr>
           <w:color w:val="000000"/>
         </w:rPr>
-        <w:t>the</w:t>
-      </w:r>
-      <w:proofErr w:type="spellEnd"/>
-      <w:r>
-        <w:rPr>
-          <w:color w:val="000000"/>
-        </w:rPr>
-        <w:t xml:space="preserve"> user and interpreting the user's commands. This layer is the home for all </w:t>
+        <w:t xml:space="preserve">the user and interpreting the user's commands. This layer is the home for all </w:t>
       </w:r>
       <w:r>
         <w:rPr>
@@ -3697,14 +2778,7 @@
         <w:rPr>
           <w:color w:val="000000"/>
         </w:rPr>
-        <w:t xml:space="preserve">This layer is responsible </w:t>
-      </w:r>
-      <w:proofErr w:type="gramStart"/>
-      <w:r>
-        <w:rPr>
-          <w:color w:val="000000"/>
-        </w:rPr>
-        <w:t xml:space="preserve">to </w:t>
+        <w:t xml:space="preserve">This layer is responsible to </w:t>
       </w:r>
       <w:r>
         <w:rPr>
@@ -3713,7 +2787,6 @@
         </w:rPr>
         <w:t>validate</w:t>
       </w:r>
-      <w:proofErr w:type="gramEnd"/>
       <w:r>
         <w:rPr>
           <w:color w:val="000000"/>
@@ -3732,21 +2805,7 @@
         <w:rPr>
           <w:color w:val="000000"/>
         </w:rPr>
-        <w:t xml:space="preserve"> from the view layer. It </w:t>
-      </w:r>
-      <w:proofErr w:type="gramStart"/>
-      <w:r>
-        <w:rPr>
-          <w:color w:val="000000"/>
-        </w:rPr>
-        <w:t>also</w:t>
-      </w:r>
-      <w:proofErr w:type="gramEnd"/>
-      <w:r>
-        <w:rPr>
-          <w:color w:val="000000"/>
-        </w:rPr>
-        <w:t xml:space="preserve"> responsible for </w:t>
+        <w:t xml:space="preserve"> from the view layer. It also responsible for </w:t>
       </w:r>
       <w:r>
         <w:rPr>
@@ -3801,21 +2860,7 @@
         <w:rPr>
           <w:color w:val="000000"/>
         </w:rPr>
-        <w:t xml:space="preserve">This </w:t>
-      </w:r>
-      <w:proofErr w:type="gramStart"/>
-      <w:r>
-        <w:rPr>
-          <w:color w:val="000000"/>
-        </w:rPr>
-        <w:t>layer</w:t>
-      </w:r>
-      <w:proofErr w:type="gramEnd"/>
-      <w:r>
-        <w:rPr>
-          <w:color w:val="000000"/>
-        </w:rPr>
-        <w:t xml:space="preserve"> is responsible to </w:t>
+        <w:t xml:space="preserve">This layer is responsible to </w:t>
       </w:r>
       <w:r>
         <w:rPr>
@@ -3829,49 +2874,7 @@
         <w:rPr>
           <w:color w:val="000000"/>
         </w:rPr>
-        <w:t xml:space="preserve"> required in the application. It will </w:t>
-      </w:r>
-      <w:proofErr w:type="gramStart"/>
-      <w:r>
-        <w:rPr>
-          <w:color w:val="000000"/>
-        </w:rPr>
-        <w:t>delegates</w:t>
-      </w:r>
-      <w:proofErr w:type="gramEnd"/>
-      <w:r>
-        <w:rPr>
-          <w:color w:val="000000"/>
-        </w:rPr>
-        <w:t xml:space="preserve"> the task to query from the database, including select, insert, update and delete, to the repository layer. Please </w:t>
-      </w:r>
-      <w:proofErr w:type="gramStart"/>
-      <w:r>
-        <w:rPr>
-          <w:color w:val="000000"/>
-        </w:rPr>
-        <w:t>notes</w:t>
-      </w:r>
-      <w:proofErr w:type="gramEnd"/>
-      <w:r>
-        <w:rPr>
-          <w:color w:val="000000"/>
-        </w:rPr>
-        <w:t xml:space="preserve"> that there can be a single handler that accesses multiple </w:t>
-      </w:r>
-      <w:proofErr w:type="gramStart"/>
-      <w:r>
-        <w:rPr>
-          <w:color w:val="000000"/>
-        </w:rPr>
-        <w:t>repository</w:t>
-      </w:r>
-      <w:proofErr w:type="gramEnd"/>
-      <w:r>
-        <w:rPr>
-          <w:color w:val="000000"/>
-        </w:rPr>
-        <w:t xml:space="preserve">.  </w:t>
+        <w:t xml:space="preserve"> required in the application. It will delegates the task to query from the database, including select, insert, update and delete, to the repository layer. Please notes that there can be a single handler that accesses multiple repository.  </w:t>
       </w:r>
     </w:p>
     <w:p>
@@ -4100,21 +3103,7 @@
         <w:rPr>
           <w:color w:val="000000"/>
         </w:rPr>
-        <w:t xml:space="preserve"> in this layer. For example, when the client needs to create an aggregate object (an object that holds a reference to another object), the object factory must provide an interface for creating these objects. It is important to note that an object returned by the factory must </w:t>
-      </w:r>
-      <w:proofErr w:type="gramStart"/>
-      <w:r>
-        <w:rPr>
-          <w:color w:val="000000"/>
-        </w:rPr>
-        <w:t>in</w:t>
-      </w:r>
-      <w:proofErr w:type="gramEnd"/>
-      <w:r>
-        <w:rPr>
-          <w:color w:val="000000"/>
-        </w:rPr>
-        <w:t xml:space="preserve"> </w:t>
+        <w:t xml:space="preserve"> in this layer. For example, when the client needs to create an aggregate object (an object that holds a reference to another object), the object factory must provide an interface for creating these objects. It is important to note that an object returned by the factory must in </w:t>
       </w:r>
       <w:r>
         <w:rPr>
@@ -4179,7 +3168,6 @@
           <w:color w:val="000000"/>
         </w:rPr>
       </w:pPr>
-      <w:proofErr w:type="gramStart"/>
       <w:r>
         <w:rPr>
           <w:color w:val="000000"/>
@@ -4190,14 +3178,7 @@
         <w:rPr>
           <w:color w:val="000000"/>
         </w:rPr>
-        <w:t>odel</w:t>
-      </w:r>
-      <w:proofErr w:type="gramEnd"/>
-      <w:r>
-        <w:rPr>
-          <w:color w:val="000000"/>
-        </w:rPr>
-        <w:t xml:space="preserve"> layer is responsible for </w:t>
+        <w:t xml:space="preserve">odel layer is responsible for </w:t>
       </w:r>
       <w:r>
         <w:rPr>
@@ -4295,14 +3276,12 @@
         </w:rPr>
         <w:t xml:space="preserve">ramework </w:t>
       </w:r>
-      <w:proofErr w:type="gramStart"/>
       <w:r>
         <w:rPr>
           <w:color w:val="000000"/>
         </w:rPr>
         <w:t>tool</w:t>
       </w:r>
-      <w:proofErr w:type="gramEnd"/>
     </w:p>
     <w:p>
       <w:pPr>
@@ -4586,21 +3565,7 @@
         <w:rPr>
           <w:color w:val="000000"/>
         </w:rPr>
-        <w:t xml:space="preserve">. Below </w:t>
-      </w:r>
-      <w:proofErr w:type="gramStart"/>
-      <w:r>
-        <w:rPr>
-          <w:color w:val="000000"/>
-        </w:rPr>
-        <w:t>are</w:t>
-      </w:r>
-      <w:proofErr w:type="gramEnd"/>
-      <w:r>
-        <w:rPr>
-          <w:color w:val="000000"/>
-        </w:rPr>
-        <w:t xml:space="preserve"> the </w:t>
+        <w:t xml:space="preserve">. Below are the </w:t>
       </w:r>
       <w:r>
         <w:t xml:space="preserve">minimum </w:t>
@@ -5154,7 +4119,16 @@
           <w:bCs/>
           <w:color w:val="000000"/>
         </w:rPr>
-        <w:t xml:space="preserve"> (</w:t>
+        <w:t xml:space="preserve"> </w:t>
+      </w:r>
+      <w:r>
+        <w:rPr>
+          <w:b/>
+          <w:bCs/>
+          <w:color w:val="000000"/>
+          <w:highlight w:val="yellow"/>
+        </w:rPr>
+        <w:t>(</w:t>
       </w:r>
       <w:r>
         <w:rPr>
@@ -5170,6 +4144,7 @@
           <w:b/>
           <w:bCs/>
           <w:color w:val="000000"/>
+          <w:highlight w:val="yellow"/>
         </w:rPr>
         <w:t>)</w:t>
       </w:r>
@@ -5212,7 +4187,16 @@
           <w:bCs/>
           <w:color w:val="000000"/>
         </w:rPr>
-        <w:t xml:space="preserve"> (</w:t>
+        <w:t xml:space="preserve"> </w:t>
+      </w:r>
+      <w:r>
+        <w:rPr>
+          <w:b/>
+          <w:bCs/>
+          <w:color w:val="000000"/>
+          <w:highlight w:val="yellow"/>
+        </w:rPr>
+        <w:t>(</w:t>
       </w:r>
       <w:r>
         <w:rPr>
@@ -5228,6 +4212,7 @@
           <w:b/>
           <w:bCs/>
           <w:color w:val="000000"/>
+          <w:highlight w:val="yellow"/>
         </w:rPr>
         <w:t>)</w:t>
       </w:r>
@@ -5270,7 +4255,7 @@
           <w:bCs/>
           <w:color w:val="000000"/>
         </w:rPr>
-        <w:t xml:space="preserve"> (</w:t>
+        <w:t xml:space="preserve"> </w:t>
       </w:r>
       <w:r>
         <w:rPr>
@@ -5279,6 +4264,15 @@
           <w:color w:val="000000"/>
           <w:highlight w:val="yellow"/>
         </w:rPr>
+        <w:t>(</w:t>
+      </w:r>
+      <w:r>
+        <w:rPr>
+          <w:b/>
+          <w:bCs/>
+          <w:color w:val="000000"/>
+          <w:highlight w:val="green"/>
+        </w:rPr>
         <w:t>DAVID</w:t>
       </w:r>
       <w:r>
@@ -5286,6 +4280,7 @@
           <w:b/>
           <w:bCs/>
           <w:color w:val="000000"/>
+          <w:highlight w:val="yellow"/>
         </w:rPr>
         <w:t>)</w:t>
       </w:r>
@@ -5493,69 +4488,15 @@
           <w:bCs/>
           <w:color w:val="000000"/>
         </w:rPr>
-        <w:t xml:space="preserve">Ongoing order(status unhandled </w:t>
-      </w:r>
-      <w:proofErr w:type="spellStart"/>
-      <w:r>
-        <w:rPr>
-          <w:b/>
-          <w:bCs/>
-          <w:color w:val="000000"/>
-        </w:rPr>
-        <w:t>dari</w:t>
-      </w:r>
-      <w:proofErr w:type="spellEnd"/>
-      <w:r>
-        <w:rPr>
-          <w:b/>
-          <w:bCs/>
-          <w:color w:val="000000"/>
-        </w:rPr>
-        <w:t xml:space="preserve"> order yang </w:t>
-      </w:r>
-      <w:proofErr w:type="spellStart"/>
-      <w:r>
-        <w:rPr>
-          <w:b/>
-          <w:bCs/>
-          <w:color w:val="000000"/>
-        </w:rPr>
-        <w:t>dimiliki</w:t>
-      </w:r>
-      <w:proofErr w:type="spellEnd"/>
-      <w:r>
-        <w:rPr>
-          <w:b/>
-          <w:bCs/>
-          <w:color w:val="000000"/>
-        </w:rPr>
-        <w:t xml:space="preserve"> user </w:t>
-      </w:r>
-      <w:proofErr w:type="spellStart"/>
-      <w:r>
-        <w:rPr>
-          <w:b/>
-          <w:bCs/>
-          <w:color w:val="000000"/>
-        </w:rPr>
-        <w:t>tsbt</w:t>
-      </w:r>
-      <w:proofErr w:type="spellEnd"/>
-      <w:r>
-        <w:rPr>
-          <w:b/>
-          <w:bCs/>
-          <w:color w:val="000000"/>
-        </w:rPr>
-        <w:t xml:space="preserve">) &amp; </w:t>
-      </w:r>
-      <w:r>
-        <w:rPr>
-          <w:b/>
-          <w:bCs/>
-          <w:color w:val="000000"/>
-        </w:rPr>
-        <w:t>view cart (home)</w:t>
+        <w:t xml:space="preserve">Ongoing order(status unhandled dari order yang dimiliki user tsbt) </w:t>
+      </w:r>
+      <w:r>
+        <w:rPr>
+          <w:b/>
+          <w:bCs/>
+          <w:color w:val="000000"/>
+        </w:rPr>
+        <w:t>(home)</w:t>
       </w:r>
       <w:r>
         <w:rPr>
@@ -5570,8 +4511,27 @@
           <w:b/>
           <w:bCs/>
           <w:color w:val="000000"/>
-        </w:rPr>
-        <w:t>(KEVIN)</w:t>
+          <w:highlight w:val="yellow"/>
+        </w:rPr>
+        <w:t>(</w:t>
+      </w:r>
+      <w:r>
+        <w:rPr>
+          <w:b/>
+          <w:bCs/>
+          <w:color w:val="000000"/>
+          <w:highlight w:val="green"/>
+        </w:rPr>
+        <w:t>DAVID</w:t>
+      </w:r>
+      <w:r>
+        <w:rPr>
+          <w:b/>
+          <w:bCs/>
+          <w:color w:val="000000"/>
+          <w:highlight w:val="yellow"/>
+        </w:rPr>
+        <w:t>)</w:t>
       </w:r>
     </w:p>
     <w:p>
@@ -5596,31 +4556,39 @@
           <w:bCs/>
           <w:color w:val="000000"/>
         </w:rPr>
-        <w:t>V</w:t>
-      </w:r>
-      <w:r>
-        <w:rPr>
-          <w:b/>
-          <w:bCs/>
-          <w:color w:val="000000"/>
-        </w:rPr>
-        <w:t xml:space="preserve">iew </w:t>
-      </w:r>
-      <w:r>
-        <w:rPr>
-          <w:b/>
-          <w:bCs/>
-          <w:color w:val="000000"/>
-        </w:rPr>
-        <w:t>Ramen (order ramen)</w:t>
-      </w:r>
-      <w:r>
-        <w:rPr>
-          <w:b/>
-          <w:bCs/>
-          <w:color w:val="000000"/>
-        </w:rPr>
-        <w:t xml:space="preserve"> (VINCENT)</w:t>
+        <w:t>View Ramen (order ramen)</w:t>
+      </w:r>
+      <w:r>
+        <w:rPr>
+          <w:b/>
+          <w:bCs/>
+          <w:color w:val="000000"/>
+        </w:rPr>
+        <w:t xml:space="preserve"> </w:t>
+      </w:r>
+      <w:r>
+        <w:rPr>
+          <w:b/>
+          <w:bCs/>
+          <w:highlight w:val="yellow"/>
+        </w:rPr>
+        <w:t>(</w:t>
+      </w:r>
+      <w:r>
+        <w:rPr>
+          <w:b/>
+          <w:bCs/>
+          <w:highlight w:val="green"/>
+        </w:rPr>
+        <w:t>DAVID</w:t>
+      </w:r>
+      <w:r>
+        <w:rPr>
+          <w:b/>
+          <w:bCs/>
+          <w:highlight w:val="yellow"/>
+        </w:rPr>
+        <w:t>)</w:t>
       </w:r>
     </w:p>
     <w:p>
@@ -5645,15 +4613,7 @@
           <w:bCs/>
           <w:color w:val="000000"/>
         </w:rPr>
-        <w:t xml:space="preserve">Order </w:t>
-      </w:r>
-      <w:r>
-        <w:rPr>
-          <w:b/>
-          <w:bCs/>
-          <w:color w:val="000000"/>
-        </w:rPr>
-        <w:t>Ramen</w:t>
+        <w:t>Order Ramen</w:t>
       </w:r>
       <w:r>
         <w:rPr>
@@ -5669,7 +4629,34 @@
           <w:bCs/>
           <w:color w:val="000000"/>
         </w:rPr>
-        <w:t xml:space="preserve"> (VINCENT)</w:t>
+        <w:t xml:space="preserve"> </w:t>
+      </w:r>
+      <w:r>
+        <w:rPr>
+          <w:b/>
+          <w:bCs/>
+          <w:color w:val="000000"/>
+          <w:highlight w:val="yellow"/>
+        </w:rPr>
+        <w:t>(</w:t>
+      </w:r>
+      <w:r>
+        <w:rPr>
+          <w:b/>
+          <w:bCs/>
+          <w:color w:val="000000"/>
+          <w:highlight w:val="green"/>
+        </w:rPr>
+        <w:t>DAVID</w:t>
+      </w:r>
+      <w:r>
+        <w:rPr>
+          <w:b/>
+          <w:bCs/>
+          <w:color w:val="000000"/>
+          <w:highlight w:val="yellow"/>
+        </w:rPr>
+        <w:t>)</w:t>
       </w:r>
     </w:p>
     <w:p>
@@ -5734,7 +4721,34 @@
           <w:bCs/>
           <w:color w:val="000000"/>
         </w:rPr>
-        <w:t xml:space="preserve"> (VINCENT)</w:t>
+        <w:t xml:space="preserve"> </w:t>
+      </w:r>
+      <w:r>
+        <w:rPr>
+          <w:b/>
+          <w:bCs/>
+          <w:color w:val="000000"/>
+          <w:highlight w:val="yellow"/>
+        </w:rPr>
+        <w:t>(</w:t>
+      </w:r>
+      <w:r>
+        <w:rPr>
+          <w:b/>
+          <w:bCs/>
+          <w:color w:val="000000"/>
+          <w:highlight w:val="green"/>
+        </w:rPr>
+        <w:t>DAVID</w:t>
+      </w:r>
+      <w:r>
+        <w:rPr>
+          <w:b/>
+          <w:bCs/>
+          <w:color w:val="000000"/>
+          <w:highlight w:val="yellow"/>
+        </w:rPr>
+        <w:t>)</w:t>
       </w:r>
     </w:p>
     <w:p>
@@ -5783,7 +4797,42 @@
           <w:bCs/>
           <w:color w:val="000000"/>
         </w:rPr>
-        <w:t xml:space="preserve"> (KEVIN) </w:t>
+        <w:t xml:space="preserve"> </w:t>
+      </w:r>
+      <w:r>
+        <w:rPr>
+          <w:b/>
+          <w:bCs/>
+          <w:color w:val="000000"/>
+          <w:highlight w:val="yellow"/>
+        </w:rPr>
+        <w:t>(</w:t>
+      </w:r>
+      <w:r>
+        <w:rPr>
+          <w:b/>
+          <w:bCs/>
+          <w:color w:val="000000"/>
+          <w:highlight w:val="green"/>
+        </w:rPr>
+        <w:t>DAVID</w:t>
+      </w:r>
+      <w:r>
+        <w:rPr>
+          <w:b/>
+          <w:bCs/>
+          <w:color w:val="000000"/>
+          <w:highlight w:val="yellow"/>
+        </w:rPr>
+        <w:t>)</w:t>
+      </w:r>
+      <w:r>
+        <w:rPr>
+          <w:b/>
+          <w:bCs/>
+          <w:color w:val="000000"/>
+        </w:rPr>
+        <w:t xml:space="preserve"> </w:t>
       </w:r>
     </w:p>
     <w:p>
@@ -5824,7 +4873,34 @@
           <w:bCs/>
           <w:color w:val="000000"/>
         </w:rPr>
-        <w:t xml:space="preserve"> (KEVIN)</w:t>
+        <w:t xml:space="preserve"> </w:t>
+      </w:r>
+      <w:r>
+        <w:rPr>
+          <w:b/>
+          <w:bCs/>
+          <w:color w:val="000000"/>
+          <w:highlight w:val="yellow"/>
+        </w:rPr>
+        <w:t>(</w:t>
+      </w:r>
+      <w:r>
+        <w:rPr>
+          <w:b/>
+          <w:bCs/>
+          <w:color w:val="000000"/>
+          <w:highlight w:val="green"/>
+        </w:rPr>
+        <w:t>DAVID</w:t>
+      </w:r>
+      <w:r>
+        <w:rPr>
+          <w:b/>
+          <w:bCs/>
+          <w:color w:val="000000"/>
+          <w:highlight w:val="yellow"/>
+        </w:rPr>
+        <w:t>)</w:t>
       </w:r>
     </w:p>
     <w:p>
@@ -5881,7 +4957,34 @@
           <w:bCs/>
           <w:color w:val="000000"/>
         </w:rPr>
-        <w:t xml:space="preserve"> (RIKA)</w:t>
+        <w:t xml:space="preserve"> </w:t>
+      </w:r>
+      <w:r>
+        <w:rPr>
+          <w:b/>
+          <w:bCs/>
+          <w:color w:val="000000"/>
+          <w:highlight w:val="yellow"/>
+        </w:rPr>
+        <w:t>(</w:t>
+      </w:r>
+      <w:r>
+        <w:rPr>
+          <w:b/>
+          <w:bCs/>
+          <w:color w:val="000000"/>
+          <w:highlight w:val="green"/>
+        </w:rPr>
+        <w:t>DAVID</w:t>
+      </w:r>
+      <w:r>
+        <w:rPr>
+          <w:b/>
+          <w:bCs/>
+          <w:color w:val="000000"/>
+          <w:highlight w:val="yellow"/>
+        </w:rPr>
+        <w:t>)</w:t>
       </w:r>
     </w:p>
     <w:p>
@@ -5937,8 +5040,35 @@
           <w:b/>
           <w:bCs/>
           <w:color w:val="000000"/>
-        </w:rPr>
-        <w:t xml:space="preserve">(RIKA) </w:t>
+          <w:highlight w:val="yellow"/>
+        </w:rPr>
+        <w:t>(</w:t>
+      </w:r>
+      <w:r>
+        <w:rPr>
+          <w:b/>
+          <w:bCs/>
+          <w:color w:val="000000"/>
+          <w:highlight w:val="green"/>
+        </w:rPr>
+        <w:t>DAVID</w:t>
+      </w:r>
+      <w:r>
+        <w:rPr>
+          <w:b/>
+          <w:bCs/>
+          <w:color w:val="000000"/>
+          <w:highlight w:val="yellow"/>
+        </w:rPr>
+        <w:t>)</w:t>
+      </w:r>
+      <w:r>
+        <w:rPr>
+          <w:b/>
+          <w:bCs/>
+          <w:color w:val="000000"/>
+        </w:rPr>
+        <w:t xml:space="preserve"> </w:t>
       </w:r>
     </w:p>
     <w:p>
@@ -6601,7 +5731,6 @@
           <w:bCs/>
           <w:color w:val="000000"/>
         </w:rPr>
-        <w:lastRenderedPageBreak/>
         <w:t>All Member &amp; Staff Privilege</w:t>
       </w:r>
       <w:r>
@@ -6618,25 +5747,7 @@
           <w:bCs/>
           <w:color w:val="000000"/>
         </w:rPr>
-        <w:t xml:space="preserve"> (</w:t>
-      </w:r>
-      <w:proofErr w:type="spellStart"/>
-      <w:r>
-        <w:rPr>
-          <w:b/>
-          <w:bCs/>
-          <w:color w:val="000000"/>
-        </w:rPr>
-        <w:t>Sesuai</w:t>
-      </w:r>
-      <w:proofErr w:type="spellEnd"/>
-      <w:r>
-        <w:rPr>
-          <w:b/>
-          <w:bCs/>
-          <w:color w:val="000000"/>
-        </w:rPr>
-        <w:t xml:space="preserve"> navbar admin)</w:t>
+        <w:t xml:space="preserve"> (Sesuai navbar admin)</w:t>
       </w:r>
       <w:r>
         <w:rPr>
@@ -6704,6 +5815,7 @@
           <w:bCs/>
           <w:color w:val="000000"/>
         </w:rPr>
+        <w:lastRenderedPageBreak/>
         <w:t>View All Transaction</w:t>
       </w:r>
       <w:r>
@@ -6736,7 +5848,34 @@
           <w:bCs/>
           <w:color w:val="000000"/>
         </w:rPr>
-        <w:t xml:space="preserve"> (RIKA)</w:t>
+        <w:t xml:space="preserve"> </w:t>
+      </w:r>
+      <w:r>
+        <w:rPr>
+          <w:b/>
+          <w:bCs/>
+          <w:color w:val="000000"/>
+          <w:highlight w:val="yellow"/>
+        </w:rPr>
+        <w:t>(</w:t>
+      </w:r>
+      <w:r>
+        <w:rPr>
+          <w:b/>
+          <w:bCs/>
+          <w:color w:val="000000"/>
+          <w:highlight w:val="green"/>
+        </w:rPr>
+        <w:t>DAVID</w:t>
+      </w:r>
+      <w:r>
+        <w:rPr>
+          <w:b/>
+          <w:bCs/>
+          <w:color w:val="000000"/>
+          <w:highlight w:val="yellow"/>
+        </w:rPr>
+        <w:t>)</w:t>
       </w:r>
     </w:p>
     <w:p>
@@ -6785,7 +5924,34 @@
           <w:bCs/>
           <w:color w:val="000000"/>
         </w:rPr>
-        <w:t xml:space="preserve"> (VINCENT)</w:t>
+        <w:t xml:space="preserve"> </w:t>
+      </w:r>
+      <w:r>
+        <w:rPr>
+          <w:b/>
+          <w:bCs/>
+          <w:color w:val="000000"/>
+          <w:highlight w:val="yellow"/>
+        </w:rPr>
+        <w:t>(</w:t>
+      </w:r>
+      <w:r>
+        <w:rPr>
+          <w:b/>
+          <w:bCs/>
+          <w:color w:val="000000"/>
+          <w:highlight w:val="green"/>
+        </w:rPr>
+        <w:t>VINCENT</w:t>
+      </w:r>
+      <w:r>
+        <w:rPr>
+          <w:b/>
+          <w:bCs/>
+          <w:color w:val="000000"/>
+          <w:highlight w:val="yellow"/>
+        </w:rPr>
+        <w:t>)</w:t>
       </w:r>
     </w:p>
     <w:p>
@@ -7454,16 +6620,8 @@
         <w:rPr>
           <w:bCs/>
         </w:rPr>
-        <w:t xml:space="preserve"> buyers or </w:t>
-      </w:r>
-      <w:proofErr w:type="gramStart"/>
-      <w:r>
-        <w:rPr>
-          <w:bCs/>
-        </w:rPr>
-        <w:t>seller</w:t>
-      </w:r>
-      <w:proofErr w:type="gramEnd"/>
+        <w:t xml:space="preserve"> buyers or seller</w:t>
+      </w:r>
       <w:r>
         <w:t xml:space="preserve">. Validate this page is only </w:t>
       </w:r>
@@ -8236,7 +7394,6 @@
           <w:color w:val="000000"/>
         </w:rPr>
       </w:pPr>
-      <w:proofErr w:type="gramStart"/>
       <w:r>
         <w:rPr>
           <w:b/>
@@ -8251,7 +7408,6 @@
         </w:rPr>
         <w:t>,</w:t>
       </w:r>
-      <w:proofErr w:type="gramEnd"/>
       <w:r>
         <w:rPr>
           <w:bCs/>
@@ -8516,7 +7672,6 @@
           <w:color w:val="000000"/>
         </w:rPr>
       </w:pPr>
-      <w:proofErr w:type="gramStart"/>
       <w:r>
         <w:rPr>
           <w:b/>
@@ -8529,15 +7684,7 @@
           <w:bCs/>
           <w:color w:val="000000"/>
         </w:rPr>
-        <w:t>,</w:t>
-      </w:r>
-      <w:proofErr w:type="gramEnd"/>
-      <w:r>
-        <w:rPr>
-          <w:bCs/>
-          <w:color w:val="000000"/>
-        </w:rPr>
-        <w:t xml:space="preserve"> l</w:t>
+        <w:t>, l</w:t>
       </w:r>
       <w:r>
         <w:rPr>
@@ -8845,7 +7992,6 @@
           <w:color w:val="000000"/>
         </w:rPr>
       </w:pPr>
-      <w:proofErr w:type="gramStart"/>
       <w:r>
         <w:rPr>
           <w:b/>
@@ -8858,15 +8004,7 @@
           <w:bCs/>
           <w:color w:val="000000"/>
         </w:rPr>
-        <w:t>,</w:t>
-      </w:r>
-      <w:proofErr w:type="gramEnd"/>
-      <w:r>
-        <w:rPr>
-          <w:bCs/>
-          <w:color w:val="000000"/>
-        </w:rPr>
-        <w:t xml:space="preserve"> l</w:t>
+        <w:t>, l</w:t>
       </w:r>
       <w:r>
         <w:rPr>
@@ -9420,21 +8558,7 @@
         <w:rPr>
           <w:bCs/>
         </w:rPr>
-        <w:t xml:space="preserve"> will be shown on this page and the user can change </w:t>
-      </w:r>
-      <w:proofErr w:type="gramStart"/>
-      <w:r>
-        <w:rPr>
-          <w:bCs/>
-        </w:rPr>
-        <w:t>those</w:t>
-      </w:r>
-      <w:proofErr w:type="gramEnd"/>
-      <w:r>
-        <w:rPr>
-          <w:bCs/>
-        </w:rPr>
-        <w:t xml:space="preserve"> data before submitting it again by pressing the </w:t>
+        <w:t xml:space="preserve"> will be shown on this page and the user can change those data before submitting it again by pressing the </w:t>
       </w:r>
       <w:r>
         <w:rPr>
@@ -10150,23 +9274,7 @@
           <w:b/>
           <w:bCs/>
         </w:rPr>
-        <w:t xml:space="preserve">              This page is not accessible for staff, </w:t>
-      </w:r>
-      <w:proofErr w:type="gramStart"/>
-      <w:r>
-        <w:rPr>
-          <w:b/>
-          <w:bCs/>
-        </w:rPr>
-        <w:t>in</w:t>
-      </w:r>
-      <w:proofErr w:type="gramEnd"/>
-      <w:r>
-        <w:rPr>
-          <w:b/>
-          <w:bCs/>
-        </w:rPr>
-        <w:t xml:space="preserve"> this page the user can see all the detailed data of the transaction selected.</w:t>
+        <w:t xml:space="preserve">              This page is not accessible for staff, in this page the user can see all the detailed data of the transaction selected.</w:t>
       </w:r>
     </w:p>
     <w:p>
@@ -11127,15 +10235,7 @@
         <w:t>. This page allows</w:t>
       </w:r>
       <w:r>
-        <w:t xml:space="preserve"> the user to view ongoing transactions that have and </w:t>
-      </w:r>
-      <w:proofErr w:type="gramStart"/>
-      <w:r>
-        <w:t>has</w:t>
-      </w:r>
-      <w:proofErr w:type="gramEnd"/>
-      <w:r>
-        <w:t xml:space="preserve"> not been handled by any staff or admin. In this page the user can also handle unhandled transaction by pressing the handle transaction button.</w:t>
+        <w:t xml:space="preserve"> the user to view ongoing transactions that have and has not been handled by any staff or admin. In this page the user can also handle unhandled transaction by pressing the handle transaction button.</w:t>
       </w:r>
     </w:p>
     <w:p>
@@ -11608,25 +10708,7 @@
             <w:szCs w:val="22"/>
             <w:lang w:val="id-ID"/>
           </w:rPr>
-          <w:t xml:space="preserve"> </w:t>
-        </w:r>
-        <w:proofErr w:type="spellStart"/>
-        <w:r>
-          <w:rPr>
-            <w:sz w:val="22"/>
-            <w:szCs w:val="22"/>
-            <w:lang w:val="id-ID"/>
-          </w:rPr>
-          <w:t>of</w:t>
-        </w:r>
-        <w:proofErr w:type="spellEnd"/>
-        <w:r>
-          <w:rPr>
-            <w:sz w:val="22"/>
-            <w:szCs w:val="22"/>
-            <w:lang w:val="id-ID"/>
-          </w:rPr>
-          <w:t xml:space="preserve"> </w:t>
+          <w:t xml:space="preserve"> of </w:t>
         </w:r>
         <w:r>
           <w:rPr>
@@ -11882,7 +10964,6 @@
         <w:lang w:val="id-ID"/>
       </w:rPr>
     </w:pPr>
-    <w:proofErr w:type="spellStart"/>
     <w:r>
       <w:rPr>
         <w:rStyle w:val="PageNumber"/>
@@ -11893,7 +10974,6 @@
       </w:rPr>
       <w:t>Page</w:t>
     </w:r>
-    <w:proofErr w:type="spellEnd"/>
     <w:r>
       <w:rPr>
         <w:rStyle w:val="PageNumber"/>
@@ -11972,27 +11052,7 @@
             <w:szCs w:val="20"/>
             <w:lang w:val="id-ID"/>
           </w:rPr>
-          <w:t xml:space="preserve"> </w:t>
-        </w:r>
-        <w:proofErr w:type="spellStart"/>
-        <w:r>
-          <w:rPr>
-            <w:i/>
-            <w:sz w:val="20"/>
-            <w:szCs w:val="20"/>
-            <w:lang w:val="id-ID"/>
-          </w:rPr>
-          <w:t>of</w:t>
-        </w:r>
-        <w:proofErr w:type="spellEnd"/>
-        <w:r>
-          <w:rPr>
-            <w:i/>
-            <w:sz w:val="20"/>
-            <w:szCs w:val="20"/>
-            <w:lang w:val="id-ID"/>
-          </w:rPr>
-          <w:t xml:space="preserve"> </w:t>
+          <w:t xml:space="preserve"> of </w:t>
         </w:r>
         <w:r>
           <w:rPr>
@@ -12196,77 +11256,13 @@
         <w:tab w:val="right" w:pos="9810"/>
       </w:tabs>
     </w:pPr>
-    <w:proofErr w:type="spellStart"/>
     <w:r>
       <w:rPr>
         <w:b/>
         <w:sz w:val="20"/>
         <w:lang w:val="id-ID"/>
       </w:rPr>
-      <w:t>ddmmyy</w:t>
-    </w:r>
-    <w:proofErr w:type="spellEnd"/>
-    <w:r>
-      <w:rPr>
-        <w:b/>
-        <w:sz w:val="20"/>
-        <w:lang w:val="id-ID"/>
-      </w:rPr>
-      <w:t>/&lt;</w:t>
-    </w:r>
-    <w:proofErr w:type="spellStart"/>
-    <w:r>
-      <w:rPr>
-        <w:b/>
-        <w:sz w:val="20"/>
-        <w:lang w:val="id-ID"/>
-      </w:rPr>
-      <w:t>Initial</w:t>
-    </w:r>
-    <w:proofErr w:type="spellEnd"/>
-    <w:r>
-      <w:rPr>
-        <w:b/>
-        <w:sz w:val="20"/>
-        <w:lang w:val="id-ID"/>
-      </w:rPr>
-      <w:t>&gt;/&lt;</w:t>
-    </w:r>
-    <w:proofErr w:type="spellStart"/>
-    <w:r>
-      <w:rPr>
-        <w:b/>
-        <w:sz w:val="20"/>
-        <w:lang w:val="id-ID"/>
-      </w:rPr>
-      <w:t>Subject</w:t>
-    </w:r>
-    <w:proofErr w:type="spellEnd"/>
-    <w:r>
-      <w:rPr>
-        <w:b/>
-        <w:sz w:val="20"/>
-        <w:lang w:val="id-ID"/>
-      </w:rPr>
-      <w:t xml:space="preserve"> Code1[-</w:t>
-    </w:r>
-    <w:proofErr w:type="spellStart"/>
-    <w:r>
-      <w:rPr>
-        <w:b/>
-        <w:sz w:val="20"/>
-        <w:lang w:val="id-ID"/>
-      </w:rPr>
-      <w:t>Subject</w:t>
-    </w:r>
-    <w:proofErr w:type="spellEnd"/>
-    <w:r>
-      <w:rPr>
-        <w:b/>
-        <w:sz w:val="20"/>
-        <w:lang w:val="id-ID"/>
-      </w:rPr>
-      <w:t xml:space="preserve"> Code2]&gt;/&lt;Soal99[-99]X&gt;</w:t>
+      <w:t>ddmmyy/&lt;Initial&gt;/&lt;Subject Code1[-Subject Code2]&gt;/&lt;Soal99[-99]X&gt;</w:t>
     </w:r>
     <w:r>
       <w:rPr>

</xml_diff>